<commit_message>
init report's introduction and description
</commit_message>
<xml_diff>
--- a/relatorio-blockchain.docx
+++ b/relatorio-blockchain.docx
@@ -22,7 +22,7 @@
           <w:sz w:val="28"/>
           <w:szCs w:val="28"/>
         </w:rPr>
-        <w:t>Funções de prova de trabalho em uma blockchain</w:t>
+        <w:t>...</w:t>
       </w:r>
     </w:p>
     <w:p>
@@ -63,26 +63,6 @@
     <w:p>
       <w:pPr>
         <w:spacing w:after="0" w:line="360" w:lineRule="auto"/>
-        <w:jc w:val="center"/>
-        <w:rPr>
-          <w:rFonts w:ascii="Times New Roman" w:hAnsi="Times New Roman" w:cs="Times New Roman"/>
-          <w:sz w:val="24"/>
-          <w:szCs w:val="24"/>
-        </w:rPr>
-      </w:pPr>
-      <w:r>
-        <w:rPr>
-          <w:rFonts w:ascii="Times New Roman" w:hAnsi="Times New Roman" w:cs="Times New Roman"/>
-          <w:sz w:val="24"/>
-          <w:szCs w:val="24"/>
-        </w:rPr>
-        <w:t>Gabriel Alves Duarte | RA 11201722069</w:t>
-      </w:r>
-    </w:p>
-    <w:p>
-      <w:pPr>
-        <w:spacing w:after="0" w:line="360" w:lineRule="auto"/>
-        <w:jc w:val="center"/>
         <w:rPr>
           <w:rFonts w:ascii="Times New Roman" w:hAnsi="Times New Roman" w:cs="Times New Roman"/>
           <w:sz w:val="24"/>
@@ -124,8 +104,6 @@
         <w:jc w:val="both"/>
         <w:rPr>
           <w:rFonts w:ascii="Times New Roman" w:hAnsi="Times New Roman" w:cs="Times New Roman"/>
-          <w:b/>
-          <w:bCs/>
           <w:sz w:val="24"/>
           <w:szCs w:val="24"/>
         </w:rPr>
@@ -134,53 +112,84 @@
     <w:p>
       <w:pPr>
         <w:spacing w:after="0" w:line="360" w:lineRule="auto"/>
-        <w:ind w:firstLine="360"/>
-        <w:jc w:val="both"/>
-        <w:rPr>
-          <w:rFonts w:ascii="Times New Roman" w:hAnsi="Times New Roman" w:cs="Times New Roman"/>
-          <w:sz w:val="24"/>
-          <w:szCs w:val="24"/>
-        </w:rPr>
-      </w:pPr>
-      <w:r>
-        <w:rPr>
-          <w:rFonts w:ascii="Times New Roman" w:hAnsi="Times New Roman" w:cs="Times New Roman"/>
-          <w:sz w:val="24"/>
-          <w:szCs w:val="24"/>
-        </w:rPr>
-        <w:t xml:space="preserve">No contexto de redes de computadores, uma prova de trabalho </w:t>
-      </w:r>
-      <w:r>
-        <w:rPr>
-          <w:rFonts w:ascii="Times New Roman" w:hAnsi="Times New Roman" w:cs="Times New Roman"/>
-          <w:sz w:val="24"/>
-          <w:szCs w:val="24"/>
-        </w:rPr>
-        <w:t xml:space="preserve">comprova, aos demais, que um dos nós da rede despendeu certa quantidade de trabalho computacional para realizar uma </w:t>
-      </w:r>
-      <w:r>
-        <w:rPr>
-          <w:rFonts w:ascii="Times New Roman" w:hAnsi="Times New Roman" w:cs="Times New Roman"/>
-          <w:sz w:val="24"/>
-          <w:szCs w:val="24"/>
-        </w:rPr>
-        <w:t xml:space="preserve">determinada </w:t>
-      </w:r>
-      <w:r>
-        <w:rPr>
-          <w:rFonts w:ascii="Times New Roman" w:hAnsi="Times New Roman" w:cs="Times New Roman"/>
-          <w:sz w:val="24"/>
-          <w:szCs w:val="24"/>
-        </w:rPr>
-        <w:t>tarefa</w:t>
-      </w:r>
-      <w:r>
-        <w:rPr>
-          <w:rFonts w:ascii="Times New Roman" w:hAnsi="Times New Roman" w:cs="Times New Roman"/>
-          <w:sz w:val="24"/>
-          <w:szCs w:val="24"/>
-        </w:rPr>
-        <w:t>.</w:t>
+        <w:jc w:val="both"/>
+        <w:rPr>
+          <w:rFonts w:ascii="Times New Roman" w:hAnsi="Times New Roman" w:cs="Times New Roman"/>
+          <w:sz w:val="24"/>
+          <w:szCs w:val="24"/>
+        </w:rPr>
+      </w:pPr>
+      <w:r>
+        <w:rPr>
+          <w:rFonts w:ascii="Times New Roman" w:hAnsi="Times New Roman" w:cs="Times New Roman"/>
+          <w:sz w:val="24"/>
+          <w:szCs w:val="24"/>
+        </w:rPr>
+        <w:t xml:space="preserve">O advento da blockchain, </w:t>
+      </w:r>
+      <w:r>
+        <w:rPr>
+          <w:rFonts w:ascii="Times New Roman" w:hAnsi="Times New Roman" w:cs="Times New Roman"/>
+          <w:sz w:val="24"/>
+          <w:szCs w:val="24"/>
+        </w:rPr>
+        <w:t xml:space="preserve">uma </w:t>
+      </w:r>
+      <w:r>
+        <w:rPr>
+          <w:rFonts w:ascii="Times New Roman" w:hAnsi="Times New Roman" w:cs="Times New Roman"/>
+          <w:sz w:val="24"/>
+          <w:szCs w:val="24"/>
+        </w:rPr>
+        <w:t>tecnologia proposta no artigo publicado por Satoshi Nakamoto</w:t>
+      </w:r>
+      <w:r>
+        <w:rPr>
+          <w:rFonts w:ascii="Times New Roman" w:hAnsi="Times New Roman" w:cs="Times New Roman"/>
+          <w:sz w:val="24"/>
+          <w:szCs w:val="24"/>
+        </w:rPr>
+        <w:t xml:space="preserve"> (cuja identidade é desconhecida) em 2008</w:t>
+      </w:r>
+      <w:r>
+        <w:rPr>
+          <w:rFonts w:ascii="Times New Roman" w:hAnsi="Times New Roman" w:cs="Times New Roman"/>
+          <w:sz w:val="24"/>
+          <w:szCs w:val="24"/>
+        </w:rPr>
+        <w:t xml:space="preserve">, representou </w:t>
+      </w:r>
+      <w:r>
+        <w:rPr>
+          <w:rFonts w:ascii="Times New Roman" w:hAnsi="Times New Roman" w:cs="Times New Roman"/>
+          <w:sz w:val="24"/>
+          <w:szCs w:val="24"/>
+        </w:rPr>
+        <w:t xml:space="preserve">uma ruptura no modo como </w:t>
+      </w:r>
+      <w:r>
+        <w:rPr>
+          <w:rFonts w:ascii="Times New Roman" w:hAnsi="Times New Roman" w:cs="Times New Roman"/>
+          <w:sz w:val="24"/>
+          <w:szCs w:val="24"/>
+        </w:rPr>
+        <w:t>dados sensíveis,</w:t>
+      </w:r>
+      <w:r>
+        <w:rPr>
+          <w:rFonts w:ascii="Times New Roman" w:hAnsi="Times New Roman" w:cs="Times New Roman"/>
+          <w:sz w:val="24"/>
+          <w:szCs w:val="24"/>
+        </w:rPr>
+        <w:t xml:space="preserve"> como o registro de transações financeiras</w:t>
+      </w:r>
+      <w:r>
+        <w:rPr>
+          <w:rFonts w:ascii="Times New Roman" w:hAnsi="Times New Roman" w:cs="Times New Roman"/>
+          <w:sz w:val="24"/>
+          <w:szCs w:val="24"/>
+        </w:rPr>
+        <w:t>, são armazenados.</w:t>
       </w:r>
       <w:r>
         <w:rPr>
@@ -189,6 +198,130 @@
           <w:szCs w:val="24"/>
         </w:rPr>
         <w:t xml:space="preserve"> </w:t>
+      </w:r>
+      <w:r>
+        <w:rPr>
+          <w:rFonts w:ascii="Times New Roman" w:hAnsi="Times New Roman" w:cs="Times New Roman"/>
+          <w:sz w:val="24"/>
+          <w:szCs w:val="24"/>
+        </w:rPr>
+        <w:t>Mas, para além das criptomoedas</w:t>
+      </w:r>
+      <w:r>
+        <w:rPr>
+          <w:rFonts w:ascii="Times New Roman" w:hAnsi="Times New Roman" w:cs="Times New Roman"/>
+          <w:sz w:val="24"/>
+          <w:szCs w:val="24"/>
+        </w:rPr>
+        <w:t xml:space="preserve">, </w:t>
+      </w:r>
+      <w:r>
+        <w:rPr>
+          <w:rFonts w:ascii="Times New Roman" w:hAnsi="Times New Roman" w:cs="Times New Roman"/>
+          <w:sz w:val="24"/>
+          <w:szCs w:val="24"/>
+        </w:rPr>
+        <w:t xml:space="preserve">cujo surgimento foi concomitante à invenção da blockchain, novas aplicações </w:t>
+      </w:r>
+      <w:r>
+        <w:rPr>
+          <w:rFonts w:ascii="Times New Roman" w:hAnsi="Times New Roman" w:cs="Times New Roman"/>
+          <w:sz w:val="24"/>
+          <w:szCs w:val="24"/>
+        </w:rPr>
+        <w:t xml:space="preserve">da tecnologia </w:t>
+      </w:r>
+      <w:r>
+        <w:rPr>
+          <w:rFonts w:ascii="Times New Roman" w:hAnsi="Times New Roman" w:cs="Times New Roman"/>
+          <w:sz w:val="24"/>
+          <w:szCs w:val="24"/>
+        </w:rPr>
+        <w:t xml:space="preserve">estão sendo desenvolvidas, inclusive no campo da saúde.  </w:t>
+      </w:r>
+    </w:p>
+    <w:p>
+      <w:pPr>
+        <w:spacing w:after="0" w:line="360" w:lineRule="auto"/>
+        <w:jc w:val="both"/>
+        <w:rPr>
+          <w:rFonts w:ascii="Times New Roman" w:hAnsi="Times New Roman" w:cs="Times New Roman"/>
+          <w:sz w:val="24"/>
+          <w:szCs w:val="24"/>
+        </w:rPr>
+      </w:pPr>
+      <w:r>
+        <w:rPr>
+          <w:rFonts w:ascii="Times New Roman" w:hAnsi="Times New Roman" w:cs="Times New Roman"/>
+          <w:sz w:val="24"/>
+          <w:szCs w:val="24"/>
+        </w:rPr>
+        <w:tab/>
+      </w:r>
+    </w:p>
+    <w:p>
+      <w:pPr>
+        <w:spacing w:after="0" w:line="360" w:lineRule="auto"/>
+        <w:jc w:val="both"/>
+        <w:rPr>
+          <w:rFonts w:ascii="Times New Roman" w:hAnsi="Times New Roman" w:cs="Times New Roman"/>
+          <w:sz w:val="24"/>
+          <w:szCs w:val="24"/>
+        </w:rPr>
+      </w:pPr>
+      <w:r>
+        <w:rPr>
+          <w:rFonts w:ascii="Times New Roman" w:hAnsi="Times New Roman" w:cs="Times New Roman"/>
+          <w:sz w:val="24"/>
+          <w:szCs w:val="24"/>
+        </w:rPr>
+        <w:t>Escrever: o que são e como funcionam as blockchains</w:t>
+      </w:r>
+      <w:r>
+        <w:rPr>
+          <w:rFonts w:ascii="Times New Roman" w:hAnsi="Times New Roman" w:cs="Times New Roman"/>
+          <w:sz w:val="24"/>
+          <w:szCs w:val="24"/>
+        </w:rPr>
+        <w:t xml:space="preserve">; o que são os algoritmos de consenso; o que é a prova de trabalho; </w:t>
+      </w:r>
+      <w:r>
+        <w:rPr>
+          <w:rFonts w:ascii="Times New Roman" w:hAnsi="Times New Roman" w:cs="Times New Roman"/>
+          <w:sz w:val="24"/>
+          <w:szCs w:val="24"/>
+        </w:rPr>
+        <w:t>quais são algumas das funções de prova de trabalho; e quais testes eu vou fazer.</w:t>
+      </w:r>
+    </w:p>
+    <w:p>
+      <w:pPr>
+        <w:spacing w:after="0" w:line="360" w:lineRule="auto"/>
+        <w:jc w:val="both"/>
+        <w:rPr>
+          <w:rFonts w:ascii="Times New Roman" w:hAnsi="Times New Roman" w:cs="Times New Roman"/>
+          <w:sz w:val="24"/>
+          <w:szCs w:val="24"/>
+        </w:rPr>
+      </w:pPr>
+    </w:p>
+    <w:p>
+      <w:pPr>
+        <w:spacing w:after="0" w:line="360" w:lineRule="auto"/>
+        <w:jc w:val="both"/>
+        <w:rPr>
+          <w:rFonts w:ascii="Times New Roman" w:hAnsi="Times New Roman" w:cs="Times New Roman"/>
+          <w:sz w:val="24"/>
+          <w:szCs w:val="24"/>
+        </w:rPr>
+      </w:pPr>
+      <w:r>
+        <w:rPr>
+          <w:rFonts w:ascii="Times New Roman" w:hAnsi="Times New Roman" w:cs="Times New Roman"/>
+          <w:sz w:val="24"/>
+          <w:szCs w:val="24"/>
+        </w:rPr>
+        <w:t>*Algumas funções de prova de trabalho para pesquisar: hashcash (usado no bitcoin); scrypt (usado no litecoin); equihash (usado no zcash); ethash (ethereum); cuckoo cycle (eficiência energética); blake2b (menor consumo de energia do que o hashcash); primecoin; verifiable delay functions (reduz a vantagem de hardware, mas ainda está sendo desenvolvido).</w:t>
       </w:r>
     </w:p>
     <w:p>
@@ -271,6 +404,538 @@
         <w:jc w:val="both"/>
         <w:rPr>
           <w:rFonts w:ascii="Times New Roman" w:hAnsi="Times New Roman" w:cs="Times New Roman"/>
+          <w:sz w:val="24"/>
+          <w:szCs w:val="24"/>
+        </w:rPr>
+      </w:pPr>
+      <w:r>
+        <w:rPr>
+          <w:rFonts w:ascii="Times New Roman" w:hAnsi="Times New Roman" w:cs="Times New Roman"/>
+          <w:sz w:val="24"/>
+          <w:szCs w:val="24"/>
+        </w:rPr>
+        <w:t xml:space="preserve">A </w:t>
+      </w:r>
+      <w:r>
+        <w:rPr>
+          <w:rFonts w:ascii="Times New Roman" w:hAnsi="Times New Roman" w:cs="Times New Roman"/>
+          <w:sz w:val="24"/>
+          <w:szCs w:val="24"/>
+        </w:rPr>
+        <w:t>implementação da blockchain foi feita</w:t>
+      </w:r>
+      <w:r>
+        <w:rPr>
+          <w:rFonts w:ascii="Times New Roman" w:hAnsi="Times New Roman" w:cs="Times New Roman"/>
+          <w:sz w:val="24"/>
+          <w:szCs w:val="24"/>
+        </w:rPr>
+        <w:t xml:space="preserve"> com a linguagem de progamação Python</w:t>
+      </w:r>
+      <w:r>
+        <w:rPr>
+          <w:rFonts w:ascii="Times New Roman" w:hAnsi="Times New Roman" w:cs="Times New Roman"/>
+          <w:sz w:val="24"/>
+          <w:szCs w:val="24"/>
+        </w:rPr>
+        <w:t xml:space="preserve">, de acordo com o guia explicitado </w:t>
+      </w:r>
+      <w:r>
+        <w:rPr>
+          <w:rFonts w:ascii="Times New Roman" w:hAnsi="Times New Roman" w:cs="Times New Roman"/>
+          <w:sz w:val="24"/>
+          <w:szCs w:val="24"/>
+        </w:rPr>
+        <w:t xml:space="preserve">abaixo, </w:t>
+      </w:r>
+      <w:r>
+        <w:rPr>
+          <w:rFonts w:ascii="Times New Roman" w:hAnsi="Times New Roman" w:cs="Times New Roman"/>
+          <w:sz w:val="24"/>
+          <w:szCs w:val="24"/>
+        </w:rPr>
+        <w:t>nas referências bibliográficas</w:t>
+      </w:r>
+      <w:r>
+        <w:rPr>
+          <w:rFonts w:ascii="Times New Roman" w:hAnsi="Times New Roman" w:cs="Times New Roman"/>
+          <w:sz w:val="24"/>
+          <w:szCs w:val="24"/>
+        </w:rPr>
+        <w:t>.</w:t>
+      </w:r>
+      <w:r>
+        <w:rPr>
+          <w:rFonts w:ascii="Times New Roman" w:hAnsi="Times New Roman" w:cs="Times New Roman"/>
+          <w:sz w:val="24"/>
+          <w:szCs w:val="24"/>
+        </w:rPr>
+        <w:t xml:space="preserve"> O código fonte contém a classe </w:t>
+      </w:r>
+      <w:r>
+        <w:rPr>
+          <w:rFonts w:ascii="Consolas" w:hAnsi="Consolas" w:cs="Times New Roman"/>
+          <w:b/>
+          <w:bCs/>
+        </w:rPr>
+        <w:t>Blockchain</w:t>
+      </w:r>
+      <w:r>
+        <w:rPr>
+          <w:rFonts w:ascii="Times New Roman" w:hAnsi="Times New Roman" w:cs="Times New Roman"/>
+          <w:sz w:val="24"/>
+          <w:szCs w:val="24"/>
+        </w:rPr>
+        <w:t xml:space="preserve">, </w:t>
+      </w:r>
+      <w:r>
+        <w:rPr>
+          <w:rFonts w:ascii="Times New Roman" w:hAnsi="Times New Roman" w:cs="Times New Roman"/>
+          <w:sz w:val="24"/>
+          <w:szCs w:val="24"/>
+        </w:rPr>
+        <w:t>onde</w:t>
+      </w:r>
+      <w:r>
+        <w:rPr>
+          <w:rFonts w:ascii="Times New Roman" w:hAnsi="Times New Roman" w:cs="Times New Roman"/>
+          <w:sz w:val="24"/>
+          <w:szCs w:val="24"/>
+        </w:rPr>
+        <w:t xml:space="preserve"> foram definid</w:t>
+      </w:r>
+      <w:r>
+        <w:rPr>
+          <w:rFonts w:ascii="Times New Roman" w:hAnsi="Times New Roman" w:cs="Times New Roman"/>
+          <w:sz w:val="24"/>
+          <w:szCs w:val="24"/>
+        </w:rPr>
+        <w:t>o</w:t>
+      </w:r>
+      <w:r>
+        <w:rPr>
+          <w:rFonts w:ascii="Times New Roman" w:hAnsi="Times New Roman" w:cs="Times New Roman"/>
+          <w:sz w:val="24"/>
+          <w:szCs w:val="24"/>
+        </w:rPr>
+        <w:t>s</w:t>
+      </w:r>
+      <w:r>
+        <w:rPr>
+          <w:rFonts w:ascii="Times New Roman" w:hAnsi="Times New Roman" w:cs="Times New Roman"/>
+          <w:sz w:val="24"/>
+          <w:szCs w:val="24"/>
+        </w:rPr>
+        <w:t>:</w:t>
+      </w:r>
+    </w:p>
+    <w:p>
+      <w:pPr>
+        <w:pStyle w:val="PargrafodaLista"/>
+        <w:numPr>
+          <w:ilvl w:val="0"/>
+          <w:numId w:val="3"/>
+        </w:numPr>
+        <w:spacing w:after="0" w:line="360" w:lineRule="auto"/>
+        <w:jc w:val="both"/>
+        <w:rPr>
+          <w:rFonts w:ascii="Times New Roman" w:hAnsi="Times New Roman" w:cs="Times New Roman"/>
+          <w:sz w:val="24"/>
+          <w:szCs w:val="24"/>
+        </w:rPr>
+      </w:pPr>
+      <w:r>
+        <w:rPr>
+          <w:rFonts w:ascii="Times New Roman" w:hAnsi="Times New Roman" w:cs="Times New Roman"/>
+          <w:sz w:val="24"/>
+          <w:szCs w:val="24"/>
+        </w:rPr>
+        <w:t>O método</w:t>
+      </w:r>
+      <w:r>
+        <w:rPr>
+          <w:rFonts w:ascii="Times New Roman" w:hAnsi="Times New Roman" w:cs="Times New Roman"/>
+          <w:sz w:val="24"/>
+          <w:szCs w:val="24"/>
+        </w:rPr>
+        <w:t xml:space="preserve"> de inicialização, </w:t>
+      </w:r>
+      <w:r>
+        <w:rPr>
+          <w:rFonts w:ascii="Times New Roman" w:hAnsi="Times New Roman" w:cs="Times New Roman"/>
+          <w:sz w:val="24"/>
+          <w:szCs w:val="24"/>
+        </w:rPr>
+        <w:t>onde o bloco de gênese é criado.</w:t>
+      </w:r>
+    </w:p>
+    <w:p>
+      <w:pPr>
+        <w:pStyle w:val="PargrafodaLista"/>
+        <w:numPr>
+          <w:ilvl w:val="0"/>
+          <w:numId w:val="3"/>
+        </w:numPr>
+        <w:spacing w:after="0" w:line="360" w:lineRule="auto"/>
+        <w:jc w:val="both"/>
+        <w:rPr>
+          <w:rFonts w:ascii="Times New Roman" w:hAnsi="Times New Roman" w:cs="Times New Roman"/>
+          <w:sz w:val="24"/>
+          <w:szCs w:val="24"/>
+        </w:rPr>
+      </w:pPr>
+      <w:r>
+        <w:rPr>
+          <w:rFonts w:ascii="Times New Roman" w:hAnsi="Times New Roman" w:cs="Times New Roman"/>
+          <w:sz w:val="24"/>
+          <w:szCs w:val="24"/>
+        </w:rPr>
+        <w:t>O método</w:t>
+      </w:r>
+      <w:r>
+        <w:rPr>
+          <w:rFonts w:ascii="Times New Roman" w:hAnsi="Times New Roman" w:cs="Times New Roman"/>
+          <w:sz w:val="24"/>
+          <w:szCs w:val="24"/>
+        </w:rPr>
+        <w:t xml:space="preserve"> </w:t>
+      </w:r>
+      <w:r>
+        <w:rPr>
+          <w:rFonts w:ascii="Consolas" w:hAnsi="Consolas" w:cs="Times New Roman"/>
+          <w:b/>
+          <w:bCs/>
+        </w:rPr>
+        <w:t>new_block</w:t>
+      </w:r>
+      <w:r>
+        <w:rPr>
+          <w:rFonts w:ascii="Times New Roman" w:hAnsi="Times New Roman" w:cs="Times New Roman"/>
+          <w:sz w:val="24"/>
+          <w:szCs w:val="24"/>
+        </w:rPr>
+        <w:t xml:space="preserve"> </w:t>
+      </w:r>
+      <w:r>
+        <w:rPr>
+          <w:rFonts w:ascii="Times New Roman" w:hAnsi="Times New Roman" w:cs="Times New Roman"/>
+          <w:sz w:val="24"/>
+          <w:szCs w:val="24"/>
+        </w:rPr>
+        <w:t>que cria</w:t>
+      </w:r>
+      <w:r>
+        <w:rPr>
+          <w:rFonts w:ascii="Times New Roman" w:hAnsi="Times New Roman" w:cs="Times New Roman"/>
+          <w:sz w:val="24"/>
+          <w:szCs w:val="24"/>
+        </w:rPr>
+        <w:t xml:space="preserve"> um novo bloco</w:t>
+      </w:r>
+      <w:r>
+        <w:rPr>
+          <w:rFonts w:ascii="Times New Roman" w:hAnsi="Times New Roman" w:cs="Times New Roman"/>
+          <w:sz w:val="24"/>
+          <w:szCs w:val="24"/>
+        </w:rPr>
+        <w:t xml:space="preserve"> e</w:t>
+      </w:r>
+      <w:r>
+        <w:rPr>
+          <w:rFonts w:ascii="Times New Roman" w:hAnsi="Times New Roman" w:cs="Times New Roman"/>
+          <w:sz w:val="24"/>
+          <w:szCs w:val="24"/>
+        </w:rPr>
+        <w:t xml:space="preserve"> cujos parâmetros são: o hash do bloco anterior e o </w:t>
+      </w:r>
+      <w:r>
+        <w:rPr>
+          <w:rFonts w:ascii="Times New Roman" w:hAnsi="Times New Roman" w:cs="Times New Roman"/>
+          <w:i/>
+          <w:iCs/>
+          <w:sz w:val="24"/>
+          <w:szCs w:val="24"/>
+        </w:rPr>
+        <w:t>nonce</w:t>
+      </w:r>
+      <w:r>
+        <w:rPr>
+          <w:rFonts w:ascii="Times New Roman" w:hAnsi="Times New Roman" w:cs="Times New Roman"/>
+          <w:sz w:val="24"/>
+          <w:szCs w:val="24"/>
+        </w:rPr>
+        <w:t xml:space="preserve"> (número)</w:t>
+      </w:r>
+      <w:r>
+        <w:rPr>
+          <w:rFonts w:ascii="Times New Roman" w:hAnsi="Times New Roman" w:cs="Times New Roman"/>
+          <w:sz w:val="24"/>
+          <w:szCs w:val="24"/>
+        </w:rPr>
+        <w:t xml:space="preserve"> da prova de trabalho.</w:t>
+      </w:r>
+    </w:p>
+    <w:p>
+      <w:pPr>
+        <w:pStyle w:val="PargrafodaLista"/>
+        <w:numPr>
+          <w:ilvl w:val="0"/>
+          <w:numId w:val="3"/>
+        </w:numPr>
+        <w:spacing w:after="0" w:line="360" w:lineRule="auto"/>
+        <w:jc w:val="both"/>
+        <w:rPr>
+          <w:rFonts w:ascii="Times New Roman" w:hAnsi="Times New Roman" w:cs="Times New Roman"/>
+          <w:sz w:val="24"/>
+          <w:szCs w:val="24"/>
+        </w:rPr>
+      </w:pPr>
+      <w:r>
+        <w:rPr>
+          <w:rFonts w:ascii="Times New Roman" w:hAnsi="Times New Roman" w:cs="Times New Roman"/>
+          <w:sz w:val="24"/>
+          <w:szCs w:val="24"/>
+        </w:rPr>
+        <w:t>O método</w:t>
+      </w:r>
+      <w:r>
+        <w:rPr>
+          <w:rFonts w:ascii="Times New Roman" w:hAnsi="Times New Roman" w:cs="Times New Roman"/>
+          <w:sz w:val="24"/>
+          <w:szCs w:val="24"/>
+        </w:rPr>
+        <w:t xml:space="preserve"> </w:t>
+      </w:r>
+      <w:r>
+        <w:rPr>
+          <w:rFonts w:ascii="Consolas" w:hAnsi="Consolas" w:cs="Times New Roman"/>
+          <w:b/>
+          <w:bCs/>
+        </w:rPr>
+        <w:t>new_transaction</w:t>
+      </w:r>
+      <w:r>
+        <w:rPr>
+          <w:rFonts w:ascii="Times New Roman" w:hAnsi="Times New Roman" w:cs="Times New Roman"/>
+          <w:sz w:val="24"/>
+          <w:szCs w:val="24"/>
+        </w:rPr>
+        <w:t xml:space="preserve"> </w:t>
+      </w:r>
+      <w:r>
+        <w:rPr>
+          <w:rFonts w:ascii="Times New Roman" w:hAnsi="Times New Roman" w:cs="Times New Roman"/>
+          <w:sz w:val="24"/>
+          <w:szCs w:val="24"/>
+        </w:rPr>
+        <w:t xml:space="preserve">que cria uma nova transação e </w:t>
+      </w:r>
+      <w:r>
+        <w:rPr>
+          <w:rFonts w:ascii="Times New Roman" w:hAnsi="Times New Roman" w:cs="Times New Roman"/>
+          <w:sz w:val="24"/>
+          <w:szCs w:val="24"/>
+        </w:rPr>
+        <w:t>cujos parâmetros são: o endereço do pagador, o endereço do recebedor e o valor da transação.</w:t>
+      </w:r>
+    </w:p>
+    <w:p>
+      <w:pPr>
+        <w:pStyle w:val="PargrafodaLista"/>
+        <w:numPr>
+          <w:ilvl w:val="0"/>
+          <w:numId w:val="3"/>
+        </w:numPr>
+        <w:spacing w:after="0" w:line="360" w:lineRule="auto"/>
+        <w:jc w:val="both"/>
+        <w:rPr>
+          <w:rFonts w:ascii="Times New Roman" w:hAnsi="Times New Roman" w:cs="Times New Roman"/>
+          <w:sz w:val="24"/>
+          <w:szCs w:val="24"/>
+        </w:rPr>
+      </w:pPr>
+      <w:r>
+        <w:rPr>
+          <w:rFonts w:ascii="Times New Roman" w:hAnsi="Times New Roman" w:cs="Times New Roman"/>
+          <w:sz w:val="24"/>
+          <w:szCs w:val="24"/>
+        </w:rPr>
+        <w:t xml:space="preserve">O método </w:t>
+      </w:r>
+      <w:r>
+        <w:rPr>
+          <w:rFonts w:ascii="Consolas" w:hAnsi="Consolas" w:cs="Times New Roman"/>
+          <w:b/>
+          <w:bCs/>
+        </w:rPr>
+        <w:t>hash</w:t>
+      </w:r>
+      <w:r>
+        <w:rPr>
+          <w:rFonts w:ascii="Times New Roman" w:hAnsi="Times New Roman" w:cs="Times New Roman"/>
+          <w:sz w:val="24"/>
+          <w:szCs w:val="24"/>
+        </w:rPr>
+        <w:t xml:space="preserve"> </w:t>
+      </w:r>
+      <w:r>
+        <w:rPr>
+          <w:rFonts w:ascii="Times New Roman" w:hAnsi="Times New Roman" w:cs="Times New Roman"/>
+          <w:sz w:val="24"/>
+          <w:szCs w:val="24"/>
+        </w:rPr>
+        <w:t>que calcula o hash do bloco passado como parâmetro.</w:t>
+      </w:r>
+    </w:p>
+    <w:p>
+      <w:pPr>
+        <w:pStyle w:val="PargrafodaLista"/>
+        <w:numPr>
+          <w:ilvl w:val="0"/>
+          <w:numId w:val="3"/>
+        </w:numPr>
+        <w:spacing w:after="0" w:line="360" w:lineRule="auto"/>
+        <w:jc w:val="both"/>
+        <w:rPr>
+          <w:rFonts w:ascii="Times New Roman" w:hAnsi="Times New Roman" w:cs="Times New Roman"/>
+          <w:sz w:val="24"/>
+          <w:szCs w:val="24"/>
+        </w:rPr>
+      </w:pPr>
+      <w:r>
+        <w:rPr>
+          <w:rFonts w:ascii="Times New Roman" w:hAnsi="Times New Roman" w:cs="Times New Roman"/>
+          <w:sz w:val="24"/>
+          <w:szCs w:val="24"/>
+        </w:rPr>
+        <w:t xml:space="preserve">O método </w:t>
+      </w:r>
+      <w:r>
+        <w:rPr>
+          <w:rFonts w:ascii="Consolas" w:hAnsi="Consolas" w:cs="Times New Roman"/>
+          <w:b/>
+          <w:bCs/>
+        </w:rPr>
+        <w:t>last_block</w:t>
+      </w:r>
+      <w:r>
+        <w:rPr>
+          <w:rFonts w:ascii="Times New Roman" w:hAnsi="Times New Roman" w:cs="Times New Roman"/>
+          <w:sz w:val="24"/>
+          <w:szCs w:val="24"/>
+        </w:rPr>
+        <w:t xml:space="preserve"> que retorna o último bloco da blockchain.</w:t>
+      </w:r>
+    </w:p>
+    <w:p>
+      <w:pPr>
+        <w:pStyle w:val="PargrafodaLista"/>
+        <w:numPr>
+          <w:ilvl w:val="0"/>
+          <w:numId w:val="3"/>
+        </w:numPr>
+        <w:spacing w:after="0" w:line="360" w:lineRule="auto"/>
+        <w:jc w:val="both"/>
+        <w:rPr>
+          <w:rFonts w:ascii="Times New Roman" w:hAnsi="Times New Roman" w:cs="Times New Roman"/>
+          <w:sz w:val="24"/>
+          <w:szCs w:val="24"/>
+        </w:rPr>
+      </w:pPr>
+      <w:r>
+        <w:rPr>
+          <w:rFonts w:ascii="Times New Roman" w:hAnsi="Times New Roman" w:cs="Times New Roman"/>
+          <w:sz w:val="24"/>
+          <w:szCs w:val="24"/>
+        </w:rPr>
+        <w:t xml:space="preserve">O método </w:t>
+      </w:r>
+      <w:r>
+        <w:rPr>
+          <w:rFonts w:ascii="Consolas" w:hAnsi="Consolas" w:cs="Times New Roman"/>
+          <w:b/>
+          <w:bCs/>
+        </w:rPr>
+        <w:t>proof_of_work</w:t>
+      </w:r>
+      <w:r>
+        <w:rPr>
+          <w:rFonts w:ascii="Times New Roman" w:hAnsi="Times New Roman" w:cs="Times New Roman"/>
+          <w:sz w:val="24"/>
+          <w:szCs w:val="24"/>
+        </w:rPr>
+        <w:t xml:space="preserve"> que calcula a prova de trabalho.</w:t>
+      </w:r>
+    </w:p>
+    <w:p>
+      <w:pPr>
+        <w:spacing w:after="0" w:line="360" w:lineRule="auto"/>
+        <w:ind w:firstLine="360"/>
+        <w:jc w:val="both"/>
+        <w:rPr>
+          <w:rFonts w:ascii="Times New Roman" w:hAnsi="Times New Roman" w:cs="Times New Roman"/>
+          <w:sz w:val="24"/>
+          <w:szCs w:val="24"/>
+        </w:rPr>
+      </w:pPr>
+      <w:r>
+        <w:rPr>
+          <w:rFonts w:ascii="Times New Roman" w:hAnsi="Times New Roman" w:cs="Times New Roman"/>
+          <w:sz w:val="24"/>
+          <w:szCs w:val="24"/>
+        </w:rPr>
+        <w:lastRenderedPageBreak/>
+        <w:t xml:space="preserve">Além disso, a comunicação com a blockchain é </w:t>
+      </w:r>
+      <w:r>
+        <w:rPr>
+          <w:rFonts w:ascii="Times New Roman" w:hAnsi="Times New Roman" w:cs="Times New Roman"/>
+          <w:sz w:val="24"/>
+          <w:szCs w:val="24"/>
+        </w:rPr>
+        <w:t>realizada</w:t>
+      </w:r>
+      <w:r>
+        <w:rPr>
+          <w:rFonts w:ascii="Times New Roman" w:hAnsi="Times New Roman" w:cs="Times New Roman"/>
+          <w:sz w:val="24"/>
+          <w:szCs w:val="24"/>
+        </w:rPr>
+        <w:t xml:space="preserve"> por meio de uma </w:t>
+      </w:r>
+      <w:r>
+        <w:rPr>
+          <w:rFonts w:ascii="Times New Roman" w:hAnsi="Times New Roman" w:cs="Times New Roman"/>
+          <w:i/>
+          <w:iCs/>
+          <w:sz w:val="24"/>
+          <w:szCs w:val="24"/>
+        </w:rPr>
+        <w:t>Application Programming Interface</w:t>
+      </w:r>
+      <w:r>
+        <w:rPr>
+          <w:rFonts w:ascii="Times New Roman" w:hAnsi="Times New Roman" w:cs="Times New Roman"/>
+          <w:sz w:val="24"/>
+          <w:szCs w:val="24"/>
+        </w:rPr>
+        <w:t xml:space="preserve"> (API)</w:t>
+      </w:r>
+      <w:r>
+        <w:rPr>
+          <w:rFonts w:ascii="Times New Roman" w:hAnsi="Times New Roman" w:cs="Times New Roman"/>
+          <w:sz w:val="24"/>
+          <w:szCs w:val="24"/>
+        </w:rPr>
+        <w:t xml:space="preserve"> criada com a biblioteca Flask do Python. </w:t>
+      </w:r>
+    </w:p>
+    <w:p>
+      <w:pPr>
+        <w:spacing w:after="0" w:line="360" w:lineRule="auto"/>
+        <w:jc w:val="both"/>
+        <w:rPr>
+          <w:rFonts w:ascii="Times New Roman" w:hAnsi="Times New Roman" w:cs="Times New Roman"/>
           <w:b/>
           <w:bCs/>
           <w:sz w:val="24"/>
@@ -415,8 +1080,6 @@
         <w:jc w:val="both"/>
         <w:rPr>
           <w:rFonts w:ascii="Times New Roman" w:hAnsi="Times New Roman" w:cs="Times New Roman"/>
-          <w:sz w:val="24"/>
-          <w:szCs w:val="24"/>
         </w:rPr>
       </w:pPr>
     </w:p>
@@ -426,45 +1089,153 @@
         <w:jc w:val="both"/>
         <w:rPr>
           <w:rFonts w:ascii="Times New Roman" w:hAnsi="Times New Roman" w:cs="Times New Roman"/>
-          <w:bCs/>
-          <w:sz w:val="24"/>
-          <w:szCs w:val="24"/>
-        </w:rPr>
-      </w:pPr>
-      <w:r>
-        <w:rPr>
-          <w:rFonts w:ascii="Times New Roman" w:hAnsi="Times New Roman" w:cs="Times New Roman"/>
-          <w:sz w:val="24"/>
-          <w:szCs w:val="24"/>
-        </w:rPr>
-        <w:t xml:space="preserve">Proof of work. </w:t>
-      </w:r>
-      <w:r>
-        <w:rPr>
-          <w:rFonts w:ascii="Times New Roman" w:hAnsi="Times New Roman" w:cs="Times New Roman"/>
-          <w:b/>
-          <w:sz w:val="24"/>
-          <w:szCs w:val="24"/>
-        </w:rPr>
-        <w:t>Wikipedia</w:t>
-      </w:r>
-      <w:r>
-        <w:rPr>
-          <w:rFonts w:ascii="Times New Roman" w:hAnsi="Times New Roman" w:cs="Times New Roman"/>
-          <w:bCs/>
-          <w:sz w:val="24"/>
-          <w:szCs w:val="24"/>
-        </w:rPr>
-        <w:t xml:space="preserve">, 2024. Disponível em: </w:t>
+        </w:rPr>
+      </w:pPr>
+      <w:r>
+        <w:rPr>
+          <w:rFonts w:ascii="Times New Roman" w:hAnsi="Times New Roman" w:cs="Times New Roman"/>
+        </w:rPr>
+        <w:t xml:space="preserve">NAKAMOTO, Satoshi. </w:t>
+      </w:r>
+      <w:r>
+        <w:rPr>
+          <w:rFonts w:ascii="Times New Roman" w:hAnsi="Times New Roman" w:cs="Times New Roman"/>
+        </w:rPr>
+        <w:t>Bitcoin:</w:t>
+      </w:r>
+      <w:r>
+        <w:rPr>
+          <w:rFonts w:ascii="Times New Roman" w:hAnsi="Times New Roman" w:cs="Times New Roman"/>
+        </w:rPr>
+        <w:t xml:space="preserve"> a peer-to-peer electronic cash system. </w:t>
+      </w:r>
+      <w:r>
+        <w:rPr>
+          <w:rFonts w:ascii="Times New Roman" w:hAnsi="Times New Roman" w:cs="Times New Roman"/>
+          <w:b/>
+          <w:bCs/>
+        </w:rPr>
+        <w:t>Bitcoin</w:t>
+      </w:r>
+      <w:r>
+        <w:rPr>
+          <w:rFonts w:ascii="Times New Roman" w:hAnsi="Times New Roman" w:cs="Times New Roman"/>
+        </w:rPr>
+        <w:t xml:space="preserve">, 2008. Disponível em: </w:t>
       </w:r>
       <w:hyperlink r:id="rId5" w:history="1">
         <w:r>
           <w:rPr>
             <w:rStyle w:val="Hyperlink"/>
             <w:rFonts w:ascii="Times New Roman" w:hAnsi="Times New Roman" w:cs="Times New Roman"/>
+          </w:rPr>
+          <w:t>https://bitcoin.org/bitcoin.pdf</w:t>
+        </w:r>
+      </w:hyperlink>
+      <w:r>
+        <w:rPr>
+          <w:rFonts w:ascii="Times New Roman" w:hAnsi="Times New Roman" w:cs="Times New Roman"/>
+        </w:rPr>
+        <w:t>. Acesso em: 10 de dez. de 2024.</w:t>
+      </w:r>
+    </w:p>
+    <w:p>
+      <w:pPr>
+        <w:spacing w:after="0" w:line="276" w:lineRule="auto"/>
+        <w:jc w:val="both"/>
+        <w:rPr>
+          <w:rFonts w:ascii="Times New Roman" w:hAnsi="Times New Roman" w:cs="Times New Roman"/>
+        </w:rPr>
+      </w:pPr>
+    </w:p>
+    <w:p>
+      <w:pPr>
+        <w:spacing w:after="0" w:line="276" w:lineRule="auto"/>
+        <w:jc w:val="both"/>
+        <w:rPr>
+          <w:rFonts w:ascii="Times New Roman" w:hAnsi="Times New Roman" w:cs="Times New Roman"/>
+        </w:rPr>
+      </w:pPr>
+      <w:r>
+        <w:rPr>
+          <w:rFonts w:ascii="Times New Roman" w:hAnsi="Times New Roman" w:cs="Times New Roman"/>
+        </w:rPr>
+        <w:t xml:space="preserve">CONTERNO, Ivan. Tecnologia blockchain pode reduzir risco de roubos e fraudes na área da saúde. </w:t>
+      </w:r>
+      <w:r>
+        <w:rPr>
+          <w:rFonts w:ascii="Times New Roman" w:hAnsi="Times New Roman" w:cs="Times New Roman"/>
+          <w:b/>
+          <w:bCs/>
+        </w:rPr>
+        <w:t>Jornal da USP</w:t>
+      </w:r>
+      <w:r>
+        <w:rPr>
+          <w:rFonts w:ascii="Times New Roman" w:hAnsi="Times New Roman" w:cs="Times New Roman"/>
+        </w:rPr>
+        <w:t xml:space="preserve">, São Paulo, 29 de mai. de 2023. Disponível em: </w:t>
+      </w:r>
+      <w:hyperlink r:id="rId6" w:history="1">
+        <w:r>
+          <w:rPr>
+            <w:rStyle w:val="Hyperlink"/>
+            <w:rFonts w:ascii="Times New Roman" w:hAnsi="Times New Roman" w:cs="Times New Roman"/>
+          </w:rPr>
+          <w:t>https://jornal.usp.br/ciencias/tecnologia-blockchain-pode-reduzir-risco-de-roubos-e-fraudes-na-area-da-saude/</w:t>
+        </w:r>
+      </w:hyperlink>
+      <w:r>
+        <w:rPr>
+          <w:rFonts w:ascii="Times New Roman" w:hAnsi="Times New Roman" w:cs="Times New Roman"/>
+        </w:rPr>
+        <w:t>. Acesso em: 10 de dez. de 2024.</w:t>
+      </w:r>
+    </w:p>
+    <w:p>
+      <w:pPr>
+        <w:spacing w:after="0" w:line="276" w:lineRule="auto"/>
+        <w:jc w:val="both"/>
+        <w:rPr>
+          <w:rFonts w:ascii="Times New Roman" w:hAnsi="Times New Roman" w:cs="Times New Roman"/>
+        </w:rPr>
+      </w:pPr>
+    </w:p>
+    <w:p>
+      <w:pPr>
+        <w:spacing w:after="0" w:line="276" w:lineRule="auto"/>
+        <w:jc w:val="both"/>
+        <w:rPr>
+          <w:rFonts w:ascii="Times New Roman" w:hAnsi="Times New Roman" w:cs="Times New Roman"/>
+          <w:bCs/>
+        </w:rPr>
+      </w:pPr>
+      <w:r>
+        <w:rPr>
+          <w:rFonts w:ascii="Times New Roman" w:hAnsi="Times New Roman" w:cs="Times New Roman"/>
+        </w:rPr>
+        <w:t xml:space="preserve">Proof of work. </w:t>
+      </w:r>
+      <w:r>
+        <w:rPr>
+          <w:rFonts w:ascii="Times New Roman" w:hAnsi="Times New Roman" w:cs="Times New Roman"/>
+          <w:b/>
+        </w:rPr>
+        <w:t>Wikipedia</w:t>
+      </w:r>
+      <w:r>
+        <w:rPr>
+          <w:rFonts w:ascii="Times New Roman" w:hAnsi="Times New Roman" w:cs="Times New Roman"/>
+          <w:bCs/>
+        </w:rPr>
+        <w:t xml:space="preserve">, 2024. Disponível em: </w:t>
+      </w:r>
+      <w:hyperlink r:id="rId7" w:history="1">
+        <w:r>
+          <w:rPr>
+            <w:rStyle w:val="Hyperlink"/>
+            <w:rFonts w:ascii="Times New Roman" w:hAnsi="Times New Roman" w:cs="Times New Roman"/>
             <w:bCs/>
-            <w:sz w:val="24"/>
-            <w:szCs w:val="24"/>
           </w:rPr>
           <w:t>https://en.wikipedia.org/wiki/Proof_of_work</w:t>
         </w:r>
@@ -473,10 +1244,96 @@
         <w:rPr>
           <w:rFonts w:ascii="Times New Roman" w:hAnsi="Times New Roman" w:cs="Times New Roman"/>
           <w:bCs/>
-          <w:sz w:val="24"/>
-          <w:szCs w:val="24"/>
-        </w:rPr>
-        <w:t>. Acesso em: 08 de dez. de 2024.</w:t>
+        </w:rPr>
+        <w:t xml:space="preserve">. Acesso em: </w:t>
+      </w:r>
+      <w:r>
+        <w:rPr>
+          <w:rFonts w:ascii="Times New Roman" w:hAnsi="Times New Roman" w:cs="Times New Roman"/>
+          <w:bCs/>
+        </w:rPr>
+        <w:t>10</w:t>
+      </w:r>
+      <w:r>
+        <w:rPr>
+          <w:rFonts w:ascii="Times New Roman" w:hAnsi="Times New Roman" w:cs="Times New Roman"/>
+          <w:bCs/>
+        </w:rPr>
+        <w:t xml:space="preserve"> de dez. de 2024.</w:t>
+      </w:r>
+    </w:p>
+    <w:p>
+      <w:pPr>
+        <w:spacing w:after="0" w:line="276" w:lineRule="auto"/>
+        <w:jc w:val="both"/>
+        <w:rPr>
+          <w:rFonts w:ascii="Times New Roman" w:hAnsi="Times New Roman" w:cs="Times New Roman"/>
+          <w:bCs/>
+        </w:rPr>
+      </w:pPr>
+    </w:p>
+    <w:p>
+      <w:pPr>
+        <w:spacing w:after="0" w:line="276" w:lineRule="auto"/>
+        <w:jc w:val="both"/>
+        <w:rPr>
+          <w:rFonts w:ascii="Times New Roman" w:hAnsi="Times New Roman" w:cs="Times New Roman"/>
+        </w:rPr>
+      </w:pPr>
+      <w:r>
+        <w:rPr>
+          <w:rFonts w:ascii="Times New Roman" w:hAnsi="Times New Roman" w:cs="Times New Roman"/>
+          <w:bCs/>
+        </w:rPr>
+        <w:t xml:space="preserve">TRISTIANTO, Bimo Putro. </w:t>
+      </w:r>
+      <w:r>
+        <w:rPr>
+          <w:rFonts w:ascii="Times New Roman" w:hAnsi="Times New Roman" w:cs="Times New Roman"/>
+          <w:bCs/>
+        </w:rPr>
+        <w:t xml:space="preserve">Build your own blockchain in Python: a practical guide. </w:t>
+      </w:r>
+      <w:r>
+        <w:rPr>
+          <w:rFonts w:ascii="Times New Roman" w:hAnsi="Times New Roman" w:cs="Times New Roman"/>
+          <w:b/>
+          <w:bCs/>
+        </w:rPr>
+        <w:t>Medium</w:t>
+      </w:r>
+      <w:r>
+        <w:rPr>
+          <w:rFonts w:ascii="Times New Roman" w:hAnsi="Times New Roman" w:cs="Times New Roman"/>
+        </w:rPr>
+        <w:t xml:space="preserve">, 2022. Disponível em: </w:t>
+      </w:r>
+      <w:hyperlink r:id="rId8" w:history="1">
+        <w:r>
+          <w:rPr>
+            <w:rStyle w:val="Hyperlink"/>
+            <w:rFonts w:ascii="Times New Roman" w:hAnsi="Times New Roman" w:cs="Times New Roman"/>
+          </w:rPr>
+          <w:t>https://bimoputro.medium.com/build-your-own-blockchain-in-python-a-practical-guide-f9620327ed03</w:t>
+        </w:r>
+      </w:hyperlink>
+      <w:r>
+        <w:rPr>
+          <w:rFonts w:ascii="Times New Roman" w:hAnsi="Times New Roman" w:cs="Times New Roman"/>
+        </w:rPr>
+        <w:t xml:space="preserve">. Acesso em: </w:t>
+      </w:r>
+      <w:r>
+        <w:rPr>
+          <w:rFonts w:ascii="Times New Roman" w:hAnsi="Times New Roman" w:cs="Times New Roman"/>
+        </w:rPr>
+        <w:t>10</w:t>
+      </w:r>
+      <w:r>
+        <w:rPr>
+          <w:rFonts w:ascii="Times New Roman" w:hAnsi="Times New Roman" w:cs="Times New Roman"/>
+        </w:rPr>
+        <w:t xml:space="preserve"> de dez. de 2024.</w:t>
       </w:r>
     </w:p>
     <w:sectPr>
@@ -492,6 +1349,118 @@
 <file path=word/numbering.xml><?xml version="1.0" encoding="utf-8"?>
 <w:numbering xmlns:wpc="http://schemas.microsoft.com/office/word/2010/wordprocessingCanvas" xmlns:cx="http://schemas.microsoft.com/office/drawing/2014/chartex" xmlns:cx1="http://schemas.microsoft.com/office/drawing/2015/9/8/chartex" xmlns:cx2="http://schemas.microsoft.com/office/drawing/2015/10/21/chartex" xmlns:cx3="http://schemas.microsoft.com/office/drawing/2016/5/9/chartex" xmlns:cx4="http://schemas.microsoft.com/office/drawing/2016/5/10/chartex" xmlns:cx5="http://schemas.microsoft.com/office/drawing/2016/5/11/chartex" xmlns:cx6="http://schemas.microsoft.com/office/drawing/2016/5/12/chartex" xmlns:cx7="http://schemas.microsoft.com/office/drawing/2016/5/13/chartex" xmlns:cx8="http://schemas.microsoft.com/office/drawing/2016/5/14/chartex" xmlns:mc="http://schemas.openxmlformats.org/markup-compatibility/2006" xmlns:aink="http://schemas.microsoft.com/office/drawing/2016/ink" xmlns:am3d="http://schemas.microsoft.com/office/drawing/2017/model3d" xmlns:o="urn:schemas-microsoft-com:office:office" xmlns:oel="http://schemas.microsoft.com/office/2019/extlst" xmlns:r="http://schemas.openxmlformats.org/officeDocument/2006/relationships" xmlns:m="http://schemas.openxmlformats.org/officeDocument/2006/math" xmlns:v="urn:schemas-microsoft-com:vml" xmlns:wp14="http://schemas.microsoft.com/office/word/2010/wordprocessingDrawing" xmlns:wp="http://schemas.openxmlformats.org/drawingml/2006/wordprocessingDrawing" xmlns:w10="urn:schemas-microsoft-com:office:word" xmlns:w="http://schemas.openxmlformats.org/wordprocessingml/2006/main" xmlns:w14="http://schemas.microsoft.com/office/word/2010/wordml" xmlns:w15="http://schemas.microsoft.com/office/word/2012/wordml" xmlns:w16cex="http://schemas.microsoft.com/office/word/2018/wordml/cex" xmlns:w16cid="http://schemas.microsoft.com/office/word/2016/wordml/cid" xmlns:w16="http://schemas.microsoft.com/office/word/2018/wordml" xmlns:w16du="http://schemas.microsoft.com/office/word/2023/wordml/word16du" xmlns:w16sdtdh="http://schemas.microsoft.com/office/word/2020/wordml/sdtdatahash" xmlns:w16se="http://schemas.microsoft.com/office/word/2015/wordml/symex" xmlns:wpg="http://schemas.microsoft.com/office/word/2010/wordprocessingGroup" xmlns:wpi="http://schemas.microsoft.com/office/word/2010/wordprocessingInk" xmlns:wne="http://schemas.microsoft.com/office/word/2006/wordml" xmlns:wps="http://schemas.microsoft.com/office/word/2010/wordprocessingShape" mc:Ignorable="w14 w15 w16se w16cid w16 w16cex w16sdtdh w16du wp14">
   <w:abstractNum w:abstractNumId="0" w15:restartNumberingAfterBreak="0">
+    <w:nsid w:val="14664DC4"/>
+    <w:multiLevelType w:val="hybridMultilevel"/>
+    <w:tmpl w:val="BCA20A26"/>
+    <w:lvl w:ilvl="0" w:tplc="71BE209E">
+      <w:numFmt w:val="bullet"/>
+      <w:lvlText w:val=""/>
+      <w:lvlJc w:val="left"/>
+      <w:pPr>
+        <w:ind w:left="720" w:hanging="360"/>
+      </w:pPr>
+      <w:rPr>
+        <w:rFonts w:ascii="Symbol" w:eastAsiaTheme="minorHAnsi" w:hAnsi="Symbol" w:cs="Times New Roman" w:hint="default"/>
+      </w:rPr>
+    </w:lvl>
+    <w:lvl w:ilvl="1" w:tplc="04160003" w:tentative="1">
+      <w:start w:val="1"/>
+      <w:numFmt w:val="bullet"/>
+      <w:lvlText w:val="o"/>
+      <w:lvlJc w:val="left"/>
+      <w:pPr>
+        <w:ind w:left="1440" w:hanging="360"/>
+      </w:pPr>
+      <w:rPr>
+        <w:rFonts w:ascii="Courier New" w:hAnsi="Courier New" w:cs="Courier New" w:hint="default"/>
+      </w:rPr>
+    </w:lvl>
+    <w:lvl w:ilvl="2" w:tplc="04160005" w:tentative="1">
+      <w:start w:val="1"/>
+      <w:numFmt w:val="bullet"/>
+      <w:lvlText w:val=""/>
+      <w:lvlJc w:val="left"/>
+      <w:pPr>
+        <w:ind w:left="2160" w:hanging="360"/>
+      </w:pPr>
+      <w:rPr>
+        <w:rFonts w:ascii="Wingdings" w:hAnsi="Wingdings" w:hint="default"/>
+      </w:rPr>
+    </w:lvl>
+    <w:lvl w:ilvl="3" w:tplc="04160001" w:tentative="1">
+      <w:start w:val="1"/>
+      <w:numFmt w:val="bullet"/>
+      <w:lvlText w:val=""/>
+      <w:lvlJc w:val="left"/>
+      <w:pPr>
+        <w:ind w:left="2880" w:hanging="360"/>
+      </w:pPr>
+      <w:rPr>
+        <w:rFonts w:ascii="Symbol" w:hAnsi="Symbol" w:hint="default"/>
+      </w:rPr>
+    </w:lvl>
+    <w:lvl w:ilvl="4" w:tplc="04160003" w:tentative="1">
+      <w:start w:val="1"/>
+      <w:numFmt w:val="bullet"/>
+      <w:lvlText w:val="o"/>
+      <w:lvlJc w:val="left"/>
+      <w:pPr>
+        <w:ind w:left="3600" w:hanging="360"/>
+      </w:pPr>
+      <w:rPr>
+        <w:rFonts w:ascii="Courier New" w:hAnsi="Courier New" w:cs="Courier New" w:hint="default"/>
+      </w:rPr>
+    </w:lvl>
+    <w:lvl w:ilvl="5" w:tplc="04160005" w:tentative="1">
+      <w:start w:val="1"/>
+      <w:numFmt w:val="bullet"/>
+      <w:lvlText w:val=""/>
+      <w:lvlJc w:val="left"/>
+      <w:pPr>
+        <w:ind w:left="4320" w:hanging="360"/>
+      </w:pPr>
+      <w:rPr>
+        <w:rFonts w:ascii="Wingdings" w:hAnsi="Wingdings" w:hint="default"/>
+      </w:rPr>
+    </w:lvl>
+    <w:lvl w:ilvl="6" w:tplc="04160001" w:tentative="1">
+      <w:start w:val="1"/>
+      <w:numFmt w:val="bullet"/>
+      <w:lvlText w:val=""/>
+      <w:lvlJc w:val="left"/>
+      <w:pPr>
+        <w:ind w:left="5040" w:hanging="360"/>
+      </w:pPr>
+      <w:rPr>
+        <w:rFonts w:ascii="Symbol" w:hAnsi="Symbol" w:hint="default"/>
+      </w:rPr>
+    </w:lvl>
+    <w:lvl w:ilvl="7" w:tplc="04160003" w:tentative="1">
+      <w:start w:val="1"/>
+      <w:numFmt w:val="bullet"/>
+      <w:lvlText w:val="o"/>
+      <w:lvlJc w:val="left"/>
+      <w:pPr>
+        <w:ind w:left="5760" w:hanging="360"/>
+      </w:pPr>
+      <w:rPr>
+        <w:rFonts w:ascii="Courier New" w:hAnsi="Courier New" w:cs="Courier New" w:hint="default"/>
+      </w:rPr>
+    </w:lvl>
+    <w:lvl w:ilvl="8" w:tplc="04160005" w:tentative="1">
+      <w:start w:val="1"/>
+      <w:numFmt w:val="bullet"/>
+      <w:lvlText w:val=""/>
+      <w:lvlJc w:val="left"/>
+      <w:pPr>
+        <w:ind w:left="6480" w:hanging="360"/>
+      </w:pPr>
+      <w:rPr>
+        <w:rFonts w:ascii="Wingdings" w:hAnsi="Wingdings" w:hint="default"/>
+      </w:rPr>
+    </w:lvl>
+  </w:abstractNum>
+  <w:abstractNum w:abstractNumId="1" w15:restartNumberingAfterBreak="0">
     <w:nsid w:val="579E04C3"/>
     <w:multiLevelType w:val="hybridMultilevel"/>
     <w:tmpl w:val="C7A00232"/>
@@ -580,8 +1549,127 @@
       </w:pPr>
     </w:lvl>
   </w:abstractNum>
+  <w:abstractNum w:abstractNumId="2" w15:restartNumberingAfterBreak="0">
+    <w:nsid w:val="69DD0FE2"/>
+    <w:multiLevelType w:val="hybridMultilevel"/>
+    <w:tmpl w:val="18E2FCF4"/>
+    <w:lvl w:ilvl="0" w:tplc="04160001">
+      <w:start w:val="1"/>
+      <w:numFmt w:val="bullet"/>
+      <w:lvlText w:val=""/>
+      <w:lvlJc w:val="left"/>
+      <w:pPr>
+        <w:ind w:left="840" w:hanging="360"/>
+      </w:pPr>
+      <w:rPr>
+        <w:rFonts w:ascii="Symbol" w:hAnsi="Symbol" w:hint="default"/>
+      </w:rPr>
+    </w:lvl>
+    <w:lvl w:ilvl="1" w:tplc="04160003" w:tentative="1">
+      <w:start w:val="1"/>
+      <w:numFmt w:val="bullet"/>
+      <w:lvlText w:val="o"/>
+      <w:lvlJc w:val="left"/>
+      <w:pPr>
+        <w:ind w:left="1560" w:hanging="360"/>
+      </w:pPr>
+      <w:rPr>
+        <w:rFonts w:ascii="Courier New" w:hAnsi="Courier New" w:cs="Courier New" w:hint="default"/>
+      </w:rPr>
+    </w:lvl>
+    <w:lvl w:ilvl="2" w:tplc="04160005" w:tentative="1">
+      <w:start w:val="1"/>
+      <w:numFmt w:val="bullet"/>
+      <w:lvlText w:val=""/>
+      <w:lvlJc w:val="left"/>
+      <w:pPr>
+        <w:ind w:left="2280" w:hanging="360"/>
+      </w:pPr>
+      <w:rPr>
+        <w:rFonts w:ascii="Wingdings" w:hAnsi="Wingdings" w:hint="default"/>
+      </w:rPr>
+    </w:lvl>
+    <w:lvl w:ilvl="3" w:tplc="04160001" w:tentative="1">
+      <w:start w:val="1"/>
+      <w:numFmt w:val="bullet"/>
+      <w:lvlText w:val=""/>
+      <w:lvlJc w:val="left"/>
+      <w:pPr>
+        <w:ind w:left="3000" w:hanging="360"/>
+      </w:pPr>
+      <w:rPr>
+        <w:rFonts w:ascii="Symbol" w:hAnsi="Symbol" w:hint="default"/>
+      </w:rPr>
+    </w:lvl>
+    <w:lvl w:ilvl="4" w:tplc="04160003" w:tentative="1">
+      <w:start w:val="1"/>
+      <w:numFmt w:val="bullet"/>
+      <w:lvlText w:val="o"/>
+      <w:lvlJc w:val="left"/>
+      <w:pPr>
+        <w:ind w:left="3720" w:hanging="360"/>
+      </w:pPr>
+      <w:rPr>
+        <w:rFonts w:ascii="Courier New" w:hAnsi="Courier New" w:cs="Courier New" w:hint="default"/>
+      </w:rPr>
+    </w:lvl>
+    <w:lvl w:ilvl="5" w:tplc="04160005" w:tentative="1">
+      <w:start w:val="1"/>
+      <w:numFmt w:val="bullet"/>
+      <w:lvlText w:val=""/>
+      <w:lvlJc w:val="left"/>
+      <w:pPr>
+        <w:ind w:left="4440" w:hanging="360"/>
+      </w:pPr>
+      <w:rPr>
+        <w:rFonts w:ascii="Wingdings" w:hAnsi="Wingdings" w:hint="default"/>
+      </w:rPr>
+    </w:lvl>
+    <w:lvl w:ilvl="6" w:tplc="04160001" w:tentative="1">
+      <w:start w:val="1"/>
+      <w:numFmt w:val="bullet"/>
+      <w:lvlText w:val=""/>
+      <w:lvlJc w:val="left"/>
+      <w:pPr>
+        <w:ind w:left="5160" w:hanging="360"/>
+      </w:pPr>
+      <w:rPr>
+        <w:rFonts w:ascii="Symbol" w:hAnsi="Symbol" w:hint="default"/>
+      </w:rPr>
+    </w:lvl>
+    <w:lvl w:ilvl="7" w:tplc="04160003" w:tentative="1">
+      <w:start w:val="1"/>
+      <w:numFmt w:val="bullet"/>
+      <w:lvlText w:val="o"/>
+      <w:lvlJc w:val="left"/>
+      <w:pPr>
+        <w:ind w:left="5880" w:hanging="360"/>
+      </w:pPr>
+      <w:rPr>
+        <w:rFonts w:ascii="Courier New" w:hAnsi="Courier New" w:cs="Courier New" w:hint="default"/>
+      </w:rPr>
+    </w:lvl>
+    <w:lvl w:ilvl="8" w:tplc="04160005" w:tentative="1">
+      <w:start w:val="1"/>
+      <w:numFmt w:val="bullet"/>
+      <w:lvlText w:val=""/>
+      <w:lvlJc w:val="left"/>
+      <w:pPr>
+        <w:ind w:left="6600" w:hanging="360"/>
+      </w:pPr>
+      <w:rPr>
+        <w:rFonts w:ascii="Wingdings" w:hAnsi="Wingdings" w:hint="default"/>
+      </w:rPr>
+    </w:lvl>
+  </w:abstractNum>
   <w:num w:numId="1" w16cid:durableId="1804889524">
+    <w:abstractNumId w:val="1"/>
+  </w:num>
+  <w:num w:numId="2" w16cid:durableId="477263871">
     <w:abstractNumId w:val="0"/>
+  </w:num>
+  <w:num w:numId="3" w16cid:durableId="723942410">
+    <w:abstractNumId w:val="2"/>
   </w:num>
 </w:numbering>
 </file>
@@ -1526,6 +2614,18 @@
       <w:shd w:val="clear" w:color="auto" w:fill="E1DFDD"/>
     </w:rPr>
   </w:style>
+  <w:style w:type="character" w:styleId="HiperlinkVisitado">
+    <w:name w:val="FollowedHyperlink"/>
+    <w:basedOn w:val="Fontepargpadro"/>
+    <w:uiPriority w:val="99"/>
+    <w:semiHidden/>
+    <w:unhideWhenUsed/>
+    <w:rsid w:val="00507CB5"/>
+    <w:rPr>
+      <w:color w:val="96607D" w:themeColor="followedHyperlink"/>
+      <w:u w:val="single"/>
+    </w:rPr>
+  </w:style>
 </w:styles>
 </file>
 

</xml_diff>

<commit_message>
adjust text and references
</commit_message>
<xml_diff>
--- a/relatorio-blockchain.docx
+++ b/relatorio-blockchain.docx
@@ -237,7 +237,23 @@
           <w:sz w:val="24"/>
           <w:szCs w:val="24"/>
         </w:rPr>
-        <w:t xml:space="preserve">estão sendo desenvolvidas, inclusive no campo da saúde.  </w:t>
+        <w:t xml:space="preserve">estão sendo desenvolvidas, inclusive no campo da saúde. </w:t>
+      </w:r>
+      <w:r>
+        <w:rPr>
+          <w:rFonts w:ascii="Times New Roman" w:hAnsi="Times New Roman" w:cs="Times New Roman"/>
+          <w:sz w:val="24"/>
+          <w:szCs w:val="24"/>
+        </w:rPr>
+        <w:t>Fica, portanto, cada vez mais evidente a grande importância deste tópico.</w:t>
+      </w:r>
+      <w:r>
+        <w:rPr>
+          <w:rFonts w:ascii="Times New Roman" w:hAnsi="Times New Roman" w:cs="Times New Roman"/>
+          <w:sz w:val="24"/>
+          <w:szCs w:val="24"/>
+        </w:rPr>
+        <w:t xml:space="preserve"> </w:t>
       </w:r>
     </w:p>
     <w:p>
@@ -258,6 +274,33 @@
         </w:rPr>
         <w:tab/>
       </w:r>
+      <w:r>
+        <w:rPr>
+          <w:rFonts w:ascii="Times New Roman" w:hAnsi="Times New Roman" w:cs="Times New Roman"/>
+          <w:sz w:val="24"/>
+          <w:szCs w:val="24"/>
+        </w:rPr>
+        <w:t xml:space="preserve">A </w:t>
+      </w:r>
+      <w:r>
+        <w:rPr>
+          <w:rFonts w:ascii="Times New Roman" w:hAnsi="Times New Roman" w:cs="Times New Roman"/>
+          <w:sz w:val="24"/>
+          <w:szCs w:val="24"/>
+        </w:rPr>
+        <w:t>tecnologia blockchain funciona como um banco de dados distribuído...</w:t>
+      </w:r>
+    </w:p>
+    <w:p>
+      <w:pPr>
+        <w:spacing w:after="0" w:line="360" w:lineRule="auto"/>
+        <w:jc w:val="both"/>
+        <w:rPr>
+          <w:rFonts w:ascii="Times New Roman" w:hAnsi="Times New Roman" w:cs="Times New Roman"/>
+          <w:sz w:val="24"/>
+          <w:szCs w:val="24"/>
+        </w:rPr>
+      </w:pPr>
     </w:p>
     <w:p>
       <w:pPr>
@@ -566,7 +609,23 @@
           <w:sz w:val="24"/>
           <w:szCs w:val="24"/>
         </w:rPr>
-        <w:t>onde o bloco de gênese é criado.</w:t>
+        <w:t xml:space="preserve">onde </w:t>
+      </w:r>
+      <w:r>
+        <w:rPr>
+          <w:rFonts w:ascii="Times New Roman" w:hAnsi="Times New Roman" w:cs="Times New Roman"/>
+          <w:sz w:val="24"/>
+          <w:szCs w:val="24"/>
+        </w:rPr>
+        <w:t>cria-se o bloco de gênese</w:t>
+      </w:r>
+      <w:r>
+        <w:rPr>
+          <w:rFonts w:ascii="Times New Roman" w:hAnsi="Times New Roman" w:cs="Times New Roman"/>
+          <w:sz w:val="24"/>
+          <w:szCs w:val="24"/>
+        </w:rPr>
+        <w:t>.</w:t>
       </w:r>
     </w:p>
     <w:p>
@@ -808,6 +867,7 @@
           <w:sz w:val="24"/>
           <w:szCs w:val="24"/>
         </w:rPr>
+        <w:lastRenderedPageBreak/>
         <w:t xml:space="preserve">O método </w:t>
       </w:r>
       <w:r>
@@ -870,38 +930,21 @@
     <w:p>
       <w:pPr>
         <w:spacing w:after="0" w:line="360" w:lineRule="auto"/>
-        <w:ind w:firstLine="360"/>
-        <w:jc w:val="both"/>
-        <w:rPr>
-          <w:rFonts w:ascii="Times New Roman" w:hAnsi="Times New Roman" w:cs="Times New Roman"/>
-          <w:sz w:val="24"/>
-          <w:szCs w:val="24"/>
-        </w:rPr>
-      </w:pPr>
-      <w:r>
-        <w:rPr>
-          <w:rFonts w:ascii="Times New Roman" w:hAnsi="Times New Roman" w:cs="Times New Roman"/>
-          <w:sz w:val="24"/>
-          <w:szCs w:val="24"/>
-        </w:rPr>
-        <w:lastRenderedPageBreak/>
-        <w:t xml:space="preserve">Além disso, a comunicação com a blockchain é </w:t>
-      </w:r>
-      <w:r>
-        <w:rPr>
-          <w:rFonts w:ascii="Times New Roman" w:hAnsi="Times New Roman" w:cs="Times New Roman"/>
-          <w:sz w:val="24"/>
-          <w:szCs w:val="24"/>
-        </w:rPr>
-        <w:t>realizada</w:t>
-      </w:r>
-      <w:r>
-        <w:rPr>
-          <w:rFonts w:ascii="Times New Roman" w:hAnsi="Times New Roman" w:cs="Times New Roman"/>
-          <w:sz w:val="24"/>
-          <w:szCs w:val="24"/>
-        </w:rPr>
-        <w:t xml:space="preserve"> por meio de uma </w:t>
+        <w:jc w:val="both"/>
+        <w:rPr>
+          <w:rFonts w:ascii="Times New Roman" w:hAnsi="Times New Roman" w:cs="Times New Roman"/>
+          <w:sz w:val="24"/>
+          <w:szCs w:val="24"/>
+        </w:rPr>
+      </w:pPr>
+      <w:r>
+        <w:rPr>
+          <w:rFonts w:ascii="Times New Roman" w:hAnsi="Times New Roman" w:cs="Times New Roman"/>
+          <w:sz w:val="24"/>
+          <w:szCs w:val="24"/>
+        </w:rPr>
+        <w:tab/>
+        <w:t xml:space="preserve">Em outro arquivo, usando a biblioteca Flask do Python, construiu-se uma </w:t>
       </w:r>
       <w:r>
         <w:rPr>
@@ -919,15 +962,49 @@
           <w:sz w:val="24"/>
           <w:szCs w:val="24"/>
         </w:rPr>
-        <w:t xml:space="preserve"> (API)</w:t>
-      </w:r>
-      <w:r>
-        <w:rPr>
-          <w:rFonts w:ascii="Times New Roman" w:hAnsi="Times New Roman" w:cs="Times New Roman"/>
-          <w:sz w:val="24"/>
-          <w:szCs w:val="24"/>
-        </w:rPr>
-        <w:t xml:space="preserve"> criada com a biblioteca Flask do Python. </w:t>
+        <w:t xml:space="preserve"> (API), permitindo a comunicação entre blockchain e usuário.</w:t>
+      </w:r>
+      <w:r>
+        <w:rPr>
+          <w:rFonts w:ascii="Times New Roman" w:hAnsi="Times New Roman" w:cs="Times New Roman"/>
+          <w:sz w:val="24"/>
+          <w:szCs w:val="24"/>
+        </w:rPr>
+        <w:t xml:space="preserve"> O usuário </w:t>
+      </w:r>
+      <w:r>
+        <w:rPr>
+          <w:rFonts w:ascii="Times New Roman" w:hAnsi="Times New Roman" w:cs="Times New Roman"/>
+          <w:sz w:val="24"/>
+          <w:szCs w:val="24"/>
+        </w:rPr>
+        <w:t>pode enviar</w:t>
+      </w:r>
+      <w:r>
+        <w:rPr>
+          <w:rFonts w:ascii="Times New Roman" w:hAnsi="Times New Roman" w:cs="Times New Roman"/>
+          <w:sz w:val="24"/>
+          <w:szCs w:val="24"/>
+        </w:rPr>
+        <w:t xml:space="preserve"> requisições do protocolo </w:t>
+      </w:r>
+      <w:r>
+        <w:rPr>
+          <w:rFonts w:ascii="Times New Roman" w:hAnsi="Times New Roman" w:cs="Times New Roman"/>
+          <w:i/>
+          <w:iCs/>
+          <w:sz w:val="24"/>
+          <w:szCs w:val="24"/>
+        </w:rPr>
+        <w:t xml:space="preserve">Hyper Text Transfer Protocol </w:t>
+      </w:r>
+      <w:r>
+        <w:rPr>
+          <w:rFonts w:ascii="Times New Roman" w:hAnsi="Times New Roman" w:cs="Times New Roman"/>
+          <w:sz w:val="24"/>
+          <w:szCs w:val="24"/>
+        </w:rPr>
+        <w:t>(HTTP) para URLs específicas do servidor, neste caso local, para realizar cada tarefa desejada, como criar uma nova transação ou minerar um bloco.</w:t>
       </w:r>
     </w:p>
     <w:p>
@@ -1190,6 +1267,44 @@
           <w:rFonts w:ascii="Times New Roman" w:hAnsi="Times New Roman" w:cs="Times New Roman"/>
         </w:rPr>
         <w:t>. Acesso em: 10 de dez. de 2024.</w:t>
+      </w:r>
+    </w:p>
+    <w:p>
+      <w:pPr>
+        <w:spacing w:after="0" w:line="276" w:lineRule="auto"/>
+        <w:jc w:val="both"/>
+        <w:rPr>
+          <w:rFonts w:ascii="Times New Roman" w:hAnsi="Times New Roman" w:cs="Times New Roman"/>
+        </w:rPr>
+      </w:pPr>
+    </w:p>
+    <w:p>
+      <w:pPr>
+        <w:spacing w:after="0" w:line="276" w:lineRule="auto"/>
+        <w:jc w:val="both"/>
+        <w:rPr>
+          <w:rFonts w:ascii="Times New Roman" w:hAnsi="Times New Roman" w:cs="Times New Roman"/>
+        </w:rPr>
+      </w:pPr>
+      <w:r>
+        <w:rPr>
+          <w:rFonts w:ascii="Times New Roman" w:hAnsi="Times New Roman" w:cs="Times New Roman"/>
+        </w:rPr>
+        <w:t xml:space="preserve">GAYVORONSKAYA, T.; MEINEL, C. </w:t>
+      </w:r>
+      <w:r>
+        <w:rPr>
+          <w:rFonts w:ascii="Times New Roman" w:hAnsi="Times New Roman" w:cs="Times New Roman"/>
+          <w:b/>
+          <w:bCs/>
+        </w:rPr>
+        <w:t>Blockchain</w:t>
+      </w:r>
+      <w:r>
+        <w:rPr>
+          <w:rFonts w:ascii="Times New Roman" w:hAnsi="Times New Roman" w:cs="Times New Roman"/>
+        </w:rPr>
+        <w:t>: hype or innovation. Springer, 2020.</w:t>
       </w:r>
     </w:p>
     <w:p>

</xml_diff>

<commit_message>
finish first version of introduction
</commit_message>
<xml_diff>
--- a/relatorio-blockchain.docx
+++ b/relatorio-blockchain.docx
@@ -205,7 +205,23 @@
           <w:sz w:val="24"/>
           <w:szCs w:val="24"/>
         </w:rPr>
-        <w:t>Mas, para além das criptomoedas</w:t>
+        <w:t>Mas, para além das</w:t>
+      </w:r>
+      <w:r>
+        <w:rPr>
+          <w:rFonts w:ascii="Times New Roman" w:hAnsi="Times New Roman" w:cs="Times New Roman"/>
+          <w:sz w:val="24"/>
+          <w:szCs w:val="24"/>
+        </w:rPr>
+        <w:t xml:space="preserve"> famosas</w:t>
+      </w:r>
+      <w:r>
+        <w:rPr>
+          <w:rFonts w:ascii="Times New Roman" w:hAnsi="Times New Roman" w:cs="Times New Roman"/>
+          <w:sz w:val="24"/>
+          <w:szCs w:val="24"/>
+        </w:rPr>
+        <w:t xml:space="preserve"> criptomoedas</w:t>
       </w:r>
       <w:r>
         <w:rPr>
@@ -245,7 +261,23 @@
           <w:sz w:val="24"/>
           <w:szCs w:val="24"/>
         </w:rPr>
-        <w:t>Fica, portanto, cada vez mais evidente a grande importância deste tópico.</w:t>
+        <w:t xml:space="preserve">Fica, portanto, cada vez mais evidente a grande </w:t>
+      </w:r>
+      <w:r>
+        <w:rPr>
+          <w:rFonts w:ascii="Times New Roman" w:hAnsi="Times New Roman" w:cs="Times New Roman"/>
+          <w:sz w:val="24"/>
+          <w:szCs w:val="24"/>
+        </w:rPr>
+        <w:t>relevância</w:t>
+      </w:r>
+      <w:r>
+        <w:rPr>
+          <w:rFonts w:ascii="Times New Roman" w:hAnsi="Times New Roman" w:cs="Times New Roman"/>
+          <w:sz w:val="24"/>
+          <w:szCs w:val="24"/>
+        </w:rPr>
+        <w:t xml:space="preserve"> deste tópico.</w:t>
       </w:r>
       <w:r>
         <w:rPr>
@@ -280,15 +312,369 @@
           <w:sz w:val="24"/>
           <w:szCs w:val="24"/>
         </w:rPr>
-        <w:t xml:space="preserve">A </w:t>
-      </w:r>
-      <w:r>
-        <w:rPr>
-          <w:rFonts w:ascii="Times New Roman" w:hAnsi="Times New Roman" w:cs="Times New Roman"/>
-          <w:sz w:val="24"/>
-          <w:szCs w:val="24"/>
-        </w:rPr>
-        <w:t>tecnologia blockchain funciona como um banco de dados distribuído...</w:t>
+        <w:t>As blockchains são, em poucas palavras,</w:t>
+      </w:r>
+      <w:r>
+        <w:rPr>
+          <w:rFonts w:ascii="Times New Roman" w:hAnsi="Times New Roman" w:cs="Times New Roman"/>
+          <w:sz w:val="24"/>
+          <w:szCs w:val="24"/>
+        </w:rPr>
+        <w:t xml:space="preserve"> bancos de dados descentralizados e confiáveis</w:t>
+      </w:r>
+      <w:r>
+        <w:rPr>
+          <w:rFonts w:ascii="Times New Roman" w:hAnsi="Times New Roman" w:cs="Times New Roman"/>
+          <w:sz w:val="24"/>
+          <w:szCs w:val="24"/>
+        </w:rPr>
+        <w:t>,</w:t>
+      </w:r>
+      <w:r>
+        <w:rPr>
+          <w:rFonts w:ascii="Times New Roman" w:hAnsi="Times New Roman" w:cs="Times New Roman"/>
+          <w:sz w:val="24"/>
+          <w:szCs w:val="24"/>
+        </w:rPr>
+        <w:t xml:space="preserve"> implementados sobre </w:t>
+      </w:r>
+      <w:r>
+        <w:rPr>
+          <w:rFonts w:ascii="Times New Roman" w:hAnsi="Times New Roman" w:cs="Times New Roman"/>
+          <w:sz w:val="24"/>
+          <w:szCs w:val="24"/>
+        </w:rPr>
+        <w:t>redes</w:t>
+      </w:r>
+      <w:r>
+        <w:rPr>
+          <w:rFonts w:ascii="Times New Roman" w:hAnsi="Times New Roman" w:cs="Times New Roman"/>
+          <w:sz w:val="24"/>
+          <w:szCs w:val="24"/>
+        </w:rPr>
+        <w:t xml:space="preserve"> nas quais cada nó representa um usuário. </w:t>
+      </w:r>
+      <w:r>
+        <w:rPr>
+          <w:rFonts w:ascii="Times New Roman" w:hAnsi="Times New Roman" w:cs="Times New Roman"/>
+          <w:sz w:val="24"/>
+          <w:szCs w:val="24"/>
+        </w:rPr>
+        <w:t>Na blockchain de Nakamoto, n</w:t>
+      </w:r>
+      <w:r>
+        <w:rPr>
+          <w:rFonts w:ascii="Times New Roman" w:hAnsi="Times New Roman" w:cs="Times New Roman"/>
+          <w:sz w:val="24"/>
+          <w:szCs w:val="24"/>
+        </w:rPr>
+        <w:t>ão há requisitos para participar da rede</w:t>
+      </w:r>
+      <w:r>
+        <w:rPr>
+          <w:rFonts w:ascii="Times New Roman" w:hAnsi="Times New Roman" w:cs="Times New Roman"/>
+          <w:sz w:val="24"/>
+          <w:szCs w:val="24"/>
+        </w:rPr>
+        <w:t xml:space="preserve"> (</w:t>
+      </w:r>
+      <w:r>
+        <w:rPr>
+          <w:rFonts w:ascii="Times New Roman" w:hAnsi="Times New Roman" w:cs="Times New Roman"/>
+          <w:i/>
+          <w:iCs/>
+          <w:sz w:val="24"/>
+          <w:szCs w:val="24"/>
+        </w:rPr>
+        <w:t>permissionless</w:t>
+      </w:r>
+      <w:r>
+        <w:rPr>
+          <w:rFonts w:ascii="Times New Roman" w:hAnsi="Times New Roman" w:cs="Times New Roman"/>
+          <w:sz w:val="24"/>
+          <w:szCs w:val="24"/>
+        </w:rPr>
+        <w:t xml:space="preserve">) e cada usuário </w:t>
+      </w:r>
+      <w:r>
+        <w:rPr>
+          <w:rFonts w:ascii="Times New Roman" w:hAnsi="Times New Roman" w:cs="Times New Roman"/>
+          <w:sz w:val="24"/>
+          <w:szCs w:val="24"/>
+        </w:rPr>
+        <w:t>tem uma cópia do registro de transações</w:t>
+      </w:r>
+      <w:r>
+        <w:rPr>
+          <w:rFonts w:ascii="Times New Roman" w:hAnsi="Times New Roman" w:cs="Times New Roman"/>
+          <w:sz w:val="24"/>
+          <w:szCs w:val="24"/>
+        </w:rPr>
+        <w:t>.</w:t>
+      </w:r>
+      <w:r>
+        <w:rPr>
+          <w:rFonts w:ascii="Times New Roman" w:hAnsi="Times New Roman" w:cs="Times New Roman"/>
+          <w:sz w:val="24"/>
+          <w:szCs w:val="24"/>
+        </w:rPr>
+        <w:t xml:space="preserve"> </w:t>
+      </w:r>
+      <w:r>
+        <w:rPr>
+          <w:rFonts w:ascii="Times New Roman" w:hAnsi="Times New Roman" w:cs="Times New Roman"/>
+          <w:sz w:val="24"/>
+          <w:szCs w:val="24"/>
+        </w:rPr>
+        <w:t>As transações são guardadas em blocos</w:t>
+      </w:r>
+      <w:r>
+        <w:rPr>
+          <w:rFonts w:ascii="Times New Roman" w:hAnsi="Times New Roman" w:cs="Times New Roman"/>
+          <w:sz w:val="24"/>
+          <w:szCs w:val="24"/>
+        </w:rPr>
+        <w:t xml:space="preserve"> cujos cabeçalhos referenciam, por meio de um hash, o bloco anterior na </w:t>
+      </w:r>
+      <w:r>
+        <w:rPr>
+          <w:rFonts w:ascii="Times New Roman" w:hAnsi="Times New Roman" w:cs="Times New Roman"/>
+          <w:i/>
+          <w:iCs/>
+          <w:sz w:val="24"/>
+          <w:szCs w:val="24"/>
+        </w:rPr>
+        <w:t>chain</w:t>
+      </w:r>
+      <w:r>
+        <w:rPr>
+          <w:rFonts w:ascii="Times New Roman" w:hAnsi="Times New Roman" w:cs="Times New Roman"/>
+          <w:sz w:val="24"/>
+          <w:szCs w:val="24"/>
+        </w:rPr>
+        <w:t xml:space="preserve"> (corrente ou cadeia)</w:t>
+      </w:r>
+      <w:r>
+        <w:rPr>
+          <w:rFonts w:ascii="Times New Roman" w:hAnsi="Times New Roman" w:cs="Times New Roman"/>
+          <w:sz w:val="24"/>
+          <w:szCs w:val="24"/>
+        </w:rPr>
+        <w:t>, mantendo a ordem cronológica dos eventos</w:t>
+      </w:r>
+      <w:r>
+        <w:rPr>
+          <w:rFonts w:ascii="Times New Roman" w:hAnsi="Times New Roman" w:cs="Times New Roman"/>
+          <w:sz w:val="24"/>
+          <w:szCs w:val="24"/>
+        </w:rPr>
+        <w:t>.</w:t>
+      </w:r>
+      <w:r>
+        <w:rPr>
+          <w:rFonts w:ascii="Times New Roman" w:hAnsi="Times New Roman" w:cs="Times New Roman"/>
+          <w:sz w:val="24"/>
+          <w:szCs w:val="24"/>
+        </w:rPr>
+        <w:t xml:space="preserve"> Embora seja uma rede </w:t>
+      </w:r>
+      <w:r>
+        <w:rPr>
+          <w:rFonts w:ascii="Times New Roman" w:hAnsi="Times New Roman" w:cs="Times New Roman"/>
+          <w:i/>
+          <w:iCs/>
+          <w:sz w:val="24"/>
+          <w:szCs w:val="24"/>
+        </w:rPr>
+        <w:t>permissionless</w:t>
+      </w:r>
+      <w:r>
+        <w:rPr>
+          <w:rFonts w:ascii="Times New Roman" w:hAnsi="Times New Roman" w:cs="Times New Roman"/>
+          <w:sz w:val="24"/>
+          <w:szCs w:val="24"/>
+        </w:rPr>
+        <w:t xml:space="preserve">, </w:t>
+      </w:r>
+      <w:r>
+        <w:rPr>
+          <w:rFonts w:ascii="Times New Roman" w:hAnsi="Times New Roman" w:cs="Times New Roman"/>
+          <w:sz w:val="24"/>
+          <w:szCs w:val="24"/>
+        </w:rPr>
+        <w:t xml:space="preserve">e possam haver usuários mal-intencionados, a confiabilidade da blockchain </w:t>
+      </w:r>
+      <w:r>
+        <w:rPr>
+          <w:rFonts w:ascii="Times New Roman" w:hAnsi="Times New Roman" w:cs="Times New Roman"/>
+          <w:sz w:val="24"/>
+          <w:szCs w:val="24"/>
+        </w:rPr>
+        <w:t xml:space="preserve">é </w:t>
+      </w:r>
+      <w:r>
+        <w:rPr>
+          <w:rFonts w:ascii="Times New Roman" w:hAnsi="Times New Roman" w:cs="Times New Roman"/>
+          <w:sz w:val="24"/>
+          <w:szCs w:val="24"/>
+        </w:rPr>
+        <w:t>assegurada</w:t>
+      </w:r>
+      <w:r>
+        <w:rPr>
+          <w:rFonts w:ascii="Times New Roman" w:hAnsi="Times New Roman" w:cs="Times New Roman"/>
+          <w:sz w:val="24"/>
+          <w:szCs w:val="24"/>
+        </w:rPr>
+        <w:t xml:space="preserve"> </w:t>
+      </w:r>
+      <w:r>
+        <w:rPr>
+          <w:rFonts w:ascii="Times New Roman" w:hAnsi="Times New Roman" w:cs="Times New Roman"/>
+          <w:sz w:val="24"/>
+          <w:szCs w:val="24"/>
+        </w:rPr>
+        <w:t>por seu</w:t>
+      </w:r>
+      <w:r>
+        <w:rPr>
+          <w:rFonts w:ascii="Times New Roman" w:hAnsi="Times New Roman" w:cs="Times New Roman"/>
+          <w:sz w:val="24"/>
+          <w:szCs w:val="24"/>
+        </w:rPr>
+        <w:t xml:space="preserve"> algoritmo de consenso e </w:t>
+      </w:r>
+      <w:r>
+        <w:rPr>
+          <w:rFonts w:ascii="Times New Roman" w:hAnsi="Times New Roman" w:cs="Times New Roman"/>
+          <w:sz w:val="24"/>
+          <w:szCs w:val="24"/>
+        </w:rPr>
+        <w:t>mecanismos</w:t>
+      </w:r>
+      <w:r>
+        <w:rPr>
+          <w:rFonts w:ascii="Times New Roman" w:hAnsi="Times New Roman" w:cs="Times New Roman"/>
+          <w:sz w:val="24"/>
+          <w:szCs w:val="24"/>
+        </w:rPr>
+        <w:t xml:space="preserve"> de </w:t>
+      </w:r>
+      <w:r>
+        <w:rPr>
+          <w:rFonts w:ascii="Times New Roman" w:hAnsi="Times New Roman" w:cs="Times New Roman"/>
+          <w:sz w:val="24"/>
+          <w:szCs w:val="24"/>
+        </w:rPr>
+        <w:t>provas</w:t>
+      </w:r>
+      <w:r>
+        <w:rPr>
+          <w:rFonts w:ascii="Times New Roman" w:hAnsi="Times New Roman" w:cs="Times New Roman"/>
+          <w:sz w:val="24"/>
+          <w:szCs w:val="24"/>
+        </w:rPr>
+        <w:t xml:space="preserve"> criptográficas</w:t>
+      </w:r>
+      <w:r>
+        <w:rPr>
+          <w:rFonts w:ascii="Times New Roman" w:hAnsi="Times New Roman" w:cs="Times New Roman"/>
+          <w:sz w:val="24"/>
+          <w:szCs w:val="24"/>
+        </w:rPr>
+        <w:t xml:space="preserve">, </w:t>
+      </w:r>
+      <w:r>
+        <w:rPr>
+          <w:rFonts w:ascii="Times New Roman" w:hAnsi="Times New Roman" w:cs="Times New Roman"/>
+          <w:sz w:val="24"/>
+          <w:szCs w:val="24"/>
+        </w:rPr>
+        <w:t>desde que a maior parte do poder computacional da rede esteja nas mãos de usuários honestos.</w:t>
+      </w:r>
+      <w:r>
+        <w:rPr>
+          <w:rFonts w:ascii="Times New Roman" w:hAnsi="Times New Roman" w:cs="Times New Roman"/>
+          <w:sz w:val="24"/>
+          <w:szCs w:val="24"/>
+        </w:rPr>
+        <w:t xml:space="preserve"> Pois todo usuário pode minerar </w:t>
+      </w:r>
+      <w:r>
+        <w:rPr>
+          <w:rFonts w:ascii="Times New Roman" w:hAnsi="Times New Roman" w:cs="Times New Roman"/>
+          <w:sz w:val="24"/>
+          <w:szCs w:val="24"/>
+        </w:rPr>
+        <w:t>blocos — i.e., criar novos blocos e adicioná-los na cadeia — caso resolva uma tarefa computacional, conhecida como prova de trabalho</w:t>
+      </w:r>
+      <w:r>
+        <w:rPr>
+          <w:rFonts w:ascii="Times New Roman" w:hAnsi="Times New Roman" w:cs="Times New Roman"/>
+          <w:sz w:val="24"/>
+          <w:szCs w:val="24"/>
+        </w:rPr>
+        <w:t xml:space="preserve"> (</w:t>
+      </w:r>
+      <w:r>
+        <w:rPr>
+          <w:rFonts w:ascii="Times New Roman" w:hAnsi="Times New Roman" w:cs="Times New Roman"/>
+          <w:i/>
+          <w:iCs/>
+          <w:sz w:val="24"/>
+          <w:szCs w:val="24"/>
+        </w:rPr>
+        <w:t>Proof of Work</w:t>
+      </w:r>
+      <w:r>
+        <w:rPr>
+          <w:rFonts w:ascii="Times New Roman" w:hAnsi="Times New Roman" w:cs="Times New Roman"/>
+          <w:sz w:val="24"/>
+          <w:szCs w:val="24"/>
+        </w:rPr>
+        <w:t>, PoW)</w:t>
+      </w:r>
+      <w:r>
+        <w:rPr>
+          <w:rFonts w:ascii="Times New Roman" w:hAnsi="Times New Roman" w:cs="Times New Roman"/>
+          <w:sz w:val="24"/>
+          <w:szCs w:val="24"/>
+        </w:rPr>
+        <w:t>, mais rápido que os demais.</w:t>
+      </w:r>
+      <w:r>
+        <w:rPr>
+          <w:rFonts w:ascii="Times New Roman" w:hAnsi="Times New Roman" w:cs="Times New Roman"/>
+          <w:sz w:val="24"/>
+          <w:szCs w:val="24"/>
+        </w:rPr>
+        <w:t xml:space="preserve"> </w:t>
+      </w:r>
+      <w:r>
+        <w:rPr>
+          <w:rFonts w:ascii="Times New Roman" w:hAnsi="Times New Roman" w:cs="Times New Roman"/>
+          <w:sz w:val="24"/>
+          <w:szCs w:val="24"/>
+        </w:rPr>
+        <w:t xml:space="preserve">O algoritmo de consenso garante que todos os nós estejam trabalhando sobre a mesma cadeia, e não em um </w:t>
+      </w:r>
+      <w:r>
+        <w:rPr>
+          <w:rFonts w:ascii="Times New Roman" w:hAnsi="Times New Roman" w:cs="Times New Roman"/>
+          <w:i/>
+          <w:iCs/>
+          <w:sz w:val="24"/>
+          <w:szCs w:val="24"/>
+        </w:rPr>
+        <w:t>fork</w:t>
+      </w:r>
+      <w:r>
+        <w:rPr>
+          <w:rFonts w:ascii="Times New Roman" w:hAnsi="Times New Roman" w:cs="Times New Roman"/>
+          <w:sz w:val="24"/>
+          <w:szCs w:val="24"/>
+        </w:rPr>
+        <w:t xml:space="preserve"> (bifurcação) gerado por atrasos na rede ou quando dois blocos são minerados ao mesmo tempo.</w:t>
       </w:r>
     </w:p>
     <w:p>
@@ -305,66 +691,176 @@
     <w:p>
       <w:pPr>
         <w:spacing w:after="0" w:line="360" w:lineRule="auto"/>
-        <w:jc w:val="both"/>
-        <w:rPr>
-          <w:rFonts w:ascii="Times New Roman" w:hAnsi="Times New Roman" w:cs="Times New Roman"/>
-          <w:sz w:val="24"/>
-          <w:szCs w:val="24"/>
-        </w:rPr>
-      </w:pPr>
-      <w:r>
-        <w:rPr>
-          <w:rFonts w:ascii="Times New Roman" w:hAnsi="Times New Roman" w:cs="Times New Roman"/>
-          <w:sz w:val="24"/>
-          <w:szCs w:val="24"/>
-        </w:rPr>
-        <w:t>Escrever: o que são e como funcionam as blockchains</w:t>
-      </w:r>
-      <w:r>
-        <w:rPr>
-          <w:rFonts w:ascii="Times New Roman" w:hAnsi="Times New Roman" w:cs="Times New Roman"/>
-          <w:sz w:val="24"/>
-          <w:szCs w:val="24"/>
-        </w:rPr>
-        <w:t xml:space="preserve">; o que são os algoritmos de consenso; o que é a prova de trabalho; </w:t>
-      </w:r>
-      <w:r>
-        <w:rPr>
-          <w:rFonts w:ascii="Times New Roman" w:hAnsi="Times New Roman" w:cs="Times New Roman"/>
-          <w:sz w:val="24"/>
-          <w:szCs w:val="24"/>
-        </w:rPr>
-        <w:t>quais são algumas das funções de prova de trabalho; e quais testes eu vou fazer.</w:t>
+        <w:jc w:val="center"/>
+        <w:rPr>
+          <w:rFonts w:ascii="Times New Roman" w:hAnsi="Times New Roman" w:cs="Times New Roman"/>
+          <w:i/>
+          <w:iCs/>
+          <w:sz w:val="20"/>
+          <w:szCs w:val="20"/>
+        </w:rPr>
+      </w:pPr>
+      <w:r>
+        <w:rPr>
+          <w:rFonts w:ascii="Times New Roman" w:hAnsi="Times New Roman" w:cs="Times New Roman"/>
+          <w:i/>
+          <w:iCs/>
+          <w:sz w:val="20"/>
+          <w:szCs w:val="20"/>
+        </w:rPr>
+        <w:t>Figura 1. Diagrama de uma blockchain</w:t>
       </w:r>
     </w:p>
     <w:p>
       <w:pPr>
         <w:spacing w:after="0" w:line="360" w:lineRule="auto"/>
-        <w:jc w:val="both"/>
-        <w:rPr>
-          <w:rFonts w:ascii="Times New Roman" w:hAnsi="Times New Roman" w:cs="Times New Roman"/>
-          <w:sz w:val="24"/>
-          <w:szCs w:val="24"/>
-        </w:rPr>
-      </w:pPr>
+        <w:jc w:val="center"/>
+        <w:rPr>
+          <w:rFonts w:ascii="Times New Roman" w:hAnsi="Times New Roman" w:cs="Times New Roman"/>
+          <w:sz w:val="24"/>
+          <w:szCs w:val="24"/>
+        </w:rPr>
+      </w:pPr>
+      <w:r>
+        <w:rPr>
+          <w:rFonts w:ascii="Times New Roman" w:hAnsi="Times New Roman" w:cs="Times New Roman"/>
+          <w:sz w:val="24"/>
+          <w:szCs w:val="24"/>
+        </w:rPr>
+        <w:drawing>
+          <wp:inline distT="0" distB="0" distL="0" distR="0" wp14:anchorId="3663F15E" wp14:editId="0F5C9D09">
+            <wp:extent cx="3286760" cy="781647"/>
+            <wp:effectExtent l="0" t="0" r="0" b="0"/>
+            <wp:docPr id="1227810281" name="Imagem 1" descr="Diagrama"/>
+            <wp:cNvGraphicFramePr>
+              <a:graphicFrameLocks xmlns:a="http://schemas.openxmlformats.org/drawingml/2006/main" noChangeAspect="1"/>
+            </wp:cNvGraphicFramePr>
+            <a:graphic xmlns:a="http://schemas.openxmlformats.org/drawingml/2006/main">
+              <a:graphicData uri="http://schemas.openxmlformats.org/drawingml/2006/picture">
+                <pic:pic xmlns:pic="http://schemas.openxmlformats.org/drawingml/2006/picture">
+                  <pic:nvPicPr>
+                    <pic:cNvPr id="1227810281" name="Imagem 1" descr="Diagrama"/>
+                    <pic:cNvPicPr/>
+                  </pic:nvPicPr>
+                  <pic:blipFill>
+                    <a:blip r:embed="rId5"/>
+                    <a:stretch>
+                      <a:fillRect/>
+                    </a:stretch>
+                  </pic:blipFill>
+                  <pic:spPr>
+                    <a:xfrm>
+                      <a:off x="0" y="0"/>
+                      <a:ext cx="3373729" cy="802330"/>
+                    </a:xfrm>
+                    <a:prstGeom prst="rect">
+                      <a:avLst/>
+                    </a:prstGeom>
+                  </pic:spPr>
+                </pic:pic>
+              </a:graphicData>
+            </a:graphic>
+          </wp:inline>
+        </w:drawing>
+      </w:r>
     </w:p>
     <w:p>
       <w:pPr>
         <w:spacing w:after="0" w:line="360" w:lineRule="auto"/>
-        <w:jc w:val="both"/>
-        <w:rPr>
-          <w:rFonts w:ascii="Times New Roman" w:hAnsi="Times New Roman" w:cs="Times New Roman"/>
-          <w:sz w:val="24"/>
-          <w:szCs w:val="24"/>
-        </w:rPr>
-      </w:pPr>
-      <w:r>
-        <w:rPr>
-          <w:rFonts w:ascii="Times New Roman" w:hAnsi="Times New Roman" w:cs="Times New Roman"/>
-          <w:sz w:val="24"/>
-          <w:szCs w:val="24"/>
-        </w:rPr>
-        <w:t>*Algumas funções de prova de trabalho para pesquisar: hashcash (usado no bitcoin); scrypt (usado no litecoin); equihash (usado no zcash); ethash (ethereum); cuckoo cycle (eficiência energética); blake2b (menor consumo de energia do que o hashcash); primecoin; verifiable delay functions (reduz a vantagem de hardware, mas ainda está sendo desenvolvido).</w:t>
+        <w:jc w:val="center"/>
+        <w:rPr>
+          <w:rFonts w:ascii="Times New Roman" w:hAnsi="Times New Roman" w:cs="Times New Roman"/>
+          <w:i/>
+          <w:iCs/>
+          <w:sz w:val="20"/>
+          <w:szCs w:val="20"/>
+        </w:rPr>
+      </w:pPr>
+      <w:r>
+        <w:rPr>
+          <w:rFonts w:ascii="Times New Roman" w:hAnsi="Times New Roman" w:cs="Times New Roman"/>
+          <w:i/>
+          <w:iCs/>
+          <w:sz w:val="20"/>
+          <w:szCs w:val="20"/>
+        </w:rPr>
+        <w:t>Fonte: Satoshi Nakamoto</w:t>
+      </w:r>
+    </w:p>
+    <w:p>
+      <w:pPr>
+        <w:spacing w:after="0" w:line="360" w:lineRule="auto"/>
+        <w:jc w:val="both"/>
+        <w:rPr>
+          <w:rFonts w:ascii="Times New Roman" w:hAnsi="Times New Roman" w:cs="Times New Roman"/>
+          <w:sz w:val="24"/>
+          <w:szCs w:val="24"/>
+        </w:rPr>
+      </w:pPr>
+    </w:p>
+    <w:p>
+      <w:pPr>
+        <w:spacing w:after="0" w:line="360" w:lineRule="auto"/>
+        <w:jc w:val="both"/>
+        <w:rPr>
+          <w:rFonts w:ascii="Times New Roman" w:hAnsi="Times New Roman" w:cs="Times New Roman"/>
+          <w:sz w:val="24"/>
+          <w:szCs w:val="24"/>
+        </w:rPr>
+      </w:pPr>
+      <w:r>
+        <w:rPr>
+          <w:rFonts w:ascii="Times New Roman" w:hAnsi="Times New Roman" w:cs="Times New Roman"/>
+          <w:sz w:val="24"/>
+          <w:szCs w:val="24"/>
+        </w:rPr>
+        <w:t>O foco deste trabalho são os mecanismos de prova de trabalho. Uma blockchain foi implementada e diferentes funções de prova de trabalho foram testadas. Assim algumas considerações puderam ser feitas.</w:t>
+      </w:r>
+    </w:p>
+    <w:p>
+      <w:pPr>
+        <w:spacing w:after="0" w:line="360" w:lineRule="auto"/>
+        <w:jc w:val="both"/>
+        <w:rPr>
+          <w:rFonts w:ascii="Times New Roman" w:hAnsi="Times New Roman" w:cs="Times New Roman"/>
+          <w:sz w:val="24"/>
+          <w:szCs w:val="24"/>
+        </w:rPr>
+      </w:pPr>
+    </w:p>
+    <w:p>
+      <w:pPr>
+        <w:spacing w:after="0" w:line="360" w:lineRule="auto"/>
+        <w:jc w:val="both"/>
+        <w:rPr>
+          <w:rFonts w:ascii="Times New Roman" w:hAnsi="Times New Roman" w:cs="Times New Roman"/>
+          <w:sz w:val="24"/>
+          <w:szCs w:val="24"/>
+        </w:rPr>
+      </w:pPr>
+      <w:r>
+        <w:rPr>
+          <w:rFonts w:ascii="Times New Roman" w:hAnsi="Times New Roman" w:cs="Times New Roman"/>
+          <w:sz w:val="24"/>
+          <w:szCs w:val="24"/>
+        </w:rPr>
+        <w:t>*Algumas funções de prova de trabalho para pesquisar: hashcash (usado no bitcoin); scrypt (usado no litecoin); equihash (usado no zcash); ethash (ethereum); cuckoo cycle (eficiência</w:t>
+      </w:r>
+      <w:r>
+        <w:rPr>
+          <w:rFonts w:ascii="Times New Roman" w:hAnsi="Times New Roman" w:cs="Times New Roman"/>
+          <w:sz w:val="24"/>
+          <w:szCs w:val="24"/>
+        </w:rPr>
+        <w:t xml:space="preserve"> </w:t>
+      </w:r>
+      <w:r>
+        <w:rPr>
+          <w:rFonts w:ascii="Times New Roman" w:hAnsi="Times New Roman" w:cs="Times New Roman"/>
+          <w:sz w:val="24"/>
+          <w:szCs w:val="24"/>
+        </w:rPr>
+        <w:t>energética); blake2b (menor consumo de energia do que o hashcash); primecoin; verifiable delay functions (reduz a vantagem de hardware, mas ainda está sendo desenvolvido).</w:t>
       </w:r>
     </w:p>
     <w:p>
@@ -505,6 +1001,14 @@
           <w:sz w:val="24"/>
           <w:szCs w:val="24"/>
         </w:rPr>
+        <w:t xml:space="preserve"> deste trabalho</w:t>
+      </w:r>
+      <w:r>
+        <w:rPr>
+          <w:rFonts w:ascii="Times New Roman" w:hAnsi="Times New Roman" w:cs="Times New Roman"/>
+          <w:sz w:val="24"/>
+          <w:szCs w:val="24"/>
+        </w:rPr>
         <w:t>.</w:t>
       </w:r>
       <w:r>
@@ -867,7 +1371,6 @@
           <w:sz w:val="24"/>
           <w:szCs w:val="24"/>
         </w:rPr>
-        <w:lastRenderedPageBreak/>
         <w:t xml:space="preserve">O método </w:t>
       </w:r>
       <w:r>
@@ -924,7 +1427,23 @@
           <w:sz w:val="24"/>
           <w:szCs w:val="24"/>
         </w:rPr>
-        <w:t xml:space="preserve"> que calcula a prova de trabalho.</w:t>
+        <w:t xml:space="preserve"> que</w:t>
+      </w:r>
+      <w:r>
+        <w:rPr>
+          <w:rFonts w:ascii="Times New Roman" w:hAnsi="Times New Roman" w:cs="Times New Roman"/>
+          <w:sz w:val="24"/>
+          <w:szCs w:val="24"/>
+        </w:rPr>
+        <w:t xml:space="preserve"> recebe, como parâmetro, o último bloco e</w:t>
+      </w:r>
+      <w:r>
+        <w:rPr>
+          <w:rFonts w:ascii="Times New Roman" w:hAnsi="Times New Roman" w:cs="Times New Roman"/>
+          <w:sz w:val="24"/>
+          <w:szCs w:val="24"/>
+        </w:rPr>
+        <w:t xml:space="preserve"> calcula a prova de trabalho.</w:t>
       </w:r>
     </w:p>
     <w:p>
@@ -1172,6 +1691,7 @@
         <w:rPr>
           <w:rFonts w:ascii="Times New Roman" w:hAnsi="Times New Roman" w:cs="Times New Roman"/>
         </w:rPr>
+        <w:lastRenderedPageBreak/>
         <w:t xml:space="preserve">NAKAMOTO, Satoshi. </w:t>
       </w:r>
       <w:r>
@@ -1200,7 +1720,7 @@
         </w:rPr>
         <w:t xml:space="preserve">, 2008. Disponível em: </w:t>
       </w:r>
-      <w:hyperlink r:id="rId5" w:history="1">
+      <w:hyperlink r:id="rId6" w:history="1">
         <w:r>
           <w:rPr>
             <w:rStyle w:val="Hyperlink"/>
@@ -1213,7 +1733,19 @@
         <w:rPr>
           <w:rFonts w:ascii="Times New Roman" w:hAnsi="Times New Roman" w:cs="Times New Roman"/>
         </w:rPr>
-        <w:t>. Acesso em: 10 de dez. de 2024.</w:t>
+        <w:t>. Acesso em: 1</w:t>
+      </w:r>
+      <w:r>
+        <w:rPr>
+          <w:rFonts w:ascii="Times New Roman" w:hAnsi="Times New Roman" w:cs="Times New Roman"/>
+        </w:rPr>
+        <w:t>2</w:t>
+      </w:r>
+      <w:r>
+        <w:rPr>
+          <w:rFonts w:ascii="Times New Roman" w:hAnsi="Times New Roman" w:cs="Times New Roman"/>
+        </w:rPr>
+        <w:t xml:space="preserve"> de dez. de 2024.</w:t>
       </w:r>
     </w:p>
     <w:p>
@@ -1253,7 +1785,7 @@
         </w:rPr>
         <w:t xml:space="preserve">, São Paulo, 29 de mai. de 2023. Disponível em: </w:t>
       </w:r>
-      <w:hyperlink r:id="rId6" w:history="1">
+      <w:hyperlink r:id="rId7" w:history="1">
         <w:r>
           <w:rPr>
             <w:rStyle w:val="Hyperlink"/>
@@ -1305,76 +1837,6 @@
           <w:rFonts w:ascii="Times New Roman" w:hAnsi="Times New Roman" w:cs="Times New Roman"/>
         </w:rPr>
         <w:t>: hype or innovation. Springer, 2020.</w:t>
-      </w:r>
-    </w:p>
-    <w:p>
-      <w:pPr>
-        <w:spacing w:after="0" w:line="276" w:lineRule="auto"/>
-        <w:jc w:val="both"/>
-        <w:rPr>
-          <w:rFonts w:ascii="Times New Roman" w:hAnsi="Times New Roman" w:cs="Times New Roman"/>
-        </w:rPr>
-      </w:pPr>
-    </w:p>
-    <w:p>
-      <w:pPr>
-        <w:spacing w:after="0" w:line="276" w:lineRule="auto"/>
-        <w:jc w:val="both"/>
-        <w:rPr>
-          <w:rFonts w:ascii="Times New Roman" w:hAnsi="Times New Roman" w:cs="Times New Roman"/>
-          <w:bCs/>
-        </w:rPr>
-      </w:pPr>
-      <w:r>
-        <w:rPr>
-          <w:rFonts w:ascii="Times New Roman" w:hAnsi="Times New Roman" w:cs="Times New Roman"/>
-        </w:rPr>
-        <w:t xml:space="preserve">Proof of work. </w:t>
-      </w:r>
-      <w:r>
-        <w:rPr>
-          <w:rFonts w:ascii="Times New Roman" w:hAnsi="Times New Roman" w:cs="Times New Roman"/>
-          <w:b/>
-        </w:rPr>
-        <w:t>Wikipedia</w:t>
-      </w:r>
-      <w:r>
-        <w:rPr>
-          <w:rFonts w:ascii="Times New Roman" w:hAnsi="Times New Roman" w:cs="Times New Roman"/>
-          <w:bCs/>
-        </w:rPr>
-        <w:t xml:space="preserve">, 2024. Disponível em: </w:t>
-      </w:r>
-      <w:hyperlink r:id="rId7" w:history="1">
-        <w:r>
-          <w:rPr>
-            <w:rStyle w:val="Hyperlink"/>
-            <w:rFonts w:ascii="Times New Roman" w:hAnsi="Times New Roman" w:cs="Times New Roman"/>
-            <w:bCs/>
-          </w:rPr>
-          <w:t>https://en.wikipedia.org/wiki/Proof_of_work</w:t>
-        </w:r>
-      </w:hyperlink>
-      <w:r>
-        <w:rPr>
-          <w:rFonts w:ascii="Times New Roman" w:hAnsi="Times New Roman" w:cs="Times New Roman"/>
-          <w:bCs/>
-        </w:rPr>
-        <w:t xml:space="preserve">. Acesso em: </w:t>
-      </w:r>
-      <w:r>
-        <w:rPr>
-          <w:rFonts w:ascii="Times New Roman" w:hAnsi="Times New Roman" w:cs="Times New Roman"/>
-          <w:bCs/>
-        </w:rPr>
-        <w:t>10</w:t>
-      </w:r>
-      <w:r>
-        <w:rPr>
-          <w:rFonts w:ascii="Times New Roman" w:hAnsi="Times New Roman" w:cs="Times New Roman"/>
-          <w:bCs/>
-        </w:rPr>
-        <w:t xml:space="preserve"> de dez. de 2024.</w:t>
       </w:r>
     </w:p>
     <w:p>
@@ -1450,6 +1912,107 @@
         </w:rPr>
         <w:t xml:space="preserve"> de dez. de 2024.</w:t>
       </w:r>
+      <w:r>
+        <w:rPr>
+          <w:rFonts w:ascii="Times New Roman" w:hAnsi="Times New Roman" w:cs="Times New Roman"/>
+        </w:rPr>
+        <w:t xml:space="preserve"> </w:t>
+      </w:r>
+    </w:p>
+    <w:p>
+      <w:pPr>
+        <w:spacing w:after="0" w:line="276" w:lineRule="auto"/>
+        <w:jc w:val="both"/>
+        <w:rPr>
+          <w:rFonts w:ascii="Times New Roman" w:hAnsi="Times New Roman" w:cs="Times New Roman"/>
+        </w:rPr>
+      </w:pPr>
+    </w:p>
+    <w:p>
+      <w:pPr>
+        <w:spacing w:after="0" w:line="276" w:lineRule="auto"/>
+        <w:jc w:val="both"/>
+        <w:rPr>
+          <w:rFonts w:ascii="Times New Roman" w:hAnsi="Times New Roman" w:cs="Times New Roman"/>
+          <w:bCs/>
+        </w:rPr>
+      </w:pPr>
+      <w:r>
+        <w:rPr>
+          <w:rFonts w:ascii="Times New Roman" w:hAnsi="Times New Roman" w:cs="Times New Roman"/>
+        </w:rPr>
+        <w:t xml:space="preserve">Proof of work. </w:t>
+      </w:r>
+      <w:r>
+        <w:rPr>
+          <w:rFonts w:ascii="Times New Roman" w:hAnsi="Times New Roman" w:cs="Times New Roman"/>
+          <w:b/>
+        </w:rPr>
+        <w:t>Wikipedia</w:t>
+      </w:r>
+      <w:r>
+        <w:rPr>
+          <w:rFonts w:ascii="Times New Roman" w:hAnsi="Times New Roman" w:cs="Times New Roman"/>
+          <w:bCs/>
+        </w:rPr>
+        <w:t xml:space="preserve">, 2024. Disponível em: </w:t>
+      </w:r>
+      <w:hyperlink r:id="rId9" w:history="1">
+        <w:r>
+          <w:rPr>
+            <w:rStyle w:val="Hyperlink"/>
+            <w:rFonts w:ascii="Times New Roman" w:hAnsi="Times New Roman" w:cs="Times New Roman"/>
+            <w:bCs/>
+          </w:rPr>
+          <w:t>https://en.wiki</w:t>
+        </w:r>
+        <w:r>
+          <w:rPr>
+            <w:rStyle w:val="Hyperlink"/>
+            <w:rFonts w:ascii="Times New Roman" w:hAnsi="Times New Roman" w:cs="Times New Roman"/>
+            <w:bCs/>
+          </w:rPr>
+          <w:t>p</w:t>
+        </w:r>
+        <w:r>
+          <w:rPr>
+            <w:rStyle w:val="Hyperlink"/>
+            <w:rFonts w:ascii="Times New Roman" w:hAnsi="Times New Roman" w:cs="Times New Roman"/>
+            <w:bCs/>
+          </w:rPr>
+          <w:t>edia.org/wiki/Proof_of_work</w:t>
+        </w:r>
+      </w:hyperlink>
+      <w:r>
+        <w:rPr>
+          <w:rFonts w:ascii="Times New Roman" w:hAnsi="Times New Roman" w:cs="Times New Roman"/>
+          <w:bCs/>
+        </w:rPr>
+        <w:t xml:space="preserve">. Acesso em: </w:t>
+      </w:r>
+      <w:r>
+        <w:rPr>
+          <w:rFonts w:ascii="Times New Roman" w:hAnsi="Times New Roman" w:cs="Times New Roman"/>
+          <w:bCs/>
+        </w:rPr>
+        <w:t>12</w:t>
+      </w:r>
+      <w:r>
+        <w:rPr>
+          <w:rFonts w:ascii="Times New Roman" w:hAnsi="Times New Roman" w:cs="Times New Roman"/>
+          <w:bCs/>
+        </w:rPr>
+        <w:t xml:space="preserve"> de dez. de 2024.</w:t>
+      </w:r>
+    </w:p>
+    <w:p>
+      <w:pPr>
+        <w:spacing w:after="0" w:line="276" w:lineRule="auto"/>
+        <w:jc w:val="both"/>
+        <w:rPr>
+          <w:rFonts w:ascii="Times New Roman" w:hAnsi="Times New Roman" w:cs="Times New Roman"/>
+        </w:rPr>
+      </w:pPr>
     </w:p>
     <w:sectPr>
       <w:pgSz w:w="11906" w:h="16838"/>

</xml_diff>

<commit_message>
finish hashcash's section in report
</commit_message>
<xml_diff>
--- a/relatorio-blockchain.docx
+++ b/relatorio-blockchain.docx
@@ -674,7 +674,39 @@
           <w:sz w:val="24"/>
           <w:szCs w:val="24"/>
         </w:rPr>
-        <w:t xml:space="preserve">O algoritmo de consenso garante que todos os nós estejam trabalhando sobre a mesma cadeia, e não em um </w:t>
+        <w:t>O algoritmo de consenso</w:t>
+      </w:r>
+      <w:r>
+        <w:rPr>
+          <w:rFonts w:ascii="Times New Roman" w:hAnsi="Times New Roman" w:cs="Times New Roman"/>
+          <w:sz w:val="24"/>
+          <w:szCs w:val="24"/>
+        </w:rPr>
+        <w:t>, por sua vez,</w:t>
+      </w:r>
+      <w:r>
+        <w:rPr>
+          <w:rFonts w:ascii="Times New Roman" w:hAnsi="Times New Roman" w:cs="Times New Roman"/>
+          <w:sz w:val="24"/>
+          <w:szCs w:val="24"/>
+        </w:rPr>
+        <w:t xml:space="preserve"> garante que todos os nós estejam trabalhando sobre a mesma cadeia, e não </w:t>
+      </w:r>
+      <w:r>
+        <w:rPr>
+          <w:rFonts w:ascii="Times New Roman" w:hAnsi="Times New Roman" w:cs="Times New Roman"/>
+          <w:sz w:val="24"/>
+          <w:szCs w:val="24"/>
+        </w:rPr>
+        <w:t>sobre</w:t>
+      </w:r>
+      <w:r>
+        <w:rPr>
+          <w:rFonts w:ascii="Times New Roman" w:hAnsi="Times New Roman" w:cs="Times New Roman"/>
+          <w:sz w:val="24"/>
+          <w:szCs w:val="24"/>
+        </w:rPr>
+        <w:t xml:space="preserve"> um </w:t>
       </w:r>
       <w:r>
         <w:rPr>
@@ -834,53 +866,15 @@
           <w:szCs w:val="24"/>
         </w:rPr>
         <w:lastRenderedPageBreak/>
-        <w:t>O foco deste trabalho são os mecanismos de prova de trabalho. Uma blockchain foi implementada e diferentes funções de prova de trabalho foram testadas. Assim algumas considerações puderam ser feitas.</w:t>
-      </w:r>
-    </w:p>
-    <w:p>
-      <w:pPr>
-        <w:spacing w:after="0" w:line="360" w:lineRule="auto"/>
-        <w:jc w:val="both"/>
-        <w:rPr>
-          <w:rFonts w:ascii="Times New Roman" w:hAnsi="Times New Roman" w:cs="Times New Roman"/>
-          <w:sz w:val="24"/>
-          <w:szCs w:val="24"/>
-        </w:rPr>
-      </w:pPr>
-    </w:p>
-    <w:p>
-      <w:pPr>
-        <w:spacing w:after="0" w:line="360" w:lineRule="auto"/>
-        <w:jc w:val="both"/>
-        <w:rPr>
-          <w:rFonts w:ascii="Times New Roman" w:hAnsi="Times New Roman" w:cs="Times New Roman"/>
-          <w:sz w:val="24"/>
-          <w:szCs w:val="24"/>
-        </w:rPr>
-      </w:pPr>
-      <w:r>
-        <w:rPr>
-          <w:rFonts w:ascii="Times New Roman" w:hAnsi="Times New Roman" w:cs="Times New Roman"/>
-          <w:sz w:val="24"/>
-          <w:szCs w:val="24"/>
-        </w:rPr>
-        <w:t>*Algumas funções de prova de trabalho para pesquisar: hashcash (usado no bitcoin); scrypt (usado no litecoin); equihash (usado no zcash); ethash (ethereum); cuckoo cycle (eficiência</w:t>
-      </w:r>
-      <w:r>
-        <w:rPr>
-          <w:rFonts w:ascii="Times New Roman" w:hAnsi="Times New Roman" w:cs="Times New Roman"/>
-          <w:sz w:val="24"/>
-          <w:szCs w:val="24"/>
-        </w:rPr>
-        <w:t xml:space="preserve"> </w:t>
-      </w:r>
-      <w:r>
-        <w:rPr>
-          <w:rFonts w:ascii="Times New Roman" w:hAnsi="Times New Roman" w:cs="Times New Roman"/>
-          <w:sz w:val="24"/>
-          <w:szCs w:val="24"/>
-        </w:rPr>
-        <w:t>energética); blake2b (menor consumo de energia do que o hashcash); primecoin; verifiable delay functions (reduz a vantagem de hardware, mas ainda está sendo desenvolvido).</w:t>
+        <w:t>Dada a sua importância central nas blockchains, o</w:t>
+      </w:r>
+      <w:r>
+        <w:rPr>
+          <w:rFonts w:ascii="Times New Roman" w:hAnsi="Times New Roman" w:cs="Times New Roman"/>
+          <w:sz w:val="24"/>
+          <w:szCs w:val="24"/>
+        </w:rPr>
+        <w:t xml:space="preserve"> foco deste trabalho são os mecanismos de prova de trabalho. Uma blockchain foi implementada e diferentes funções de prova de trabalho foram testadas. Assim algumas considerações puderam ser feitas.</w:t>
       </w:r>
     </w:p>
     <w:p>
@@ -1458,6 +1452,82 @@
     </w:p>
     <w:p>
       <w:pPr>
+        <w:pStyle w:val="PargrafodaLista"/>
+        <w:numPr>
+          <w:ilvl w:val="0"/>
+          <w:numId w:val="3"/>
+        </w:numPr>
+        <w:spacing w:after="0" w:line="360" w:lineRule="auto"/>
+        <w:jc w:val="both"/>
+        <w:rPr>
+          <w:rFonts w:ascii="Times New Roman" w:hAnsi="Times New Roman" w:cs="Times New Roman"/>
+          <w:sz w:val="24"/>
+          <w:szCs w:val="24"/>
+        </w:rPr>
+      </w:pPr>
+      <w:r>
+        <w:rPr>
+          <w:rFonts w:ascii="Times New Roman" w:hAnsi="Times New Roman" w:cs="Times New Roman"/>
+          <w:sz w:val="24"/>
+          <w:szCs w:val="24"/>
+        </w:rPr>
+        <w:t xml:space="preserve">O método </w:t>
+      </w:r>
+      <w:r>
+        <w:rPr>
+          <w:rFonts w:ascii="Consolas" w:hAnsi="Consolas" w:cs="Times New Roman"/>
+          <w:b/>
+          <w:bCs/>
+        </w:rPr>
+        <w:t>valid_proof</w:t>
+      </w:r>
+      <w:r>
+        <w:rPr>
+          <w:rFonts w:ascii="Times New Roman" w:hAnsi="Times New Roman" w:cs="Times New Roman"/>
+          <w:sz w:val="24"/>
+          <w:szCs w:val="24"/>
+        </w:rPr>
+        <w:t xml:space="preserve"> que valida uma prova de trabalho e cujos parâmetros são: o </w:t>
+      </w:r>
+      <w:r>
+        <w:rPr>
+          <w:rFonts w:ascii="Times New Roman" w:hAnsi="Times New Roman" w:cs="Times New Roman"/>
+          <w:i/>
+          <w:iCs/>
+          <w:sz w:val="24"/>
+          <w:szCs w:val="24"/>
+        </w:rPr>
+        <w:t xml:space="preserve">nonce </w:t>
+      </w:r>
+      <w:r>
+        <w:rPr>
+          <w:rFonts w:ascii="Times New Roman" w:hAnsi="Times New Roman" w:cs="Times New Roman"/>
+          <w:sz w:val="24"/>
+          <w:szCs w:val="24"/>
+        </w:rPr>
+        <w:t xml:space="preserve">do bloco anterior, o </w:t>
+      </w:r>
+      <w:r>
+        <w:rPr>
+          <w:rFonts w:ascii="Times New Roman" w:hAnsi="Times New Roman" w:cs="Times New Roman"/>
+          <w:i/>
+          <w:iCs/>
+          <w:sz w:val="24"/>
+          <w:szCs w:val="24"/>
+        </w:rPr>
+        <w:t xml:space="preserve">nonce </w:t>
+      </w:r>
+      <w:r>
+        <w:rPr>
+          <w:rFonts w:ascii="Times New Roman" w:hAnsi="Times New Roman" w:cs="Times New Roman"/>
+          <w:sz w:val="24"/>
+          <w:szCs w:val="24"/>
+        </w:rPr>
+        <w:t>atual que será verificado e o hash do bloco anterior.</w:t>
+      </w:r>
+    </w:p>
+    <w:p>
+      <w:pPr>
         <w:spacing w:after="0" w:line="360" w:lineRule="auto"/>
         <w:jc w:val="both"/>
         <w:rPr>
@@ -1574,13 +1644,9 @@
           <w:sz w:val="24"/>
           <w:szCs w:val="24"/>
         </w:rPr>
-        <w:t>Resultados</w:t>
-      </w:r>
-    </w:p>
-    <w:p>
-      <w:pPr>
-        <w:spacing w:after="0" w:line="360" w:lineRule="auto"/>
-        <w:jc w:val="both"/>
+        <w:t>Hashcash</w:t>
+      </w:r>
+      <w:r>
         <w:rPr>
           <w:rFonts w:ascii="Times New Roman" w:hAnsi="Times New Roman" w:cs="Times New Roman"/>
           <w:b/>
@@ -1588,16 +1654,903 @@
           <w:sz w:val="24"/>
           <w:szCs w:val="24"/>
         </w:rPr>
-      </w:pPr>
-    </w:p>
-    <w:p>
-      <w:pPr>
-        <w:spacing w:after="0" w:line="360" w:lineRule="auto"/>
-        <w:jc w:val="both"/>
+        <w:t xml:space="preserve"> (</w:t>
+      </w:r>
+      <w:r>
         <w:rPr>
           <w:rFonts w:ascii="Times New Roman" w:hAnsi="Times New Roman" w:cs="Times New Roman"/>
           <w:b/>
           <w:bCs/>
+          <w:sz w:val="24"/>
+          <w:szCs w:val="24"/>
+        </w:rPr>
+        <w:t>SHA-256</w:t>
+      </w:r>
+      <w:r>
+        <w:rPr>
+          <w:rFonts w:ascii="Times New Roman" w:hAnsi="Times New Roman" w:cs="Times New Roman"/>
+          <w:b/>
+          <w:bCs/>
+          <w:sz w:val="24"/>
+          <w:szCs w:val="24"/>
+        </w:rPr>
+        <w:t>)</w:t>
+      </w:r>
+    </w:p>
+    <w:p>
+      <w:pPr>
+        <w:spacing w:after="0" w:line="360" w:lineRule="auto"/>
+        <w:jc w:val="both"/>
+        <w:rPr>
+          <w:rFonts w:ascii="Times New Roman" w:hAnsi="Times New Roman" w:cs="Times New Roman"/>
+          <w:b/>
+          <w:bCs/>
+          <w:sz w:val="24"/>
+          <w:szCs w:val="24"/>
+        </w:rPr>
+      </w:pPr>
+    </w:p>
+    <w:p>
+      <w:pPr>
+        <w:spacing w:after="0" w:line="360" w:lineRule="auto"/>
+        <w:jc w:val="both"/>
+        <w:rPr>
+          <w:rFonts w:ascii="Times New Roman" w:hAnsi="Times New Roman" w:cs="Times New Roman"/>
+          <w:sz w:val="24"/>
+          <w:szCs w:val="24"/>
+        </w:rPr>
+      </w:pPr>
+      <w:r>
+        <w:rPr>
+          <w:rFonts w:ascii="Times New Roman" w:hAnsi="Times New Roman" w:cs="Times New Roman"/>
+          <w:sz w:val="24"/>
+          <w:szCs w:val="24"/>
+        </w:rPr>
+        <w:t>A função de mineração usada no bitcoin é uma variação do hashcash, proposto para conter</w:t>
+      </w:r>
+      <w:r>
+        <w:rPr>
+          <w:rFonts w:ascii="Times New Roman" w:hAnsi="Times New Roman" w:cs="Times New Roman"/>
+          <w:i/>
+          <w:iCs/>
+          <w:sz w:val="24"/>
+          <w:szCs w:val="24"/>
+        </w:rPr>
+        <w:t xml:space="preserve"> spam </w:t>
+      </w:r>
+      <w:r>
+        <w:rPr>
+          <w:rFonts w:ascii="Times New Roman" w:hAnsi="Times New Roman" w:cs="Times New Roman"/>
+          <w:sz w:val="24"/>
+          <w:szCs w:val="24"/>
+        </w:rPr>
+        <w:t>de e-mails e ataques de negação de serviço em 1997 por Adam Back</w:t>
+      </w:r>
+      <w:r>
+        <w:rPr>
+          <w:rFonts w:ascii="Times New Roman" w:hAnsi="Times New Roman" w:cs="Times New Roman"/>
+          <w:sz w:val="24"/>
+          <w:szCs w:val="24"/>
+        </w:rPr>
+        <w:t>.</w:t>
+      </w:r>
+      <w:r>
+        <w:rPr>
+          <w:rFonts w:ascii="Times New Roman" w:hAnsi="Times New Roman" w:cs="Times New Roman"/>
+          <w:sz w:val="24"/>
+          <w:szCs w:val="24"/>
+        </w:rPr>
+        <w:t xml:space="preserve"> N</w:t>
+      </w:r>
+      <w:r>
+        <w:rPr>
+          <w:rFonts w:ascii="Times New Roman" w:hAnsi="Times New Roman" w:cs="Times New Roman"/>
+          <w:sz w:val="24"/>
+          <w:szCs w:val="24"/>
+        </w:rPr>
+        <w:t>esta função</w:t>
+      </w:r>
+      <w:r>
+        <w:rPr>
+          <w:rFonts w:ascii="Times New Roman" w:hAnsi="Times New Roman" w:cs="Times New Roman"/>
+          <w:sz w:val="24"/>
+          <w:szCs w:val="24"/>
+        </w:rPr>
+        <w:t>, um número (</w:t>
+      </w:r>
+      <w:r>
+        <w:rPr>
+          <w:rFonts w:ascii="Times New Roman" w:hAnsi="Times New Roman" w:cs="Times New Roman"/>
+          <w:i/>
+          <w:iCs/>
+          <w:sz w:val="24"/>
+          <w:szCs w:val="24"/>
+        </w:rPr>
+        <w:t>nonce</w:t>
+      </w:r>
+      <w:r>
+        <w:rPr>
+          <w:rFonts w:ascii="Times New Roman" w:hAnsi="Times New Roman" w:cs="Times New Roman"/>
+          <w:sz w:val="24"/>
+          <w:szCs w:val="24"/>
+        </w:rPr>
+        <w:t xml:space="preserve">) é </w:t>
+      </w:r>
+      <w:r>
+        <w:rPr>
+          <w:rFonts w:ascii="Times New Roman" w:hAnsi="Times New Roman" w:cs="Times New Roman"/>
+          <w:sz w:val="24"/>
+          <w:szCs w:val="24"/>
+        </w:rPr>
+        <w:t xml:space="preserve">incrementado, ou gerado randomicamente, até que o hash de uma string concatenando o próprio </w:t>
+      </w:r>
+      <w:r>
+        <w:rPr>
+          <w:rFonts w:ascii="Times New Roman" w:hAnsi="Times New Roman" w:cs="Times New Roman"/>
+          <w:i/>
+          <w:iCs/>
+          <w:sz w:val="24"/>
+          <w:szCs w:val="24"/>
+        </w:rPr>
+        <w:t>nonce</w:t>
+      </w:r>
+      <w:r>
+        <w:rPr>
+          <w:rFonts w:ascii="Times New Roman" w:hAnsi="Times New Roman" w:cs="Times New Roman"/>
+          <w:sz w:val="24"/>
+          <w:szCs w:val="24"/>
+        </w:rPr>
+        <w:t xml:space="preserve">, o hash e o </w:t>
+      </w:r>
+      <w:r>
+        <w:rPr>
+          <w:rFonts w:ascii="Times New Roman" w:hAnsi="Times New Roman" w:cs="Times New Roman"/>
+          <w:i/>
+          <w:iCs/>
+          <w:sz w:val="24"/>
+          <w:szCs w:val="24"/>
+        </w:rPr>
+        <w:t>nonce</w:t>
+      </w:r>
+      <w:r>
+        <w:rPr>
+          <w:rFonts w:ascii="Times New Roman" w:hAnsi="Times New Roman" w:cs="Times New Roman"/>
+          <w:sz w:val="24"/>
+          <w:szCs w:val="24"/>
+        </w:rPr>
+        <w:t xml:space="preserve"> do bloco anterior na blockchain, começe com uma determinada quantidade de zeros.</w:t>
+      </w:r>
+      <w:r>
+        <w:rPr>
+          <w:rFonts w:ascii="Times New Roman" w:hAnsi="Times New Roman" w:cs="Times New Roman"/>
+          <w:sz w:val="24"/>
+          <w:szCs w:val="24"/>
+        </w:rPr>
+        <w:t xml:space="preserve"> O algoritmo de hash usado é o </w:t>
+      </w:r>
+      <w:r>
+        <w:rPr>
+          <w:rFonts w:ascii="Times New Roman" w:hAnsi="Times New Roman" w:cs="Times New Roman"/>
+          <w:sz w:val="24"/>
+          <w:szCs w:val="24"/>
+        </w:rPr>
+        <w:t>SHA-256</w:t>
+      </w:r>
+      <w:r>
+        <w:rPr>
+          <w:rFonts w:ascii="Times New Roman" w:hAnsi="Times New Roman" w:cs="Times New Roman"/>
+          <w:sz w:val="24"/>
+          <w:szCs w:val="24"/>
+        </w:rPr>
+        <w:t>.</w:t>
+      </w:r>
+    </w:p>
+    <w:p>
+      <w:pPr>
+        <w:spacing w:after="0" w:line="360" w:lineRule="auto"/>
+        <w:jc w:val="both"/>
+        <w:rPr>
+          <w:rFonts w:ascii="Times New Roman" w:hAnsi="Times New Roman" w:cs="Times New Roman"/>
+          <w:sz w:val="24"/>
+          <w:szCs w:val="24"/>
+        </w:rPr>
+      </w:pPr>
+    </w:p>
+    <w:p>
+      <w:pPr>
+        <w:spacing w:after="0" w:line="360" w:lineRule="auto"/>
+        <w:jc w:val="center"/>
+        <w:rPr>
+          <w:rFonts w:ascii="Times New Roman" w:hAnsi="Times New Roman" w:cs="Times New Roman"/>
+          <w:i/>
+          <w:iCs/>
+          <w:sz w:val="20"/>
+          <w:szCs w:val="20"/>
+        </w:rPr>
+      </w:pPr>
+      <w:r>
+        <w:rPr>
+          <w:rFonts w:ascii="Times New Roman" w:hAnsi="Times New Roman" w:cs="Times New Roman"/>
+          <w:i/>
+          <w:iCs/>
+          <w:sz w:val="20"/>
+          <w:szCs w:val="20"/>
+        </w:rPr>
+        <w:t>Figura 2 e 3. Implementação do hashcash em Python</w:t>
+      </w:r>
+    </w:p>
+    <w:p>
+      <w:pPr>
+        <w:spacing w:after="0" w:line="360" w:lineRule="auto"/>
+        <w:jc w:val="center"/>
+        <w:rPr>
+          <w:rFonts w:ascii="Times New Roman" w:hAnsi="Times New Roman" w:cs="Times New Roman"/>
+        </w:rPr>
+      </w:pPr>
+      <w:r>
+        <w:rPr>
+          <w:rFonts w:ascii="Times New Roman" w:hAnsi="Times New Roman" w:cs="Times New Roman"/>
+          <w:noProof/>
+        </w:rPr>
+        <w:drawing>
+          <wp:inline distT="0" distB="0" distL="0" distR="0" wp14:anchorId="291288D5" wp14:editId="3B30212F">
+            <wp:extent cx="3287486" cy="1242393"/>
+            <wp:effectExtent l="0" t="0" r="8255" b="0"/>
+            <wp:docPr id="1421335068" name="Imagem 1" descr="Código"/>
+            <wp:cNvGraphicFramePr>
+              <a:graphicFrameLocks xmlns:a="http://schemas.openxmlformats.org/drawingml/2006/main" noChangeAspect="1"/>
+            </wp:cNvGraphicFramePr>
+            <a:graphic xmlns:a="http://schemas.openxmlformats.org/drawingml/2006/main">
+              <a:graphicData uri="http://schemas.openxmlformats.org/drawingml/2006/picture">
+                <pic:pic xmlns:pic="http://schemas.openxmlformats.org/drawingml/2006/picture">
+                  <pic:nvPicPr>
+                    <pic:cNvPr id="1421335068" name="Imagem 1" descr="Código"/>
+                    <pic:cNvPicPr/>
+                  </pic:nvPicPr>
+                  <pic:blipFill>
+                    <a:blip r:embed="rId6"/>
+                    <a:stretch>
+                      <a:fillRect/>
+                    </a:stretch>
+                  </pic:blipFill>
+                  <pic:spPr>
+                    <a:xfrm>
+                      <a:off x="0" y="0"/>
+                      <a:ext cx="3327241" cy="1257417"/>
+                    </a:xfrm>
+                    <a:prstGeom prst="rect">
+                      <a:avLst/>
+                    </a:prstGeom>
+                  </pic:spPr>
+                </pic:pic>
+              </a:graphicData>
+            </a:graphic>
+          </wp:inline>
+        </w:drawing>
+      </w:r>
+    </w:p>
+    <w:p>
+      <w:pPr>
+        <w:spacing w:after="0" w:line="360" w:lineRule="auto"/>
+        <w:jc w:val="center"/>
+        <w:rPr>
+          <w:rFonts w:ascii="Times New Roman" w:hAnsi="Times New Roman" w:cs="Times New Roman"/>
+        </w:rPr>
+      </w:pPr>
+      <w:r>
+        <w:rPr>
+          <w:rFonts w:ascii="Times New Roman" w:hAnsi="Times New Roman" w:cs="Times New Roman"/>
+          <w:noProof/>
+        </w:rPr>
+        <w:drawing>
+          <wp:inline distT="0" distB="0" distL="0" distR="0" wp14:anchorId="56C7DE78" wp14:editId="626FD389">
+            <wp:extent cx="2873828" cy="676827"/>
+            <wp:effectExtent l="0" t="0" r="3175" b="9525"/>
+            <wp:docPr id="630230658" name="Imagem 1" descr="Código"/>
+            <wp:cNvGraphicFramePr>
+              <a:graphicFrameLocks xmlns:a="http://schemas.openxmlformats.org/drawingml/2006/main" noChangeAspect="1"/>
+            </wp:cNvGraphicFramePr>
+            <a:graphic xmlns:a="http://schemas.openxmlformats.org/drawingml/2006/main">
+              <a:graphicData uri="http://schemas.openxmlformats.org/drawingml/2006/picture">
+                <pic:pic xmlns:pic="http://schemas.openxmlformats.org/drawingml/2006/picture">
+                  <pic:nvPicPr>
+                    <pic:cNvPr id="630230658" name="Imagem 1" descr="Código"/>
+                    <pic:cNvPicPr/>
+                  </pic:nvPicPr>
+                  <pic:blipFill>
+                    <a:blip r:embed="rId7"/>
+                    <a:stretch>
+                      <a:fillRect/>
+                    </a:stretch>
+                  </pic:blipFill>
+                  <pic:spPr>
+                    <a:xfrm>
+                      <a:off x="0" y="0"/>
+                      <a:ext cx="2998610" cy="706215"/>
+                    </a:xfrm>
+                    <a:prstGeom prst="rect">
+                      <a:avLst/>
+                    </a:prstGeom>
+                  </pic:spPr>
+                </pic:pic>
+              </a:graphicData>
+            </a:graphic>
+          </wp:inline>
+        </w:drawing>
+      </w:r>
+    </w:p>
+    <w:p>
+      <w:pPr>
+        <w:spacing w:after="0" w:line="360" w:lineRule="auto"/>
+        <w:jc w:val="center"/>
+        <w:rPr>
+          <w:rFonts w:ascii="Times New Roman" w:hAnsi="Times New Roman" w:cs="Times New Roman"/>
+          <w:i/>
+          <w:iCs/>
+          <w:sz w:val="20"/>
+          <w:szCs w:val="20"/>
+        </w:rPr>
+      </w:pPr>
+      <w:r>
+        <w:rPr>
+          <w:rFonts w:ascii="Times New Roman" w:hAnsi="Times New Roman" w:cs="Times New Roman"/>
+          <w:i/>
+          <w:iCs/>
+          <w:sz w:val="20"/>
+          <w:szCs w:val="20"/>
+        </w:rPr>
+        <w:t>Fonte: De autoria própri</w:t>
+      </w:r>
+      <w:r>
+        <w:rPr>
+          <w:rFonts w:ascii="Times New Roman" w:hAnsi="Times New Roman" w:cs="Times New Roman"/>
+          <w:i/>
+          <w:iCs/>
+          <w:sz w:val="20"/>
+          <w:szCs w:val="20"/>
+        </w:rPr>
+        <w:t>a</w:t>
+      </w:r>
+    </w:p>
+    <w:p>
+      <w:pPr>
+        <w:spacing w:after="0" w:line="360" w:lineRule="auto"/>
+        <w:jc w:val="both"/>
+        <w:rPr>
+          <w:rFonts w:ascii="Times New Roman" w:hAnsi="Times New Roman" w:cs="Times New Roman"/>
+          <w:sz w:val="24"/>
+          <w:szCs w:val="24"/>
+        </w:rPr>
+      </w:pPr>
+    </w:p>
+    <w:p>
+      <w:pPr>
+        <w:spacing w:after="0" w:line="360" w:lineRule="auto"/>
+        <w:jc w:val="both"/>
+      </w:pPr>
+      <w:r>
+        <w:rPr>
+          <w:rFonts w:ascii="Times New Roman" w:hAnsi="Times New Roman" w:cs="Times New Roman"/>
+          <w:sz w:val="24"/>
+          <w:szCs w:val="24"/>
+        </w:rPr>
+        <w:t xml:space="preserve">A quantidade de zeros representa o nível de dificuldade da operação, visto que o processamento exigido e o tempo de execução aumentam exponencialmente com </w:t>
+      </w:r>
+      <w:r>
+        <w:rPr>
+          <w:rFonts w:ascii="Times New Roman" w:hAnsi="Times New Roman" w:cs="Times New Roman"/>
+          <w:sz w:val="24"/>
+          <w:szCs w:val="24"/>
+        </w:rPr>
+        <w:t>essa restrição</w:t>
+      </w:r>
+      <w:r>
+        <w:rPr>
+          <w:rFonts w:ascii="Times New Roman" w:hAnsi="Times New Roman" w:cs="Times New Roman"/>
+          <w:sz w:val="24"/>
+          <w:szCs w:val="24"/>
+        </w:rPr>
+        <w:t xml:space="preserve">. </w:t>
+      </w:r>
+      <w:r>
+        <w:rPr>
+          <w:rFonts w:ascii="Times New Roman" w:hAnsi="Times New Roman" w:cs="Times New Roman"/>
+          <w:sz w:val="24"/>
+          <w:szCs w:val="24"/>
+        </w:rPr>
+        <w:t xml:space="preserve">A exemplo do bitcoin, a dificuldade de sua prova de trabalho é ajustada de tempos em tempos, de modo que o tempo de mineração seja sempre próximo de 10 minutos. </w:t>
+      </w:r>
+      <w:r>
+        <w:rPr>
+          <w:rFonts w:ascii="Times New Roman" w:hAnsi="Times New Roman" w:cs="Times New Roman"/>
+          <w:sz w:val="24"/>
+          <w:szCs w:val="24"/>
+        </w:rPr>
+        <w:t>O primeiro teste realizado envolveu minerar um bloco em diferentes dificuldades do algoritmo.</w:t>
+      </w:r>
+      <w:r>
+        <w:rPr>
+          <w:rFonts w:ascii="Times New Roman" w:hAnsi="Times New Roman" w:cs="Times New Roman"/>
+          <w:sz w:val="24"/>
+          <w:szCs w:val="24"/>
+        </w:rPr>
+        <w:t xml:space="preserve"> O </w:t>
+      </w:r>
+      <w:r>
+        <w:rPr>
+          <w:rFonts w:ascii="Times New Roman" w:hAnsi="Times New Roman" w:cs="Times New Roman"/>
+          <w:i/>
+          <w:iCs/>
+          <w:sz w:val="24"/>
+          <w:szCs w:val="24"/>
+        </w:rPr>
+        <w:t>hardware</w:t>
+      </w:r>
+      <w:r>
+        <w:rPr>
+          <w:rFonts w:ascii="Times New Roman" w:hAnsi="Times New Roman" w:cs="Times New Roman"/>
+          <w:sz w:val="24"/>
+          <w:szCs w:val="24"/>
+        </w:rPr>
+        <w:t xml:space="preserve"> usado foi um </w:t>
+      </w:r>
+      <w:r>
+        <w:rPr>
+          <w:rFonts w:ascii="Times New Roman" w:hAnsi="Times New Roman" w:cs="Times New Roman"/>
+          <w:i/>
+          <w:iCs/>
+          <w:sz w:val="24"/>
+          <w:szCs w:val="24"/>
+        </w:rPr>
+        <w:t>notebook</w:t>
+      </w:r>
+      <w:r>
+        <w:rPr>
+          <w:rFonts w:ascii="Times New Roman" w:hAnsi="Times New Roman" w:cs="Times New Roman"/>
+          <w:sz w:val="24"/>
+          <w:szCs w:val="24"/>
+        </w:rPr>
+        <w:t xml:space="preserve"> particular com um processador Intel i5 da 13ª geração.</w:t>
+      </w:r>
+      <w:r>
+        <w:rPr>
+          <w:rFonts w:ascii="Times New Roman" w:hAnsi="Times New Roman" w:cs="Times New Roman"/>
+          <w:sz w:val="24"/>
+          <w:szCs w:val="24"/>
+        </w:rPr>
+        <w:t xml:space="preserve"> Na tabela 1 vêem-se os resultados.</w:t>
+      </w:r>
+    </w:p>
+    <w:p>
+      <w:pPr>
+        <w:spacing w:after="0" w:line="360" w:lineRule="auto"/>
+        <w:jc w:val="both"/>
+        <w:rPr>
+          <w:rFonts w:ascii="Times New Roman" w:hAnsi="Times New Roman" w:cs="Times New Roman"/>
+          <w:sz w:val="24"/>
+          <w:szCs w:val="24"/>
+        </w:rPr>
+      </w:pPr>
+    </w:p>
+    <w:p>
+      <w:pPr>
+        <w:spacing w:after="0" w:line="360" w:lineRule="auto"/>
+        <w:jc w:val="center"/>
+        <w:rPr>
+          <w:rFonts w:ascii="Times New Roman" w:hAnsi="Times New Roman" w:cs="Times New Roman"/>
+          <w:i/>
+          <w:iCs/>
+          <w:sz w:val="20"/>
+          <w:szCs w:val="20"/>
+        </w:rPr>
+      </w:pPr>
+      <w:r>
+        <w:rPr>
+          <w:rFonts w:ascii="Times New Roman" w:hAnsi="Times New Roman" w:cs="Times New Roman"/>
+          <w:i/>
+          <w:iCs/>
+          <w:sz w:val="20"/>
+          <w:szCs w:val="20"/>
+        </w:rPr>
+        <w:t>Tabela 1. Teste de dificuldades do hashcash</w:t>
+      </w:r>
+    </w:p>
+    <w:tbl>
+      <w:tblPr>
+        <w:tblStyle w:val="SimplesTabela2"/>
+        <w:tblW w:w="0" w:type="auto"/>
+        <w:jc w:val="center"/>
+        <w:tblLook w:val="04A0" w:firstRow="1" w:lastRow="0" w:firstColumn="1" w:lastColumn="0" w:noHBand="0" w:noVBand="1"/>
+      </w:tblPr>
+      <w:tblGrid>
+        <w:gridCol w:w="2846"/>
+        <w:gridCol w:w="2846"/>
+      </w:tblGrid>
+      <w:tr>
+        <w:trPr>
+          <w:cnfStyle w:val="100000000000" w:firstRow="1" w:lastRow="0" w:firstColumn="0" w:lastColumn="0" w:oddVBand="0" w:evenVBand="0" w:oddHBand="0" w:evenHBand="0" w:firstRowFirstColumn="0" w:firstRowLastColumn="0" w:lastRowFirstColumn="0" w:lastRowLastColumn="0"/>
+          <w:trHeight w:val="480"/>
+          <w:jc w:val="center"/>
+        </w:trPr>
+        <w:tc>
+          <w:tcPr>
+            <w:cnfStyle w:val="001000000000" w:firstRow="0" w:lastRow="0" w:firstColumn="1" w:lastColumn="0" w:oddVBand="0" w:evenVBand="0" w:oddHBand="0" w:evenHBand="0" w:firstRowFirstColumn="0" w:firstRowLastColumn="0" w:lastRowFirstColumn="0" w:lastRowLastColumn="0"/>
+            <w:tcW w:w="2846" w:type="dxa"/>
+            <w:vAlign w:val="center"/>
+          </w:tcPr>
+          <w:p>
+            <w:pPr>
+              <w:spacing w:line="360" w:lineRule="auto"/>
+              <w:jc w:val="center"/>
+              <w:rPr>
+                <w:rFonts w:ascii="Times New Roman" w:hAnsi="Times New Roman" w:cs="Times New Roman"/>
+                <w:sz w:val="24"/>
+                <w:szCs w:val="24"/>
+              </w:rPr>
+            </w:pPr>
+            <w:r>
+              <w:rPr>
+                <w:rFonts w:ascii="Times New Roman" w:hAnsi="Times New Roman" w:cs="Times New Roman"/>
+                <w:sz w:val="24"/>
+                <w:szCs w:val="24"/>
+              </w:rPr>
+              <w:t>Dificuldade</w:t>
+            </w:r>
+          </w:p>
+        </w:tc>
+        <w:tc>
+          <w:tcPr>
+            <w:tcW w:w="2846" w:type="dxa"/>
+            <w:vAlign w:val="center"/>
+          </w:tcPr>
+          <w:p>
+            <w:pPr>
+              <w:spacing w:line="360" w:lineRule="auto"/>
+              <w:jc w:val="center"/>
+              <w:cnfStyle w:val="100000000000" w:firstRow="1" w:lastRow="0" w:firstColumn="0" w:lastColumn="0" w:oddVBand="0" w:evenVBand="0" w:oddHBand="0" w:evenHBand="0" w:firstRowFirstColumn="0" w:firstRowLastColumn="0" w:lastRowFirstColumn="0" w:lastRowLastColumn="0"/>
+              <w:rPr>
+                <w:rFonts w:ascii="Times New Roman" w:hAnsi="Times New Roman" w:cs="Times New Roman"/>
+                <w:sz w:val="24"/>
+                <w:szCs w:val="24"/>
+              </w:rPr>
+            </w:pPr>
+            <w:r>
+              <w:rPr>
+                <w:rFonts w:ascii="Times New Roman" w:hAnsi="Times New Roman" w:cs="Times New Roman"/>
+                <w:sz w:val="24"/>
+                <w:szCs w:val="24"/>
+              </w:rPr>
+              <w:t>Tempo de mineração</w:t>
+            </w:r>
+          </w:p>
+        </w:tc>
+      </w:tr>
+      <w:tr>
+        <w:trPr>
+          <w:cnfStyle w:val="000000100000" w:firstRow="0" w:lastRow="0" w:firstColumn="0" w:lastColumn="0" w:oddVBand="0" w:evenVBand="0" w:oddHBand="1" w:evenHBand="0" w:firstRowFirstColumn="0" w:firstRowLastColumn="0" w:lastRowFirstColumn="0" w:lastRowLastColumn="0"/>
+          <w:trHeight w:val="480"/>
+          <w:jc w:val="center"/>
+        </w:trPr>
+        <w:tc>
+          <w:tcPr>
+            <w:cnfStyle w:val="001000000000" w:firstRow="0" w:lastRow="0" w:firstColumn="1" w:lastColumn="0" w:oddVBand="0" w:evenVBand="0" w:oddHBand="0" w:evenHBand="0" w:firstRowFirstColumn="0" w:firstRowLastColumn="0" w:lastRowFirstColumn="0" w:lastRowLastColumn="0"/>
+            <w:tcW w:w="2846" w:type="dxa"/>
+            <w:vAlign w:val="center"/>
+          </w:tcPr>
+          <w:p>
+            <w:pPr>
+              <w:spacing w:line="360" w:lineRule="auto"/>
+              <w:jc w:val="center"/>
+              <w:rPr>
+                <w:rFonts w:ascii="Times New Roman" w:hAnsi="Times New Roman" w:cs="Times New Roman"/>
+                <w:b w:val="0"/>
+                <w:bCs w:val="0"/>
+                <w:sz w:val="24"/>
+                <w:szCs w:val="24"/>
+              </w:rPr>
+            </w:pPr>
+            <w:r>
+              <w:rPr>
+                <w:rFonts w:ascii="Times New Roman" w:hAnsi="Times New Roman" w:cs="Times New Roman"/>
+                <w:b w:val="0"/>
+                <w:bCs w:val="0"/>
+                <w:sz w:val="24"/>
+                <w:szCs w:val="24"/>
+              </w:rPr>
+              <w:t>4 zeros</w:t>
+            </w:r>
+          </w:p>
+        </w:tc>
+        <w:tc>
+          <w:tcPr>
+            <w:tcW w:w="2846" w:type="dxa"/>
+            <w:vAlign w:val="center"/>
+          </w:tcPr>
+          <w:p>
+            <w:pPr>
+              <w:spacing w:line="360" w:lineRule="auto"/>
+              <w:jc w:val="center"/>
+              <w:cnfStyle w:val="000000100000" w:firstRow="0" w:lastRow="0" w:firstColumn="0" w:lastColumn="0" w:oddVBand="0" w:evenVBand="0" w:oddHBand="1" w:evenHBand="0" w:firstRowFirstColumn="0" w:firstRowLastColumn="0" w:lastRowFirstColumn="0" w:lastRowLastColumn="0"/>
+              <w:rPr>
+                <w:rFonts w:ascii="Times New Roman" w:hAnsi="Times New Roman" w:cs="Times New Roman"/>
+                <w:sz w:val="24"/>
+                <w:szCs w:val="24"/>
+              </w:rPr>
+            </w:pPr>
+            <w:r>
+              <w:rPr>
+                <w:rFonts w:ascii="Times New Roman" w:hAnsi="Times New Roman" w:cs="Times New Roman"/>
+                <w:sz w:val="24"/>
+                <w:szCs w:val="24"/>
+              </w:rPr>
+              <w:t>0,80s</w:t>
+            </w:r>
+          </w:p>
+        </w:tc>
+      </w:tr>
+      <w:tr>
+        <w:trPr>
+          <w:trHeight w:val="480"/>
+          <w:jc w:val="center"/>
+        </w:trPr>
+        <w:tc>
+          <w:tcPr>
+            <w:cnfStyle w:val="001000000000" w:firstRow="0" w:lastRow="0" w:firstColumn="1" w:lastColumn="0" w:oddVBand="0" w:evenVBand="0" w:oddHBand="0" w:evenHBand="0" w:firstRowFirstColumn="0" w:firstRowLastColumn="0" w:lastRowFirstColumn="0" w:lastRowLastColumn="0"/>
+            <w:tcW w:w="2846" w:type="dxa"/>
+            <w:vAlign w:val="center"/>
+          </w:tcPr>
+          <w:p>
+            <w:pPr>
+              <w:spacing w:line="360" w:lineRule="auto"/>
+              <w:jc w:val="center"/>
+              <w:rPr>
+                <w:rFonts w:ascii="Times New Roman" w:hAnsi="Times New Roman" w:cs="Times New Roman"/>
+                <w:b w:val="0"/>
+                <w:bCs w:val="0"/>
+                <w:sz w:val="24"/>
+                <w:szCs w:val="24"/>
+              </w:rPr>
+            </w:pPr>
+            <w:r>
+              <w:rPr>
+                <w:rFonts w:ascii="Times New Roman" w:hAnsi="Times New Roman" w:cs="Times New Roman"/>
+                <w:b w:val="0"/>
+                <w:bCs w:val="0"/>
+                <w:sz w:val="24"/>
+                <w:szCs w:val="24"/>
+              </w:rPr>
+              <w:t>5 zeros</w:t>
+            </w:r>
+          </w:p>
+        </w:tc>
+        <w:tc>
+          <w:tcPr>
+            <w:tcW w:w="2846" w:type="dxa"/>
+            <w:vAlign w:val="center"/>
+          </w:tcPr>
+          <w:p>
+            <w:pPr>
+              <w:spacing w:line="360" w:lineRule="auto"/>
+              <w:jc w:val="center"/>
+              <w:cnfStyle w:val="000000000000" w:firstRow="0" w:lastRow="0" w:firstColumn="0" w:lastColumn="0" w:oddVBand="0" w:evenVBand="0" w:oddHBand="0" w:evenHBand="0" w:firstRowFirstColumn="0" w:firstRowLastColumn="0" w:lastRowFirstColumn="0" w:lastRowLastColumn="0"/>
+              <w:rPr>
+                <w:rFonts w:ascii="Times New Roman" w:hAnsi="Times New Roman" w:cs="Times New Roman"/>
+                <w:sz w:val="24"/>
+                <w:szCs w:val="24"/>
+              </w:rPr>
+            </w:pPr>
+            <w:r>
+              <w:rPr>
+                <w:rFonts w:ascii="Times New Roman" w:hAnsi="Times New Roman" w:cs="Times New Roman"/>
+                <w:sz w:val="24"/>
+                <w:szCs w:val="24"/>
+              </w:rPr>
+              <w:t>4,98s</w:t>
+            </w:r>
+          </w:p>
+        </w:tc>
+      </w:tr>
+      <w:tr>
+        <w:trPr>
+          <w:cnfStyle w:val="000000100000" w:firstRow="0" w:lastRow="0" w:firstColumn="0" w:lastColumn="0" w:oddVBand="0" w:evenVBand="0" w:oddHBand="1" w:evenHBand="0" w:firstRowFirstColumn="0" w:firstRowLastColumn="0" w:lastRowFirstColumn="0" w:lastRowLastColumn="0"/>
+          <w:trHeight w:val="480"/>
+          <w:jc w:val="center"/>
+        </w:trPr>
+        <w:tc>
+          <w:tcPr>
+            <w:cnfStyle w:val="001000000000" w:firstRow="0" w:lastRow="0" w:firstColumn="1" w:lastColumn="0" w:oddVBand="0" w:evenVBand="0" w:oddHBand="0" w:evenHBand="0" w:firstRowFirstColumn="0" w:firstRowLastColumn="0" w:lastRowFirstColumn="0" w:lastRowLastColumn="0"/>
+            <w:tcW w:w="2846" w:type="dxa"/>
+            <w:vAlign w:val="center"/>
+          </w:tcPr>
+          <w:p>
+            <w:pPr>
+              <w:spacing w:line="360" w:lineRule="auto"/>
+              <w:jc w:val="center"/>
+              <w:rPr>
+                <w:rFonts w:ascii="Times New Roman" w:hAnsi="Times New Roman" w:cs="Times New Roman"/>
+                <w:b w:val="0"/>
+                <w:bCs w:val="0"/>
+                <w:sz w:val="24"/>
+                <w:szCs w:val="24"/>
+              </w:rPr>
+            </w:pPr>
+            <w:r>
+              <w:rPr>
+                <w:rFonts w:ascii="Times New Roman" w:hAnsi="Times New Roman" w:cs="Times New Roman"/>
+                <w:b w:val="0"/>
+                <w:bCs w:val="0"/>
+                <w:sz w:val="24"/>
+                <w:szCs w:val="24"/>
+              </w:rPr>
+              <w:t>6 zeros</w:t>
+            </w:r>
+          </w:p>
+        </w:tc>
+        <w:tc>
+          <w:tcPr>
+            <w:tcW w:w="2846" w:type="dxa"/>
+            <w:vAlign w:val="center"/>
+          </w:tcPr>
+          <w:p>
+            <w:pPr>
+              <w:spacing w:line="360" w:lineRule="auto"/>
+              <w:jc w:val="center"/>
+              <w:cnfStyle w:val="000000100000" w:firstRow="0" w:lastRow="0" w:firstColumn="0" w:lastColumn="0" w:oddVBand="0" w:evenVBand="0" w:oddHBand="1" w:evenHBand="0" w:firstRowFirstColumn="0" w:firstRowLastColumn="0" w:lastRowFirstColumn="0" w:lastRowLastColumn="0"/>
+              <w:rPr>
+                <w:rFonts w:ascii="Times New Roman" w:hAnsi="Times New Roman" w:cs="Times New Roman"/>
+                <w:sz w:val="24"/>
+                <w:szCs w:val="24"/>
+              </w:rPr>
+            </w:pPr>
+            <w:r>
+              <w:rPr>
+                <w:rFonts w:ascii="Times New Roman" w:hAnsi="Times New Roman" w:cs="Times New Roman"/>
+                <w:sz w:val="24"/>
+                <w:szCs w:val="24"/>
+              </w:rPr>
+              <w:t>66,62s</w:t>
+            </w:r>
+          </w:p>
+        </w:tc>
+      </w:tr>
+      <w:tr>
+        <w:trPr>
+          <w:trHeight w:val="480"/>
+          <w:jc w:val="center"/>
+        </w:trPr>
+        <w:tc>
+          <w:tcPr>
+            <w:cnfStyle w:val="001000000000" w:firstRow="0" w:lastRow="0" w:firstColumn="1" w:lastColumn="0" w:oddVBand="0" w:evenVBand="0" w:oddHBand="0" w:evenHBand="0" w:firstRowFirstColumn="0" w:firstRowLastColumn="0" w:lastRowFirstColumn="0" w:lastRowLastColumn="0"/>
+            <w:tcW w:w="2846" w:type="dxa"/>
+            <w:vAlign w:val="center"/>
+          </w:tcPr>
+          <w:p>
+            <w:pPr>
+              <w:spacing w:line="360" w:lineRule="auto"/>
+              <w:jc w:val="center"/>
+              <w:rPr>
+                <w:rFonts w:ascii="Times New Roman" w:hAnsi="Times New Roman" w:cs="Times New Roman"/>
+                <w:b w:val="0"/>
+                <w:bCs w:val="0"/>
+                <w:sz w:val="24"/>
+                <w:szCs w:val="24"/>
+              </w:rPr>
+            </w:pPr>
+            <w:r>
+              <w:rPr>
+                <w:rFonts w:ascii="Times New Roman" w:hAnsi="Times New Roman" w:cs="Times New Roman"/>
+                <w:b w:val="0"/>
+                <w:bCs w:val="0"/>
+                <w:sz w:val="24"/>
+                <w:szCs w:val="24"/>
+              </w:rPr>
+              <w:t>7 zeros</w:t>
+            </w:r>
+          </w:p>
+        </w:tc>
+        <w:tc>
+          <w:tcPr>
+            <w:tcW w:w="2846" w:type="dxa"/>
+            <w:vAlign w:val="center"/>
+          </w:tcPr>
+          <w:p>
+            <w:pPr>
+              <w:spacing w:line="360" w:lineRule="auto"/>
+              <w:jc w:val="center"/>
+              <w:cnfStyle w:val="000000000000" w:firstRow="0" w:lastRow="0" w:firstColumn="0" w:lastColumn="0" w:oddVBand="0" w:evenVBand="0" w:oddHBand="0" w:evenHBand="0" w:firstRowFirstColumn="0" w:firstRowLastColumn="0" w:lastRowFirstColumn="0" w:lastRowLastColumn="0"/>
+              <w:rPr>
+                <w:rFonts w:ascii="Times New Roman" w:hAnsi="Times New Roman" w:cs="Times New Roman"/>
+                <w:sz w:val="24"/>
+                <w:szCs w:val="24"/>
+              </w:rPr>
+            </w:pPr>
+            <w:r>
+              <w:rPr>
+                <w:rFonts w:ascii="Times New Roman" w:hAnsi="Times New Roman" w:cs="Times New Roman"/>
+                <w:sz w:val="24"/>
+                <w:szCs w:val="24"/>
+              </w:rPr>
+              <w:t xml:space="preserve">806,40s </w:t>
+            </w:r>
+            <w:r>
+              <w:rPr>
+                <w:rFonts w:ascii="Times New Roman" w:hAnsi="Times New Roman" w:cs="Times New Roman"/>
+                <w:sz w:val="24"/>
+                <w:szCs w:val="24"/>
+              </w:rPr>
+              <w:t>≈ 13,44 min</w:t>
+            </w:r>
+          </w:p>
+        </w:tc>
+      </w:tr>
+    </w:tbl>
+    <w:p>
+      <w:pPr>
+        <w:spacing w:after="0" w:line="360" w:lineRule="auto"/>
+        <w:jc w:val="center"/>
+        <w:rPr>
+          <w:rFonts w:ascii="Times New Roman" w:hAnsi="Times New Roman" w:cs="Times New Roman"/>
+          <w:i/>
+          <w:iCs/>
+          <w:sz w:val="20"/>
+          <w:szCs w:val="20"/>
+        </w:rPr>
+      </w:pPr>
+      <w:r>
+        <w:rPr>
+          <w:rFonts w:ascii="Times New Roman" w:hAnsi="Times New Roman" w:cs="Times New Roman"/>
+          <w:i/>
+          <w:iCs/>
+          <w:sz w:val="20"/>
+          <w:szCs w:val="20"/>
+        </w:rPr>
+        <w:t>Fonte: De autoria própria</w:t>
+      </w:r>
+    </w:p>
+    <w:p>
+      <w:pPr>
+        <w:spacing w:after="0" w:line="360" w:lineRule="auto"/>
+        <w:jc w:val="both"/>
+        <w:rPr>
+          <w:rFonts w:ascii="Times New Roman" w:hAnsi="Times New Roman" w:cs="Times New Roman"/>
+          <w:sz w:val="24"/>
+          <w:szCs w:val="24"/>
+        </w:rPr>
+      </w:pPr>
+    </w:p>
+    <w:p>
+      <w:pPr>
+        <w:spacing w:after="0" w:line="360" w:lineRule="auto"/>
+        <w:jc w:val="both"/>
+        <w:rPr>
+          <w:rFonts w:ascii="Times New Roman" w:hAnsi="Times New Roman" w:cs="Times New Roman"/>
+          <w:sz w:val="24"/>
+          <w:szCs w:val="24"/>
+        </w:rPr>
+      </w:pPr>
+      <w:r>
+        <w:rPr>
+          <w:rFonts w:ascii="Times New Roman" w:hAnsi="Times New Roman" w:cs="Times New Roman"/>
+          <w:sz w:val="24"/>
+          <w:szCs w:val="24"/>
+        </w:rPr>
+        <w:t>É importante ressaltar que</w:t>
+      </w:r>
+      <w:r>
+        <w:rPr>
+          <w:rFonts w:ascii="Times New Roman" w:hAnsi="Times New Roman" w:cs="Times New Roman"/>
+          <w:sz w:val="24"/>
+          <w:szCs w:val="24"/>
+        </w:rPr>
+        <w:t>, do ponto de vista energético, este algoritmo tem se provado muito ineficiente. Atualmente, para minerar seus blocos, a rede de bitcoins consome mais energia elétrica do que uma gama de países. Por isso, a tecnologia tem sido criticada por ambientalistas.</w:t>
+      </w:r>
+    </w:p>
+    <w:p>
+      <w:pPr>
+        <w:spacing w:after="0" w:line="360" w:lineRule="auto"/>
+        <w:jc w:val="both"/>
+        <w:rPr>
+          <w:rFonts w:ascii="Times New Roman" w:hAnsi="Times New Roman" w:cs="Times New Roman"/>
           <w:sz w:val="24"/>
           <w:szCs w:val="24"/>
         </w:rPr>
@@ -1628,11 +2581,49 @@
           <w:sz w:val="24"/>
           <w:szCs w:val="24"/>
         </w:rPr>
-        <w:t>Conclusão</w:t>
-      </w:r>
-    </w:p>
-    <w:p>
-      <w:pPr>
+        <w:t>Primecoin</w:t>
+      </w:r>
+    </w:p>
+    <w:p>
+      <w:pPr>
+        <w:spacing w:after="0" w:line="360" w:lineRule="auto"/>
+        <w:jc w:val="both"/>
+        <w:rPr>
+          <w:rFonts w:ascii="Times New Roman" w:hAnsi="Times New Roman" w:cs="Times New Roman"/>
+          <w:sz w:val="24"/>
+          <w:szCs w:val="24"/>
+        </w:rPr>
+      </w:pPr>
+    </w:p>
+    <w:p>
+      <w:pPr>
+        <w:spacing w:after="0" w:line="360" w:lineRule="auto"/>
+        <w:jc w:val="both"/>
+        <w:rPr>
+          <w:rFonts w:ascii="Times New Roman" w:hAnsi="Times New Roman" w:cs="Times New Roman"/>
+          <w:sz w:val="24"/>
+          <w:szCs w:val="24"/>
+        </w:rPr>
+      </w:pPr>
+    </w:p>
+    <w:p>
+      <w:pPr>
+        <w:spacing w:after="0" w:line="360" w:lineRule="auto"/>
+        <w:jc w:val="both"/>
+        <w:rPr>
+          <w:rFonts w:ascii="Times New Roman" w:hAnsi="Times New Roman" w:cs="Times New Roman"/>
+          <w:sz w:val="24"/>
+          <w:szCs w:val="24"/>
+        </w:rPr>
+      </w:pPr>
+    </w:p>
+    <w:p>
+      <w:pPr>
+        <w:pStyle w:val="PargrafodaLista"/>
+        <w:numPr>
+          <w:ilvl w:val="0"/>
+          <w:numId w:val="1"/>
+        </w:numPr>
         <w:spacing w:after="0" w:line="360" w:lineRule="auto"/>
         <w:jc w:val="both"/>
         <w:rPr>
@@ -1643,11 +2634,7 @@
           <w:szCs w:val="24"/>
         </w:rPr>
       </w:pPr>
-    </w:p>
-    <w:p>
-      <w:pPr>
-        <w:spacing w:after="0" w:line="360" w:lineRule="auto"/>
-        <w:jc w:val="both"/>
+      <w:r>
         <w:rPr>
           <w:rFonts w:ascii="Times New Roman" w:hAnsi="Times New Roman" w:cs="Times New Roman"/>
           <w:b/>
@@ -1655,6 +2642,48 @@
           <w:sz w:val="24"/>
           <w:szCs w:val="24"/>
         </w:rPr>
+        <w:t>Conclusão</w:t>
+      </w:r>
+    </w:p>
+    <w:p>
+      <w:pPr>
+        <w:spacing w:after="0" w:line="360" w:lineRule="auto"/>
+        <w:jc w:val="both"/>
+        <w:rPr>
+          <w:rFonts w:ascii="Times New Roman" w:hAnsi="Times New Roman" w:cs="Times New Roman"/>
+          <w:sz w:val="24"/>
+          <w:szCs w:val="24"/>
+        </w:rPr>
+      </w:pPr>
+    </w:p>
+    <w:p>
+      <w:pPr>
+        <w:spacing w:after="0" w:line="360" w:lineRule="auto"/>
+        <w:jc w:val="both"/>
+        <w:rPr>
+          <w:rFonts w:ascii="Times New Roman" w:hAnsi="Times New Roman" w:cs="Times New Roman"/>
+          <w:sz w:val="24"/>
+          <w:szCs w:val="24"/>
+        </w:rPr>
+      </w:pPr>
+      <w:r>
+        <w:rPr>
+          <w:rFonts w:ascii="Times New Roman" w:hAnsi="Times New Roman" w:cs="Times New Roman"/>
+          <w:sz w:val="24"/>
+          <w:szCs w:val="24"/>
+        </w:rPr>
+        <w:t>*Algumas funções de prova de trabalho para pesquisar: scrypt (usado no litecoin); equihash (usado no zcash); ethash (ethereum); cuckoo cycle (eficiência energética); blake2b (menor consumo de energia do que o hashcash); primecoin; verifiable delay functions (reduz a vantagem de hardware, mas ainda está sendo desenvolvido).</w:t>
+      </w:r>
+    </w:p>
+    <w:p>
+      <w:pPr>
+        <w:spacing w:after="0" w:line="360" w:lineRule="auto"/>
+        <w:jc w:val="both"/>
+        <w:rPr>
+          <w:rFonts w:ascii="Times New Roman" w:hAnsi="Times New Roman" w:cs="Times New Roman"/>
+          <w:sz w:val="24"/>
+          <w:szCs w:val="24"/>
+        </w:rPr>
       </w:pPr>
     </w:p>
     <w:p>
@@ -1717,7 +2746,7 @@
         </w:rPr>
         <w:t xml:space="preserve">, 2008. Disponível em: </w:t>
       </w:r>
-      <w:hyperlink r:id="rId6" w:history="1">
+      <w:hyperlink r:id="rId8" w:history="1">
         <w:r>
           <w:rPr>
             <w:rStyle w:val="Hyperlink"/>
@@ -1782,7 +2811,7 @@
         </w:rPr>
         <w:t xml:space="preserve">, São Paulo, 29 de mai. de 2023. Disponível em: </w:t>
       </w:r>
-      <w:hyperlink r:id="rId7" w:history="1">
+      <w:hyperlink r:id="rId9" w:history="1">
         <w:r>
           <w:rPr>
             <w:rStyle w:val="Hyperlink"/>
@@ -1875,7 +2904,7 @@
         </w:rPr>
         <w:t xml:space="preserve">, 2022. Disponível em: </w:t>
       </w:r>
-      <w:hyperlink r:id="rId8" w:history="1">
+      <w:hyperlink r:id="rId10" w:history="1">
         <w:r>
           <w:rPr>
             <w:rStyle w:val="Hyperlink"/>
@@ -1947,7 +2976,7 @@
         </w:rPr>
         <w:t xml:space="preserve">, 2024. Disponível em: </w:t>
       </w:r>
-      <w:hyperlink r:id="rId9" w:history="1">
+      <w:hyperlink r:id="rId11" w:history="1">
         <w:r>
           <w:rPr>
             <w:rStyle w:val="Hyperlink"/>
@@ -1973,6 +3002,216 @@
           <w:rFonts w:ascii="Times New Roman" w:hAnsi="Times New Roman" w:cs="Times New Roman"/>
         </w:rPr>
       </w:pPr>
+    </w:p>
+    <w:p>
+      <w:pPr>
+        <w:spacing w:after="0" w:line="276" w:lineRule="auto"/>
+        <w:jc w:val="both"/>
+        <w:rPr>
+          <w:rFonts w:ascii="Times New Roman" w:hAnsi="Times New Roman" w:cs="Times New Roman"/>
+        </w:rPr>
+      </w:pPr>
+      <w:r>
+        <w:rPr>
+          <w:rFonts w:ascii="Times New Roman" w:hAnsi="Times New Roman" w:cs="Times New Roman"/>
+        </w:rPr>
+        <w:t xml:space="preserve">Hashcash. </w:t>
+      </w:r>
+      <w:r>
+        <w:rPr>
+          <w:rFonts w:ascii="Times New Roman" w:hAnsi="Times New Roman" w:cs="Times New Roman"/>
+          <w:b/>
+          <w:bCs/>
+        </w:rPr>
+        <w:t>Wikipedia</w:t>
+      </w:r>
+      <w:r>
+        <w:rPr>
+          <w:rFonts w:ascii="Times New Roman" w:hAnsi="Times New Roman" w:cs="Times New Roman"/>
+        </w:rPr>
+        <w:t xml:space="preserve">, 2024. Disponível em: </w:t>
+      </w:r>
+      <w:hyperlink r:id="rId12" w:history="1">
+        <w:r>
+          <w:rPr>
+            <w:rStyle w:val="Hyperlink"/>
+            <w:rFonts w:ascii="Times New Roman" w:hAnsi="Times New Roman" w:cs="Times New Roman"/>
+          </w:rPr>
+          <w:t>https://en.wikipedia.org/wiki/Hashcash</w:t>
+        </w:r>
+      </w:hyperlink>
+      <w:r>
+        <w:rPr>
+          <w:rFonts w:ascii="Times New Roman" w:hAnsi="Times New Roman" w:cs="Times New Roman"/>
+        </w:rPr>
+        <w:t>. Acesso em: 12 de dez. de 2024.</w:t>
+      </w:r>
+    </w:p>
+    <w:p>
+      <w:pPr>
+        <w:spacing w:after="0" w:line="276" w:lineRule="auto"/>
+        <w:jc w:val="both"/>
+        <w:rPr>
+          <w:rFonts w:ascii="Times New Roman" w:hAnsi="Times New Roman" w:cs="Times New Roman"/>
+        </w:rPr>
+      </w:pPr>
+    </w:p>
+    <w:p>
+      <w:pPr>
+        <w:spacing w:after="0" w:line="276" w:lineRule="auto"/>
+        <w:jc w:val="both"/>
+        <w:rPr>
+          <w:rFonts w:ascii="Times New Roman" w:hAnsi="Times New Roman" w:cs="Times New Roman"/>
+        </w:rPr>
+      </w:pPr>
+      <w:r>
+        <w:rPr>
+          <w:rFonts w:ascii="Times New Roman" w:hAnsi="Times New Roman" w:cs="Times New Roman"/>
+        </w:rPr>
+        <w:t xml:space="preserve">HUYNH, A. N. Q. et al. </w:t>
+      </w:r>
+      <w:r>
+        <w:rPr>
+          <w:rFonts w:ascii="Times New Roman" w:hAnsi="Times New Roman" w:cs="Times New Roman"/>
+        </w:rPr>
+        <w:t xml:space="preserve">Energy </w:t>
+      </w:r>
+      <w:r>
+        <w:rPr>
+          <w:rFonts w:ascii="Times New Roman" w:hAnsi="Times New Roman" w:cs="Times New Roman"/>
+        </w:rPr>
+        <w:t>c</w:t>
+      </w:r>
+      <w:r>
+        <w:rPr>
+          <w:rFonts w:ascii="Times New Roman" w:hAnsi="Times New Roman" w:cs="Times New Roman"/>
+        </w:rPr>
+        <w:t xml:space="preserve">onsumption and </w:t>
+      </w:r>
+      <w:r>
+        <w:rPr>
+          <w:rFonts w:ascii="Times New Roman" w:hAnsi="Times New Roman" w:cs="Times New Roman"/>
+        </w:rPr>
+        <w:t>b</w:t>
+      </w:r>
+      <w:r>
+        <w:rPr>
+          <w:rFonts w:ascii="Times New Roman" w:hAnsi="Times New Roman" w:cs="Times New Roman"/>
+        </w:rPr>
+        <w:t xml:space="preserve">itcoin </w:t>
+      </w:r>
+      <w:r>
+        <w:rPr>
+          <w:rFonts w:ascii="Times New Roman" w:hAnsi="Times New Roman" w:cs="Times New Roman"/>
+        </w:rPr>
+        <w:t>m</w:t>
+      </w:r>
+      <w:r>
+        <w:rPr>
+          <w:rFonts w:ascii="Times New Roman" w:hAnsi="Times New Roman" w:cs="Times New Roman"/>
+        </w:rPr>
+        <w:t>arket</w:t>
+      </w:r>
+      <w:r>
+        <w:rPr>
+          <w:rFonts w:ascii="Times New Roman" w:hAnsi="Times New Roman" w:cs="Times New Roman"/>
+        </w:rPr>
+        <w:t xml:space="preserve">. </w:t>
+      </w:r>
+      <w:r>
+        <w:rPr>
+          <w:rFonts w:ascii="Times New Roman" w:hAnsi="Times New Roman" w:cs="Times New Roman"/>
+          <w:b/>
+          <w:bCs/>
+        </w:rPr>
+        <w:t>Asia-Pacifc Financial Markets</w:t>
+      </w:r>
+      <w:r>
+        <w:rPr>
+          <w:rFonts w:ascii="Times New Roman" w:hAnsi="Times New Roman" w:cs="Times New Roman"/>
+        </w:rPr>
+        <w:t xml:space="preserve">, 29, 79-93, 2022. Disponível em: </w:t>
+      </w:r>
+      <w:hyperlink r:id="rId13" w:history="1">
+        <w:r>
+          <w:rPr>
+            <w:rStyle w:val="Hyperlink"/>
+            <w:rFonts w:ascii="Times New Roman" w:hAnsi="Times New Roman" w:cs="Times New Roman"/>
+          </w:rPr>
+          <w:t>https://link.springer.com/article/10.1007/s10690-021-09338-4</w:t>
+        </w:r>
+      </w:hyperlink>
+      <w:r>
+        <w:rPr>
+          <w:rFonts w:ascii="Times New Roman" w:hAnsi="Times New Roman" w:cs="Times New Roman"/>
+        </w:rPr>
+        <w:t>. Acesso em: 13 de dez. de 2024.</w:t>
+      </w:r>
+    </w:p>
+    <w:p>
+      <w:pPr>
+        <w:spacing w:after="0" w:line="276" w:lineRule="auto"/>
+        <w:jc w:val="both"/>
+        <w:rPr>
+          <w:rFonts w:ascii="Times New Roman" w:hAnsi="Times New Roman" w:cs="Times New Roman"/>
+        </w:rPr>
+      </w:pPr>
+    </w:p>
+    <w:p>
+      <w:pPr>
+        <w:spacing w:after="0" w:line="276" w:lineRule="auto"/>
+        <w:jc w:val="both"/>
+        <w:rPr>
+          <w:rFonts w:ascii="Times New Roman" w:hAnsi="Times New Roman" w:cs="Times New Roman"/>
+        </w:rPr>
+      </w:pPr>
+      <w:r>
+        <w:rPr>
+          <w:rFonts w:ascii="Times New Roman" w:hAnsi="Times New Roman" w:cs="Times New Roman"/>
+        </w:rPr>
+        <w:t xml:space="preserve">GUIDO, Gabriela. </w:t>
+      </w:r>
+      <w:r>
+        <w:rPr>
+          <w:rFonts w:ascii="Times New Roman" w:hAnsi="Times New Roman" w:cs="Times New Roman"/>
+        </w:rPr>
+        <w:t>Mineradoras de bitcoin gastaram a mesma quantidade de energia que a Austrália no último ano</w:t>
+      </w:r>
+      <w:r>
+        <w:rPr>
+          <w:rFonts w:ascii="Times New Roman" w:hAnsi="Times New Roman" w:cs="Times New Roman"/>
+        </w:rPr>
+        <w:t xml:space="preserve">. </w:t>
+      </w:r>
+      <w:r>
+        <w:rPr>
+          <w:rFonts w:ascii="Times New Roman" w:hAnsi="Times New Roman" w:cs="Times New Roman"/>
+          <w:b/>
+          <w:bCs/>
+        </w:rPr>
+        <w:t>Um Só Planeta</w:t>
+      </w:r>
+      <w:r>
+        <w:rPr>
+          <w:rFonts w:ascii="Times New Roman" w:hAnsi="Times New Roman" w:cs="Times New Roman"/>
+        </w:rPr>
+        <w:t xml:space="preserve">, 10 de fev. de 2024. Disponível em: </w:t>
+      </w:r>
+      <w:hyperlink r:id="rId14" w:history="1">
+        <w:r>
+          <w:rPr>
+            <w:rStyle w:val="Hyperlink"/>
+            <w:rFonts w:ascii="Times New Roman" w:hAnsi="Times New Roman" w:cs="Times New Roman"/>
+          </w:rPr>
+          <w:t>https://umsoplaneta.globo.com/energia/noticia/2024/02/10/mineradoras-de-bitcoin-gastaram-a-mesma-quantidade-de-energia-que-a-australia-no-ultimo-ano.ghtml</w:t>
+        </w:r>
+      </w:hyperlink>
+      <w:r>
+        <w:rPr>
+          <w:rFonts w:ascii="Times New Roman" w:hAnsi="Times New Roman" w:cs="Times New Roman"/>
+        </w:rPr>
+        <w:t>. Acesso em: 13 de dez. de 2024.</w:t>
+      </w:r>
     </w:p>
     <w:sectPr>
       <w:pgSz w:w="11906" w:h="16838"/>
@@ -2915,7 +4154,6 @@
   <w:style w:type="character" w:default="1" w:styleId="Fontepargpadro">
     <w:name w:val="Default Paragraph Font"/>
     <w:uiPriority w:val="1"/>
-    <w:semiHidden/>
     <w:unhideWhenUsed/>
   </w:style>
   <w:style w:type="table" w:default="1" w:styleId="Tabelanormal">
@@ -3264,6 +4502,105 @@
       <w:u w:val="single"/>
     </w:rPr>
   </w:style>
+  <w:style w:type="table" w:styleId="Tabelacomgrade">
+    <w:name w:val="Table Grid"/>
+    <w:basedOn w:val="Tabelanormal"/>
+    <w:uiPriority w:val="39"/>
+    <w:rsid w:val="001F030B"/>
+    <w:pPr>
+      <w:spacing w:after="0" w:line="240" w:lineRule="auto"/>
+    </w:pPr>
+    <w:tblPr>
+      <w:tblBorders>
+        <w:top w:val="single" w:sz="4" w:space="0" w:color="auto"/>
+        <w:left w:val="single" w:sz="4" w:space="0" w:color="auto"/>
+        <w:bottom w:val="single" w:sz="4" w:space="0" w:color="auto"/>
+        <w:right w:val="single" w:sz="4" w:space="0" w:color="auto"/>
+        <w:insideH w:val="single" w:sz="4" w:space="0" w:color="auto"/>
+        <w:insideV w:val="single" w:sz="4" w:space="0" w:color="auto"/>
+      </w:tblBorders>
+    </w:tblPr>
+  </w:style>
+  <w:style w:type="table" w:styleId="SimplesTabela2">
+    <w:name w:val="Plain Table 2"/>
+    <w:basedOn w:val="Tabelanormal"/>
+    <w:uiPriority w:val="42"/>
+    <w:rsid w:val="002827C6"/>
+    <w:pPr>
+      <w:spacing w:after="0" w:line="240" w:lineRule="auto"/>
+    </w:pPr>
+    <w:tblPr>
+      <w:tblStyleRowBandSize w:val="1"/>
+      <w:tblStyleColBandSize w:val="1"/>
+      <w:tblBorders>
+        <w:top w:val="single" w:sz="4" w:space="0" w:color="7F7F7F" w:themeColor="text1" w:themeTint="80"/>
+        <w:bottom w:val="single" w:sz="4" w:space="0" w:color="7F7F7F" w:themeColor="text1" w:themeTint="80"/>
+      </w:tblBorders>
+    </w:tblPr>
+    <w:tblStylePr w:type="firstRow">
+      <w:rPr>
+        <w:b/>
+        <w:bCs/>
+      </w:rPr>
+      <w:tblPr/>
+      <w:tcPr>
+        <w:tcBorders>
+          <w:bottom w:val="single" w:sz="4" w:space="0" w:color="7F7F7F" w:themeColor="text1" w:themeTint="80"/>
+        </w:tcBorders>
+      </w:tcPr>
+    </w:tblStylePr>
+    <w:tblStylePr w:type="lastRow">
+      <w:rPr>
+        <w:b/>
+        <w:bCs/>
+      </w:rPr>
+      <w:tblPr/>
+      <w:tcPr>
+        <w:tcBorders>
+          <w:top w:val="single" w:sz="4" w:space="0" w:color="7F7F7F" w:themeColor="text1" w:themeTint="80"/>
+        </w:tcBorders>
+      </w:tcPr>
+    </w:tblStylePr>
+    <w:tblStylePr w:type="firstCol">
+      <w:rPr>
+        <w:b/>
+        <w:bCs/>
+      </w:rPr>
+    </w:tblStylePr>
+    <w:tblStylePr w:type="lastCol">
+      <w:rPr>
+        <w:b/>
+        <w:bCs/>
+      </w:rPr>
+    </w:tblStylePr>
+    <w:tblStylePr w:type="band1Vert">
+      <w:tblPr/>
+      <w:tcPr>
+        <w:tcBorders>
+          <w:left w:val="single" w:sz="4" w:space="0" w:color="7F7F7F" w:themeColor="text1" w:themeTint="80"/>
+          <w:right w:val="single" w:sz="4" w:space="0" w:color="7F7F7F" w:themeColor="text1" w:themeTint="80"/>
+        </w:tcBorders>
+      </w:tcPr>
+    </w:tblStylePr>
+    <w:tblStylePr w:type="band2Vert">
+      <w:tblPr/>
+      <w:tcPr>
+        <w:tcBorders>
+          <w:left w:val="single" w:sz="4" w:space="0" w:color="7F7F7F" w:themeColor="text1" w:themeTint="80"/>
+          <w:right w:val="single" w:sz="4" w:space="0" w:color="7F7F7F" w:themeColor="text1" w:themeTint="80"/>
+        </w:tcBorders>
+      </w:tcPr>
+    </w:tblStylePr>
+    <w:tblStylePr w:type="band1Horz">
+      <w:tblPr/>
+      <w:tcPr>
+        <w:tcBorders>
+          <w:top w:val="single" w:sz="4" w:space="0" w:color="7F7F7F" w:themeColor="text1" w:themeTint="80"/>
+          <w:bottom w:val="single" w:sz="4" w:space="0" w:color="7F7F7F" w:themeColor="text1" w:themeTint="80"/>
+        </w:tcBorders>
+      </w:tcPr>
+    </w:tblStylePr>
+  </w:style>
 </w:styles>
 </file>
 

</xml_diff>

<commit_message>
init primecoin's section in report
</commit_message>
<xml_diff>
--- a/relatorio-blockchain.docx
+++ b/relatorio-blockchain.docx
@@ -1706,7 +1706,23 @@
           <w:sz w:val="24"/>
           <w:szCs w:val="24"/>
         </w:rPr>
-        <w:t>A função de mineração usada no bitcoin é uma variação do hashcash, proposto para conter</w:t>
+        <w:t xml:space="preserve">A função de mineração usada no </w:t>
+      </w:r>
+      <w:r>
+        <w:rPr>
+          <w:rFonts w:ascii="Times New Roman" w:hAnsi="Times New Roman" w:cs="Times New Roman"/>
+          <w:sz w:val="24"/>
+          <w:szCs w:val="24"/>
+        </w:rPr>
+        <w:t>B</w:t>
+      </w:r>
+      <w:r>
+        <w:rPr>
+          <w:rFonts w:ascii="Times New Roman" w:hAnsi="Times New Roman" w:cs="Times New Roman"/>
+          <w:sz w:val="24"/>
+          <w:szCs w:val="24"/>
+        </w:rPr>
+        <w:t>itcoin é uma variação do hashcash, proposto para conter</w:t>
       </w:r>
       <w:r>
         <w:rPr>
@@ -1893,9 +1909,9 @@
           <w:noProof/>
         </w:rPr>
         <w:drawing>
-          <wp:inline distT="0" distB="0" distL="0" distR="0" wp14:anchorId="291288D5" wp14:editId="3B30212F">
-            <wp:extent cx="3287486" cy="1242393"/>
-            <wp:effectExtent l="0" t="0" r="8255" b="0"/>
+          <wp:inline distT="0" distB="0" distL="0" distR="0" wp14:anchorId="291288D5" wp14:editId="1DA74537">
+            <wp:extent cx="3951990" cy="1493520"/>
+            <wp:effectExtent l="0" t="0" r="0" b="0"/>
             <wp:docPr id="1421335068" name="Imagem 1" descr="Código"/>
             <wp:cNvGraphicFramePr>
               <a:graphicFrameLocks xmlns:a="http://schemas.openxmlformats.org/drawingml/2006/main" noChangeAspect="1"/>
@@ -1916,7 +1932,7 @@
                   <pic:spPr>
                     <a:xfrm>
                       <a:off x="0" y="0"/>
-                      <a:ext cx="3327241" cy="1257417"/>
+                      <a:ext cx="4009576" cy="1515283"/>
                     </a:xfrm>
                     <a:prstGeom prst="rect">
                       <a:avLst/>
@@ -1943,9 +1959,9 @@
           <w:noProof/>
         </w:rPr>
         <w:drawing>
-          <wp:inline distT="0" distB="0" distL="0" distR="0" wp14:anchorId="56C7DE78" wp14:editId="626FD389">
-            <wp:extent cx="2873828" cy="676827"/>
-            <wp:effectExtent l="0" t="0" r="3175" b="9525"/>
+          <wp:inline distT="0" distB="0" distL="0" distR="0" wp14:anchorId="56C7DE78" wp14:editId="105DF24F">
+            <wp:extent cx="3286125" cy="773928"/>
+            <wp:effectExtent l="0" t="0" r="0" b="7620"/>
             <wp:docPr id="630230658" name="Imagem 1" descr="Código"/>
             <wp:cNvGraphicFramePr>
               <a:graphicFrameLocks xmlns:a="http://schemas.openxmlformats.org/drawingml/2006/main" noChangeAspect="1"/>
@@ -1966,7 +1982,7 @@
                   <pic:spPr>
                     <a:xfrm>
                       <a:off x="0" y="0"/>
-                      <a:ext cx="2998610" cy="706215"/>
+                      <a:ext cx="3469999" cy="817233"/>
                     </a:xfrm>
                     <a:prstGeom prst="rect">
                       <a:avLst/>
@@ -2058,7 +2074,23 @@
           <w:sz w:val="24"/>
           <w:szCs w:val="24"/>
         </w:rPr>
-        <w:t xml:space="preserve">A exemplo do bitcoin, a dificuldade de sua prova de trabalho é ajustada de tempos em tempos, de modo que o tempo de mineração seja sempre próximo de 10 minutos. </w:t>
+        <w:t xml:space="preserve">A exemplo do </w:t>
+      </w:r>
+      <w:r>
+        <w:rPr>
+          <w:rFonts w:ascii="Times New Roman" w:hAnsi="Times New Roman" w:cs="Times New Roman"/>
+          <w:sz w:val="24"/>
+          <w:szCs w:val="24"/>
+        </w:rPr>
+        <w:t>B</w:t>
+      </w:r>
+      <w:r>
+        <w:rPr>
+          <w:rFonts w:ascii="Times New Roman" w:hAnsi="Times New Roman" w:cs="Times New Roman"/>
+          <w:sz w:val="24"/>
+          <w:szCs w:val="24"/>
+        </w:rPr>
+        <w:t xml:space="preserve">itcoin, a dificuldade de sua prova de trabalho é ajustada de tempos em tempos, de modo que o tempo de mineração seja sempre próximo de 10 minutos. </w:t>
       </w:r>
       <w:r>
         <w:rPr>
@@ -2163,19 +2195,19 @@
         <w:tblLook w:val="04A0" w:firstRow="1" w:lastRow="0" w:firstColumn="1" w:lastColumn="0" w:noHBand="0" w:noVBand="1"/>
       </w:tblPr>
       <w:tblGrid>
-        <w:gridCol w:w="2846"/>
-        <w:gridCol w:w="2846"/>
+        <w:gridCol w:w="2487"/>
+        <w:gridCol w:w="2487"/>
       </w:tblGrid>
       <w:tr>
         <w:trPr>
           <w:cnfStyle w:val="100000000000" w:firstRow="1" w:lastRow="0" w:firstColumn="0" w:lastColumn="0" w:oddVBand="0" w:evenVBand="0" w:oddHBand="0" w:evenHBand="0" w:firstRowFirstColumn="0" w:firstRowLastColumn="0" w:lastRowFirstColumn="0" w:lastRowLastColumn="0"/>
-          <w:trHeight w:val="480"/>
+          <w:trHeight w:val="580"/>
           <w:jc w:val="center"/>
         </w:trPr>
         <w:tc>
           <w:tcPr>
             <w:cnfStyle w:val="001000000000" w:firstRow="0" w:lastRow="0" w:firstColumn="1" w:lastColumn="0" w:oddVBand="0" w:evenVBand="0" w:oddHBand="0" w:evenHBand="0" w:firstRowFirstColumn="0" w:firstRowLastColumn="0" w:lastRowFirstColumn="0" w:lastRowLastColumn="0"/>
-            <w:tcW w:w="2846" w:type="dxa"/>
+            <w:tcW w:w="2487" w:type="dxa"/>
             <w:vAlign w:val="center"/>
           </w:tcPr>
           <w:p>
@@ -2200,7 +2232,7 @@
         </w:tc>
         <w:tc>
           <w:tcPr>
-            <w:tcW w:w="2846" w:type="dxa"/>
+            <w:tcW w:w="2487" w:type="dxa"/>
             <w:vAlign w:val="center"/>
           </w:tcPr>
           <w:p>
@@ -2228,13 +2260,13 @@
       <w:tr>
         <w:trPr>
           <w:cnfStyle w:val="000000100000" w:firstRow="0" w:lastRow="0" w:firstColumn="0" w:lastColumn="0" w:oddVBand="0" w:evenVBand="0" w:oddHBand="1" w:evenHBand="0" w:firstRowFirstColumn="0" w:firstRowLastColumn="0" w:lastRowFirstColumn="0" w:lastRowLastColumn="0"/>
-          <w:trHeight w:val="480"/>
+          <w:trHeight w:val="580"/>
           <w:jc w:val="center"/>
         </w:trPr>
         <w:tc>
           <w:tcPr>
             <w:cnfStyle w:val="001000000000" w:firstRow="0" w:lastRow="0" w:firstColumn="1" w:lastColumn="0" w:oddVBand="0" w:evenVBand="0" w:oddHBand="0" w:evenHBand="0" w:firstRowFirstColumn="0" w:firstRowLastColumn="0" w:lastRowFirstColumn="0" w:lastRowLastColumn="0"/>
-            <w:tcW w:w="2846" w:type="dxa"/>
+            <w:tcW w:w="2487" w:type="dxa"/>
             <w:vAlign w:val="center"/>
           </w:tcPr>
           <w:p>
@@ -2263,7 +2295,7 @@
         </w:tc>
         <w:tc>
           <w:tcPr>
-            <w:tcW w:w="2846" w:type="dxa"/>
+            <w:tcW w:w="2487" w:type="dxa"/>
             <w:vAlign w:val="center"/>
           </w:tcPr>
           <w:p>
@@ -2290,13 +2322,13 @@
       </w:tr>
       <w:tr>
         <w:trPr>
-          <w:trHeight w:val="480"/>
+          <w:trHeight w:val="580"/>
           <w:jc w:val="center"/>
         </w:trPr>
         <w:tc>
           <w:tcPr>
             <w:cnfStyle w:val="001000000000" w:firstRow="0" w:lastRow="0" w:firstColumn="1" w:lastColumn="0" w:oddVBand="0" w:evenVBand="0" w:oddHBand="0" w:evenHBand="0" w:firstRowFirstColumn="0" w:firstRowLastColumn="0" w:lastRowFirstColumn="0" w:lastRowLastColumn="0"/>
-            <w:tcW w:w="2846" w:type="dxa"/>
+            <w:tcW w:w="2487" w:type="dxa"/>
             <w:vAlign w:val="center"/>
           </w:tcPr>
           <w:p>
@@ -2325,7 +2357,7 @@
         </w:tc>
         <w:tc>
           <w:tcPr>
-            <w:tcW w:w="2846" w:type="dxa"/>
+            <w:tcW w:w="2487" w:type="dxa"/>
             <w:vAlign w:val="center"/>
           </w:tcPr>
           <w:p>
@@ -2353,13 +2385,13 @@
       <w:tr>
         <w:trPr>
           <w:cnfStyle w:val="000000100000" w:firstRow="0" w:lastRow="0" w:firstColumn="0" w:lastColumn="0" w:oddVBand="0" w:evenVBand="0" w:oddHBand="1" w:evenHBand="0" w:firstRowFirstColumn="0" w:firstRowLastColumn="0" w:lastRowFirstColumn="0" w:lastRowLastColumn="0"/>
-          <w:trHeight w:val="480"/>
+          <w:trHeight w:val="580"/>
           <w:jc w:val="center"/>
         </w:trPr>
         <w:tc>
           <w:tcPr>
             <w:cnfStyle w:val="001000000000" w:firstRow="0" w:lastRow="0" w:firstColumn="1" w:lastColumn="0" w:oddVBand="0" w:evenVBand="0" w:oddHBand="0" w:evenHBand="0" w:firstRowFirstColumn="0" w:firstRowLastColumn="0" w:lastRowFirstColumn="0" w:lastRowLastColumn="0"/>
-            <w:tcW w:w="2846" w:type="dxa"/>
+            <w:tcW w:w="2487" w:type="dxa"/>
             <w:vAlign w:val="center"/>
           </w:tcPr>
           <w:p>
@@ -2388,7 +2420,7 @@
         </w:tc>
         <w:tc>
           <w:tcPr>
-            <w:tcW w:w="2846" w:type="dxa"/>
+            <w:tcW w:w="2487" w:type="dxa"/>
             <w:vAlign w:val="center"/>
           </w:tcPr>
           <w:p>
@@ -2415,13 +2447,13 @@
       </w:tr>
       <w:tr>
         <w:trPr>
-          <w:trHeight w:val="480"/>
+          <w:trHeight w:val="580"/>
           <w:jc w:val="center"/>
         </w:trPr>
         <w:tc>
           <w:tcPr>
             <w:cnfStyle w:val="001000000000" w:firstRow="0" w:lastRow="0" w:firstColumn="1" w:lastColumn="0" w:oddVBand="0" w:evenVBand="0" w:oddHBand="0" w:evenHBand="0" w:firstRowFirstColumn="0" w:firstRowLastColumn="0" w:lastRowFirstColumn="0" w:lastRowLastColumn="0"/>
-            <w:tcW w:w="2846" w:type="dxa"/>
+            <w:tcW w:w="2487" w:type="dxa"/>
             <w:vAlign w:val="center"/>
           </w:tcPr>
           <w:p>
@@ -2450,7 +2482,7 @@
         </w:tc>
         <w:tc>
           <w:tcPr>
-            <w:tcW w:w="2846" w:type="dxa"/>
+            <w:tcW w:w="2487" w:type="dxa"/>
             <w:vAlign w:val="center"/>
           </w:tcPr>
           <w:p>
@@ -2470,15 +2502,7 @@
                 <w:sz w:val="24"/>
                 <w:szCs w:val="24"/>
               </w:rPr>
-              <w:t xml:space="preserve">806,40s </w:t>
-            </w:r>
-            <w:r>
-              <w:rPr>
-                <w:rFonts w:ascii="Times New Roman" w:hAnsi="Times New Roman" w:cs="Times New Roman"/>
-                <w:sz w:val="24"/>
-                <w:szCs w:val="24"/>
-              </w:rPr>
-              <w:t>≈ 13,44 min</w:t>
+              <w:t>806,40s ≈ 13,44 min</w:t>
             </w:r>
           </w:p>
         </w:tc>
@@ -2581,6 +2605,7 @@
           <w:sz w:val="24"/>
           <w:szCs w:val="24"/>
         </w:rPr>
+        <w:lastRenderedPageBreak/>
         <w:t>Primecoin</w:t>
       </w:r>
     </w:p>
@@ -2605,6 +2630,134 @@
           <w:szCs w:val="24"/>
         </w:rPr>
       </w:pPr>
+      <w:r>
+        <w:rPr>
+          <w:rFonts w:ascii="Times New Roman" w:hAnsi="Times New Roman" w:cs="Times New Roman"/>
+          <w:sz w:val="24"/>
+          <w:szCs w:val="24"/>
+        </w:rPr>
+        <w:t xml:space="preserve">O </w:t>
+      </w:r>
+      <w:r>
+        <w:rPr>
+          <w:rFonts w:ascii="Times New Roman" w:hAnsi="Times New Roman" w:cs="Times New Roman"/>
+          <w:sz w:val="24"/>
+          <w:szCs w:val="24"/>
+        </w:rPr>
+        <w:t>P</w:t>
+      </w:r>
+      <w:r>
+        <w:rPr>
+          <w:rFonts w:ascii="Times New Roman" w:hAnsi="Times New Roman" w:cs="Times New Roman"/>
+          <w:sz w:val="24"/>
+          <w:szCs w:val="24"/>
+        </w:rPr>
+        <w:t xml:space="preserve">rimecoin </w:t>
+      </w:r>
+      <w:r>
+        <w:rPr>
+          <w:rFonts w:ascii="Times New Roman" w:hAnsi="Times New Roman" w:cs="Times New Roman"/>
+          <w:sz w:val="24"/>
+          <w:szCs w:val="24"/>
+        </w:rPr>
+        <w:t>surgiu c</w:t>
+      </w:r>
+      <w:r>
+        <w:rPr>
+          <w:rFonts w:ascii="Times New Roman" w:hAnsi="Times New Roman" w:cs="Times New Roman"/>
+          <w:sz w:val="24"/>
+          <w:szCs w:val="24"/>
+        </w:rPr>
+        <w:t xml:space="preserve">omo uma alternativa ecologicamente responsável </w:t>
+      </w:r>
+      <w:r>
+        <w:rPr>
+          <w:rFonts w:ascii="Times New Roman" w:hAnsi="Times New Roman" w:cs="Times New Roman"/>
+          <w:sz w:val="24"/>
+          <w:szCs w:val="24"/>
+        </w:rPr>
+        <w:t>ao B</w:t>
+      </w:r>
+      <w:r>
+        <w:rPr>
+          <w:rFonts w:ascii="Times New Roman" w:hAnsi="Times New Roman" w:cs="Times New Roman"/>
+          <w:sz w:val="24"/>
+          <w:szCs w:val="24"/>
+        </w:rPr>
+        <w:t>itcoin</w:t>
+      </w:r>
+      <w:r>
+        <w:rPr>
+          <w:rFonts w:ascii="Times New Roman" w:hAnsi="Times New Roman" w:cs="Times New Roman"/>
+          <w:sz w:val="24"/>
+          <w:szCs w:val="24"/>
+        </w:rPr>
+        <w:t xml:space="preserve">. Sua principal diferença </w:t>
+      </w:r>
+      <w:r>
+        <w:rPr>
+          <w:rFonts w:ascii="Times New Roman" w:hAnsi="Times New Roman" w:cs="Times New Roman"/>
+          <w:sz w:val="24"/>
+          <w:szCs w:val="24"/>
+        </w:rPr>
+        <w:t>em relação à</w:t>
+      </w:r>
+      <w:r>
+        <w:rPr>
+          <w:rFonts w:ascii="Times New Roman" w:hAnsi="Times New Roman" w:cs="Times New Roman"/>
+          <w:sz w:val="24"/>
+          <w:szCs w:val="24"/>
+        </w:rPr>
+        <w:t xml:space="preserve"> blockchain original está na aplicação do conceito de prova de trabalho útil.</w:t>
+      </w:r>
+      <w:r>
+        <w:rPr>
+          <w:rFonts w:ascii="Times New Roman" w:hAnsi="Times New Roman" w:cs="Times New Roman"/>
+          <w:sz w:val="24"/>
+          <w:szCs w:val="24"/>
+        </w:rPr>
+        <w:t xml:space="preserve"> </w:t>
+      </w:r>
+      <w:r>
+        <w:rPr>
+          <w:rFonts w:ascii="Times New Roman" w:hAnsi="Times New Roman" w:cs="Times New Roman"/>
+          <w:sz w:val="24"/>
+          <w:szCs w:val="24"/>
+        </w:rPr>
+        <w:t>Neste conceito</w:t>
+      </w:r>
+      <w:r>
+        <w:rPr>
+          <w:rFonts w:ascii="Times New Roman" w:hAnsi="Times New Roman" w:cs="Times New Roman"/>
+          <w:sz w:val="24"/>
+          <w:szCs w:val="24"/>
+        </w:rPr>
+        <w:t>, todo o poder computacional empenhado na mineração de novos blocos é direcionado para resolver problemas que possuem algum valor para a sociedade.</w:t>
+      </w:r>
+      <w:r>
+        <w:rPr>
+          <w:rFonts w:ascii="Times New Roman" w:hAnsi="Times New Roman" w:cs="Times New Roman"/>
+          <w:sz w:val="24"/>
+          <w:szCs w:val="24"/>
+        </w:rPr>
+        <w:t xml:space="preserve"> </w:t>
+      </w:r>
+      <w:r>
+        <w:rPr>
+          <w:rFonts w:ascii="Times New Roman" w:hAnsi="Times New Roman" w:cs="Times New Roman"/>
+          <w:sz w:val="24"/>
+          <w:szCs w:val="24"/>
+        </w:rPr>
+        <w:t>No caso da Primecoin, os mineradores devem buscar, como prova de trabalho, cadeias de números primos que sejam classificadas como cadeias de Cunningham ou cadeias bi-gêmeas.</w:t>
+      </w:r>
+      <w:r>
+        <w:rPr>
+          <w:rFonts w:ascii="Times New Roman" w:hAnsi="Times New Roman" w:cs="Times New Roman"/>
+          <w:sz w:val="24"/>
+          <w:szCs w:val="24"/>
+        </w:rPr>
+        <w:t xml:space="preserve"> Assim, as informações geradas servem para a pesquisa acadêmica em áreas como a Matemática e a Física.</w:t>
+      </w:r>
     </w:p>
     <w:p>
       <w:pPr>
@@ -3062,6 +3215,62 @@
         <w:jc w:val="both"/>
         <w:rPr>
           <w:rFonts w:ascii="Times New Roman" w:hAnsi="Times New Roman" w:cs="Times New Roman"/>
+          <w:bCs/>
+        </w:rPr>
+      </w:pPr>
+      <w:r>
+        <w:rPr>
+          <w:rFonts w:ascii="Times New Roman" w:hAnsi="Times New Roman" w:cs="Times New Roman"/>
+        </w:rPr>
+        <w:t xml:space="preserve">BACK, Adam. Hashcash - a denial of service counter-measure. </w:t>
+      </w:r>
+      <w:r>
+        <w:rPr>
+          <w:rFonts w:ascii="Times New Roman" w:hAnsi="Times New Roman" w:cs="Times New Roman"/>
+          <w:b/>
+        </w:rPr>
+        <w:t>Hashcash</w:t>
+      </w:r>
+      <w:r>
+        <w:rPr>
+          <w:rFonts w:ascii="Times New Roman" w:hAnsi="Times New Roman" w:cs="Times New Roman"/>
+          <w:bCs/>
+        </w:rPr>
+        <w:t xml:space="preserve">, 2002. Disponível em: </w:t>
+      </w:r>
+      <w:hyperlink r:id="rId13" w:history="1">
+        <w:r>
+          <w:rPr>
+            <w:rStyle w:val="Hyperlink"/>
+            <w:rFonts w:ascii="Times New Roman" w:hAnsi="Times New Roman" w:cs="Times New Roman"/>
+            <w:bCs/>
+          </w:rPr>
+          <w:t>http://www.hashcash.org/papers/hashcash.pdf</w:t>
+        </w:r>
+      </w:hyperlink>
+      <w:r>
+        <w:rPr>
+          <w:rFonts w:ascii="Times New Roman" w:hAnsi="Times New Roman" w:cs="Times New Roman"/>
+          <w:bCs/>
+        </w:rPr>
+        <w:t>. Acesso em: 13 de dez. de 2024.</w:t>
+      </w:r>
+    </w:p>
+    <w:p>
+      <w:pPr>
+        <w:spacing w:after="0" w:line="276" w:lineRule="auto"/>
+        <w:jc w:val="both"/>
+        <w:rPr>
+          <w:rFonts w:ascii="Times New Roman" w:hAnsi="Times New Roman" w:cs="Times New Roman"/>
+        </w:rPr>
+      </w:pPr>
+    </w:p>
+    <w:p>
+      <w:pPr>
+        <w:spacing w:after="0" w:line="276" w:lineRule="auto"/>
+        <w:jc w:val="both"/>
+        <w:rPr>
+          <w:rFonts w:ascii="Times New Roman" w:hAnsi="Times New Roman" w:cs="Times New Roman"/>
         </w:rPr>
       </w:pPr>
       <w:r>
@@ -3092,7 +3301,7 @@
         <w:rPr>
           <w:rFonts w:ascii="Times New Roman" w:hAnsi="Times New Roman" w:cs="Times New Roman"/>
         </w:rPr>
-        <w:t>b</w:t>
+        <w:t>B</w:t>
       </w:r>
       <w:r>
         <w:rPr>
@@ -3132,7 +3341,7 @@
         </w:rPr>
         <w:t xml:space="preserve">, 29, 79-93, 2022. Disponível em: </w:t>
       </w:r>
-      <w:hyperlink r:id="rId13" w:history="1">
+      <w:hyperlink r:id="rId14" w:history="1">
         <w:r>
           <w:rPr>
             <w:rStyle w:val="Hyperlink"/>
@@ -3197,13 +3406,119 @@
         </w:rPr>
         <w:t xml:space="preserve">, 10 de fev. de 2024. Disponível em: </w:t>
       </w:r>
-      <w:hyperlink r:id="rId14" w:history="1">
+      <w:hyperlink r:id="rId15" w:history="1">
         <w:r>
           <w:rPr>
             <w:rStyle w:val="Hyperlink"/>
             <w:rFonts w:ascii="Times New Roman" w:hAnsi="Times New Roman" w:cs="Times New Roman"/>
           </w:rPr>
           <w:t>https://umsoplaneta.globo.com/energia/noticia/2024/02/10/mineradoras-de-bitcoin-gastaram-a-mesma-quantidade-de-energia-que-a-australia-no-ultimo-ano.ghtml</w:t>
+        </w:r>
+      </w:hyperlink>
+      <w:r>
+        <w:rPr>
+          <w:rFonts w:ascii="Times New Roman" w:hAnsi="Times New Roman" w:cs="Times New Roman"/>
+        </w:rPr>
+        <w:t>. Acesso em: 13 de dez. de 2024.</w:t>
+      </w:r>
+    </w:p>
+    <w:p>
+      <w:pPr>
+        <w:spacing w:after="0" w:line="276" w:lineRule="auto"/>
+        <w:jc w:val="both"/>
+        <w:rPr>
+          <w:rFonts w:ascii="Times New Roman" w:hAnsi="Times New Roman" w:cs="Times New Roman"/>
+        </w:rPr>
+      </w:pPr>
+    </w:p>
+    <w:p>
+      <w:pPr>
+        <w:spacing w:after="0" w:line="276" w:lineRule="auto"/>
+        <w:jc w:val="both"/>
+        <w:rPr>
+          <w:rFonts w:ascii="Times New Roman" w:hAnsi="Times New Roman" w:cs="Times New Roman"/>
+        </w:rPr>
+      </w:pPr>
+      <w:r>
+        <w:rPr>
+          <w:rFonts w:ascii="Times New Roman" w:hAnsi="Times New Roman" w:cs="Times New Roman"/>
+        </w:rPr>
+        <w:t xml:space="preserve">Primecoin. </w:t>
+      </w:r>
+      <w:r>
+        <w:rPr>
+          <w:rFonts w:ascii="Times New Roman" w:hAnsi="Times New Roman" w:cs="Times New Roman"/>
+          <w:b/>
+          <w:bCs/>
+        </w:rPr>
+        <w:t>Wikipedia</w:t>
+      </w:r>
+      <w:r>
+        <w:rPr>
+          <w:rFonts w:ascii="Times New Roman" w:hAnsi="Times New Roman" w:cs="Times New Roman"/>
+        </w:rPr>
+        <w:t xml:space="preserve">, 2024. Disponível em: </w:t>
+      </w:r>
+      <w:hyperlink r:id="rId16" w:history="1">
+        <w:r>
+          <w:rPr>
+            <w:rStyle w:val="Hyperlink"/>
+            <w:rFonts w:ascii="Times New Roman" w:hAnsi="Times New Roman" w:cs="Times New Roman"/>
+          </w:rPr>
+          <w:t>https://pt.wikipedia.org/wiki/Primecoin</w:t>
+        </w:r>
+      </w:hyperlink>
+      <w:r>
+        <w:rPr>
+          <w:rFonts w:ascii="Times New Roman" w:hAnsi="Times New Roman" w:cs="Times New Roman"/>
+        </w:rPr>
+        <w:t>. Acesso em: 13 de dez. de 2024.</w:t>
+      </w:r>
+    </w:p>
+    <w:p>
+      <w:pPr>
+        <w:spacing w:after="0" w:line="276" w:lineRule="auto"/>
+        <w:jc w:val="both"/>
+        <w:rPr>
+          <w:rFonts w:ascii="Times New Roman" w:hAnsi="Times New Roman" w:cs="Times New Roman"/>
+        </w:rPr>
+      </w:pPr>
+    </w:p>
+    <w:p>
+      <w:pPr>
+        <w:spacing w:after="0" w:line="276" w:lineRule="auto"/>
+        <w:jc w:val="both"/>
+        <w:rPr>
+          <w:rFonts w:ascii="Times New Roman" w:hAnsi="Times New Roman" w:cs="Times New Roman"/>
+        </w:rPr>
+      </w:pPr>
+      <w:r>
+        <w:rPr>
+          <w:rFonts w:ascii="Times New Roman" w:hAnsi="Times New Roman" w:cs="Times New Roman"/>
+        </w:rPr>
+        <w:t xml:space="preserve">KING, Sunny. Primecoin: cryptocurrency with prime number proof-of-work. </w:t>
+      </w:r>
+      <w:r>
+        <w:rPr>
+          <w:rFonts w:ascii="Times New Roman" w:hAnsi="Times New Roman" w:cs="Times New Roman"/>
+          <w:b/>
+          <w:bCs/>
+        </w:rPr>
+        <w:t>Primecoin</w:t>
+      </w:r>
+      <w:r>
+        <w:rPr>
+          <w:rFonts w:ascii="Times New Roman" w:hAnsi="Times New Roman" w:cs="Times New Roman"/>
+        </w:rPr>
+        <w:t xml:space="preserve">, 2013. Disponível em: </w:t>
+      </w:r>
+      <w:hyperlink r:id="rId17" w:history="1">
+        <w:r>
+          <w:rPr>
+            <w:rStyle w:val="Hyperlink"/>
+            <w:rFonts w:ascii="Times New Roman" w:hAnsi="Times New Roman" w:cs="Times New Roman"/>
+          </w:rPr>
+          <w:t>https://web.archive.org/web/20131103035723/http://primecoin.org/static/primecoin-paper.pdf</w:t>
         </w:r>
       </w:hyperlink>
       <w:r>
@@ -4154,6 +4469,7 @@
   <w:style w:type="character" w:default="1" w:styleId="Fontepargpadro">
     <w:name w:val="Default Paragraph Font"/>
     <w:uiPriority w:val="1"/>
+    <w:semiHidden/>
     <w:unhideWhenUsed/>
   </w:style>
   <w:style w:type="table" w:default="1" w:styleId="Tabelanormal">

</xml_diff>

<commit_message>
finish primecoin's section of report
</commit_message>
<xml_diff>
--- a/relatorio-blockchain.docx
+++ b/relatorio-blockchain.docx
@@ -2676,7 +2676,15 @@
           <w:sz w:val="24"/>
           <w:szCs w:val="24"/>
         </w:rPr>
-        <w:t>ao B</w:t>
+        <w:t>d</w:t>
+      </w:r>
+      <w:r>
+        <w:rPr>
+          <w:rFonts w:ascii="Times New Roman" w:hAnsi="Times New Roman" w:cs="Times New Roman"/>
+          <w:sz w:val="24"/>
+          <w:szCs w:val="24"/>
+        </w:rPr>
+        <w:t>o B</w:t>
       </w:r>
       <w:r>
         <w:rPr>
@@ -2748,7 +2756,23 @@
           <w:sz w:val="24"/>
           <w:szCs w:val="24"/>
         </w:rPr>
-        <w:t>No caso da Primecoin, os mineradores devem buscar, como prova de trabalho, cadeias de números primos que sejam classificadas como cadeias de Cunningham ou cadeias bi-gêmeas.</w:t>
+        <w:t>No caso da Primecoin, os mineradores devem buscar, como prova de trabalho, cadeias de números primos que sejam classificadas como cadeias de Cunningham</w:t>
+      </w:r>
+      <w:r>
+        <w:rPr>
+          <w:rFonts w:ascii="Times New Roman" w:hAnsi="Times New Roman" w:cs="Times New Roman"/>
+          <w:sz w:val="24"/>
+          <w:szCs w:val="24"/>
+        </w:rPr>
+        <w:t xml:space="preserve"> de primeira ordem, de segunda ordem</w:t>
+      </w:r>
+      <w:r>
+        <w:rPr>
+          <w:rFonts w:ascii="Times New Roman" w:hAnsi="Times New Roman" w:cs="Times New Roman"/>
+          <w:sz w:val="24"/>
+          <w:szCs w:val="24"/>
+        </w:rPr>
+        <w:t xml:space="preserve"> ou cadeias bi-gêmeas.</w:t>
       </w:r>
       <w:r>
         <w:rPr>
@@ -2757,6 +2781,705 @@
           <w:szCs w:val="24"/>
         </w:rPr>
         <w:t xml:space="preserve"> Assim, as informações geradas servem para a pesquisa acadêmica em áreas como a Matemática e a Física.</w:t>
+      </w:r>
+    </w:p>
+    <w:p>
+      <w:pPr>
+        <w:spacing w:after="0" w:line="360" w:lineRule="auto"/>
+        <w:jc w:val="both"/>
+        <w:rPr>
+          <w:rFonts w:ascii="Times New Roman" w:hAnsi="Times New Roman" w:cs="Times New Roman"/>
+          <w:sz w:val="24"/>
+          <w:szCs w:val="24"/>
+        </w:rPr>
+      </w:pPr>
+      <w:r>
+        <w:rPr>
+          <w:rFonts w:ascii="Times New Roman" w:hAnsi="Times New Roman" w:cs="Times New Roman"/>
+          <w:sz w:val="24"/>
+          <w:szCs w:val="24"/>
+        </w:rPr>
+        <w:tab/>
+        <w:t>Uma cadeia de Cunningham de primeira ordem é uma sequência de números primos que obedece à fórmula: (</w:t>
+      </w:r>
+      <w:r>
+        <w:rPr>
+          <w:rFonts w:ascii="Times New Roman" w:hAnsi="Times New Roman" w:cs="Times New Roman"/>
+          <w:i/>
+          <w:iCs/>
+          <w:sz w:val="24"/>
+          <w:szCs w:val="24"/>
+        </w:rPr>
+        <w:t>p</w:t>
+      </w:r>
+      <w:r>
+        <w:rPr>
+          <w:rFonts w:ascii="Times New Roman" w:hAnsi="Times New Roman" w:cs="Times New Roman"/>
+          <w:sz w:val="24"/>
+          <w:szCs w:val="24"/>
+        </w:rPr>
+        <w:t xml:space="preserve">, </w:t>
+      </w:r>
+      <w:r>
+        <w:rPr>
+          <w:rFonts w:ascii="Times New Roman" w:hAnsi="Times New Roman" w:cs="Times New Roman"/>
+          <w:i/>
+          <w:iCs/>
+          <w:sz w:val="24"/>
+          <w:szCs w:val="24"/>
+        </w:rPr>
+        <w:t>2p + 1</w:t>
+      </w:r>
+      <w:r>
+        <w:rPr>
+          <w:rFonts w:ascii="Times New Roman" w:hAnsi="Times New Roman" w:cs="Times New Roman"/>
+          <w:sz w:val="24"/>
+          <w:szCs w:val="24"/>
+        </w:rPr>
+        <w:t xml:space="preserve">, </w:t>
+      </w:r>
+      <w:r>
+        <w:rPr>
+          <w:rFonts w:ascii="Times New Roman" w:hAnsi="Times New Roman" w:cs="Times New Roman"/>
+          <w:i/>
+          <w:iCs/>
+          <w:sz w:val="24"/>
+          <w:szCs w:val="24"/>
+        </w:rPr>
+        <w:t>4p + 3</w:t>
+      </w:r>
+      <w:r>
+        <w:rPr>
+          <w:rFonts w:ascii="Times New Roman" w:hAnsi="Times New Roman" w:cs="Times New Roman"/>
+          <w:sz w:val="24"/>
+          <w:szCs w:val="24"/>
+        </w:rPr>
+        <w:t xml:space="preserve">, </w:t>
+      </w:r>
+      <w:r>
+        <w:rPr>
+          <w:rFonts w:ascii="Times New Roman" w:hAnsi="Times New Roman" w:cs="Times New Roman"/>
+          <w:i/>
+          <w:iCs/>
+          <w:sz w:val="24"/>
+          <w:szCs w:val="24"/>
+        </w:rPr>
+        <w:t>8p + 7</w:t>
+      </w:r>
+      <w:r>
+        <w:rPr>
+          <w:rFonts w:ascii="Times New Roman" w:hAnsi="Times New Roman" w:cs="Times New Roman"/>
+          <w:sz w:val="24"/>
+          <w:szCs w:val="24"/>
+        </w:rPr>
+        <w:t xml:space="preserve">, </w:t>
+      </w:r>
+      <w:r>
+        <w:rPr>
+          <w:rFonts w:ascii="Times New Roman" w:hAnsi="Times New Roman" w:cs="Times New Roman"/>
+          <w:i/>
+          <w:iCs/>
+          <w:sz w:val="24"/>
+          <w:szCs w:val="24"/>
+        </w:rPr>
+        <w:t>...</w:t>
+      </w:r>
+      <w:r>
+        <w:rPr>
+          <w:rFonts w:ascii="Times New Roman" w:hAnsi="Times New Roman" w:cs="Times New Roman"/>
+          <w:sz w:val="24"/>
+          <w:szCs w:val="24"/>
+        </w:rPr>
+        <w:t>). Abaixo, encontra-se uma possível implementação em Python</w:t>
+      </w:r>
+      <w:r>
+        <w:rPr>
+          <w:rFonts w:ascii="Times New Roman" w:hAnsi="Times New Roman" w:cs="Times New Roman"/>
+          <w:sz w:val="24"/>
+          <w:szCs w:val="24"/>
+        </w:rPr>
+        <w:t xml:space="preserve"> de um algoritmo capaz de encontrar uma de tais cadeias</w:t>
+      </w:r>
+      <w:r>
+        <w:rPr>
+          <w:rFonts w:ascii="Times New Roman" w:hAnsi="Times New Roman" w:cs="Times New Roman"/>
+          <w:sz w:val="24"/>
+          <w:szCs w:val="24"/>
+        </w:rPr>
+        <w:t xml:space="preserve">. </w:t>
+      </w:r>
+    </w:p>
+    <w:p>
+      <w:pPr>
+        <w:spacing w:after="0" w:line="360" w:lineRule="auto"/>
+        <w:jc w:val="both"/>
+        <w:rPr>
+          <w:rFonts w:ascii="Times New Roman" w:hAnsi="Times New Roman" w:cs="Times New Roman"/>
+          <w:sz w:val="24"/>
+          <w:szCs w:val="24"/>
+        </w:rPr>
+      </w:pPr>
+    </w:p>
+    <w:p>
+      <w:pPr>
+        <w:spacing w:after="0" w:line="360" w:lineRule="auto"/>
+        <w:jc w:val="center"/>
+        <w:rPr>
+          <w:rFonts w:ascii="Times New Roman" w:hAnsi="Times New Roman" w:cs="Times New Roman"/>
+          <w:i/>
+          <w:iCs/>
+          <w:sz w:val="20"/>
+          <w:szCs w:val="20"/>
+        </w:rPr>
+      </w:pPr>
+      <w:r>
+        <w:rPr>
+          <w:rFonts w:ascii="Times New Roman" w:hAnsi="Times New Roman" w:cs="Times New Roman"/>
+          <w:i/>
+          <w:iCs/>
+          <w:sz w:val="20"/>
+          <w:szCs w:val="20"/>
+        </w:rPr>
+        <w:t>Figura 4. Implementação da prova de trabalho do Primecoin em Python</w:t>
+      </w:r>
+    </w:p>
+    <w:p>
+      <w:pPr>
+        <w:spacing w:after="0" w:line="360" w:lineRule="auto"/>
+        <w:jc w:val="center"/>
+        <w:rPr>
+          <w:rFonts w:ascii="Times New Roman" w:hAnsi="Times New Roman" w:cs="Times New Roman"/>
+          <w:sz w:val="24"/>
+          <w:szCs w:val="24"/>
+        </w:rPr>
+      </w:pPr>
+      <w:r>
+        <w:rPr>
+          <w:rFonts w:ascii="Times New Roman" w:hAnsi="Times New Roman" w:cs="Times New Roman"/>
+          <w:sz w:val="24"/>
+          <w:szCs w:val="24"/>
+        </w:rPr>
+        <w:drawing>
+          <wp:inline distT="0" distB="0" distL="0" distR="0" wp14:anchorId="08392315" wp14:editId="2E469F6A">
+            <wp:extent cx="3748373" cy="3042920"/>
+            <wp:effectExtent l="0" t="0" r="5080" b="5080"/>
+            <wp:docPr id="2085406045" name="Imagem 1" descr="Código"/>
+            <wp:cNvGraphicFramePr>
+              <a:graphicFrameLocks xmlns:a="http://schemas.openxmlformats.org/drawingml/2006/main" noChangeAspect="1"/>
+            </wp:cNvGraphicFramePr>
+            <a:graphic xmlns:a="http://schemas.openxmlformats.org/drawingml/2006/main">
+              <a:graphicData uri="http://schemas.openxmlformats.org/drawingml/2006/picture">
+                <pic:pic xmlns:pic="http://schemas.openxmlformats.org/drawingml/2006/picture">
+                  <pic:nvPicPr>
+                    <pic:cNvPr id="2085406045" name="Imagem 1" descr="Código"/>
+                    <pic:cNvPicPr/>
+                  </pic:nvPicPr>
+                  <pic:blipFill>
+                    <a:blip r:embed="rId8"/>
+                    <a:stretch>
+                      <a:fillRect/>
+                    </a:stretch>
+                  </pic:blipFill>
+                  <pic:spPr>
+                    <a:xfrm>
+                      <a:off x="0" y="0"/>
+                      <a:ext cx="3759074" cy="3051607"/>
+                    </a:xfrm>
+                    <a:prstGeom prst="rect">
+                      <a:avLst/>
+                    </a:prstGeom>
+                  </pic:spPr>
+                </pic:pic>
+              </a:graphicData>
+            </a:graphic>
+          </wp:inline>
+        </w:drawing>
+      </w:r>
+    </w:p>
+    <w:p>
+      <w:pPr>
+        <w:spacing w:after="0" w:line="360" w:lineRule="auto"/>
+        <w:jc w:val="center"/>
+        <w:rPr>
+          <w:rFonts w:ascii="Times New Roman" w:hAnsi="Times New Roman" w:cs="Times New Roman"/>
+          <w:i/>
+          <w:iCs/>
+          <w:sz w:val="20"/>
+          <w:szCs w:val="20"/>
+        </w:rPr>
+      </w:pPr>
+      <w:r>
+        <w:rPr>
+          <w:rFonts w:ascii="Times New Roman" w:hAnsi="Times New Roman" w:cs="Times New Roman"/>
+          <w:i/>
+          <w:iCs/>
+          <w:sz w:val="20"/>
+          <w:szCs w:val="20"/>
+        </w:rPr>
+        <w:t>Fonte: De autoria própria</w:t>
+      </w:r>
+    </w:p>
+    <w:p>
+      <w:pPr>
+        <w:spacing w:after="0" w:line="360" w:lineRule="auto"/>
+        <w:jc w:val="both"/>
+        <w:rPr>
+          <w:rFonts w:ascii="Times New Roman" w:hAnsi="Times New Roman" w:cs="Times New Roman"/>
+          <w:sz w:val="24"/>
+          <w:szCs w:val="24"/>
+        </w:rPr>
+      </w:pPr>
+    </w:p>
+    <w:p>
+      <w:pPr>
+        <w:spacing w:after="0" w:line="360" w:lineRule="auto"/>
+        <w:jc w:val="both"/>
+        <w:rPr>
+          <w:rFonts w:ascii="Times New Roman" w:hAnsi="Times New Roman" w:cs="Times New Roman"/>
+          <w:sz w:val="24"/>
+          <w:szCs w:val="24"/>
+        </w:rPr>
+      </w:pPr>
+      <w:r>
+        <w:rPr>
+          <w:rFonts w:ascii="Times New Roman" w:hAnsi="Times New Roman" w:cs="Times New Roman"/>
+          <w:sz w:val="24"/>
+          <w:szCs w:val="24"/>
+        </w:rPr>
+        <w:t>A dificuldade deste algoritmo pode ser ajustada alterando o tamanho da sequência de números primos que deve ser encontrada. O segundo teste realizado, como o anterior, comparou o tempo de mineração de um bloco com diferentes níveis de dificuldade do algoritmo.</w:t>
+      </w:r>
+    </w:p>
+    <w:p>
+      <w:pPr>
+        <w:spacing w:after="0" w:line="360" w:lineRule="auto"/>
+        <w:jc w:val="both"/>
+        <w:rPr>
+          <w:rFonts w:ascii="Times New Roman" w:hAnsi="Times New Roman" w:cs="Times New Roman"/>
+          <w:sz w:val="24"/>
+          <w:szCs w:val="24"/>
+        </w:rPr>
+      </w:pPr>
+    </w:p>
+    <w:p>
+      <w:pPr>
+        <w:spacing w:after="0" w:line="360" w:lineRule="auto"/>
+        <w:jc w:val="center"/>
+        <w:rPr>
+          <w:rFonts w:ascii="Times New Roman" w:hAnsi="Times New Roman" w:cs="Times New Roman"/>
+          <w:i/>
+          <w:iCs/>
+          <w:sz w:val="20"/>
+          <w:szCs w:val="20"/>
+        </w:rPr>
+      </w:pPr>
+      <w:r>
+        <w:rPr>
+          <w:rFonts w:ascii="Times New Roman" w:hAnsi="Times New Roman" w:cs="Times New Roman"/>
+          <w:i/>
+          <w:iCs/>
+          <w:sz w:val="20"/>
+          <w:szCs w:val="20"/>
+        </w:rPr>
+        <w:t>Tabela 2. Teste de dificuldades do primecoin</w:t>
+      </w:r>
+    </w:p>
+    <w:tbl>
+      <w:tblPr>
+        <w:tblStyle w:val="SimplesTabela2"/>
+        <w:tblW w:w="0" w:type="auto"/>
+        <w:jc w:val="center"/>
+        <w:tblLook w:val="04A0" w:firstRow="1" w:lastRow="0" w:firstColumn="1" w:lastColumn="0" w:noHBand="0" w:noVBand="1"/>
+      </w:tblPr>
+      <w:tblGrid>
+        <w:gridCol w:w="2487"/>
+        <w:gridCol w:w="2487"/>
+        <w:gridCol w:w="2487"/>
+      </w:tblGrid>
+      <w:tr>
+        <w:trPr>
+          <w:cnfStyle w:val="100000000000" w:firstRow="1" w:lastRow="0" w:firstColumn="0" w:lastColumn="0" w:oddVBand="0" w:evenVBand="0" w:oddHBand="0" w:evenHBand="0" w:firstRowFirstColumn="0" w:firstRowLastColumn="0" w:lastRowFirstColumn="0" w:lastRowLastColumn="0"/>
+          <w:trHeight w:val="580"/>
+          <w:jc w:val="center"/>
+        </w:trPr>
+        <w:tc>
+          <w:tcPr>
+            <w:cnfStyle w:val="001000000000" w:firstRow="0" w:lastRow="0" w:firstColumn="1" w:lastColumn="0" w:oddVBand="0" w:evenVBand="0" w:oddHBand="0" w:evenHBand="0" w:firstRowFirstColumn="0" w:firstRowLastColumn="0" w:lastRowFirstColumn="0" w:lastRowLastColumn="0"/>
+            <w:tcW w:w="2487" w:type="dxa"/>
+            <w:vAlign w:val="center"/>
+          </w:tcPr>
+          <w:p>
+            <w:pPr>
+              <w:spacing w:line="360" w:lineRule="auto"/>
+              <w:jc w:val="center"/>
+              <w:rPr>
+                <w:rFonts w:ascii="Times New Roman" w:hAnsi="Times New Roman" w:cs="Times New Roman"/>
+                <w:sz w:val="24"/>
+                <w:szCs w:val="24"/>
+              </w:rPr>
+            </w:pPr>
+            <w:r>
+              <w:rPr>
+                <w:rFonts w:ascii="Times New Roman" w:hAnsi="Times New Roman" w:cs="Times New Roman"/>
+                <w:sz w:val="24"/>
+                <w:szCs w:val="24"/>
+              </w:rPr>
+              <w:lastRenderedPageBreak/>
+              <w:t>Dificuldade</w:t>
+            </w:r>
+          </w:p>
+        </w:tc>
+        <w:tc>
+          <w:tcPr>
+            <w:tcW w:w="2487" w:type="dxa"/>
+            <w:vAlign w:val="center"/>
+          </w:tcPr>
+          <w:p>
+            <w:pPr>
+              <w:spacing w:line="360" w:lineRule="auto"/>
+              <w:jc w:val="center"/>
+              <w:cnfStyle w:val="100000000000" w:firstRow="1" w:lastRow="0" w:firstColumn="0" w:lastColumn="0" w:oddVBand="0" w:evenVBand="0" w:oddHBand="0" w:evenHBand="0" w:firstRowFirstColumn="0" w:firstRowLastColumn="0" w:lastRowFirstColumn="0" w:lastRowLastColumn="0"/>
+              <w:rPr>
+                <w:rFonts w:ascii="Times New Roman" w:hAnsi="Times New Roman" w:cs="Times New Roman"/>
+                <w:sz w:val="24"/>
+                <w:szCs w:val="24"/>
+              </w:rPr>
+            </w:pPr>
+            <w:r>
+              <w:rPr>
+                <w:rFonts w:ascii="Times New Roman" w:hAnsi="Times New Roman" w:cs="Times New Roman"/>
+                <w:sz w:val="24"/>
+                <w:szCs w:val="24"/>
+              </w:rPr>
+              <w:t>Tempo de mineração</w:t>
+            </w:r>
+          </w:p>
+        </w:tc>
+        <w:tc>
+          <w:tcPr>
+            <w:tcW w:w="2487" w:type="dxa"/>
+            <w:vAlign w:val="center"/>
+          </w:tcPr>
+          <w:p>
+            <w:pPr>
+              <w:spacing w:line="360" w:lineRule="auto"/>
+              <w:jc w:val="center"/>
+              <w:cnfStyle w:val="100000000000" w:firstRow="1" w:lastRow="0" w:firstColumn="0" w:lastColumn="0" w:oddVBand="0" w:evenVBand="0" w:oddHBand="0" w:evenHBand="0" w:firstRowFirstColumn="0" w:firstRowLastColumn="0" w:lastRowFirstColumn="0" w:lastRowLastColumn="0"/>
+              <w:rPr>
+                <w:rFonts w:ascii="Times New Roman" w:hAnsi="Times New Roman" w:cs="Times New Roman"/>
+                <w:sz w:val="24"/>
+                <w:szCs w:val="24"/>
+              </w:rPr>
+            </w:pPr>
+            <w:r>
+              <w:rPr>
+                <w:rFonts w:ascii="Times New Roman" w:hAnsi="Times New Roman" w:cs="Times New Roman"/>
+                <w:sz w:val="24"/>
+                <w:szCs w:val="24"/>
+              </w:rPr>
+              <w:t>Sequência</w:t>
+            </w:r>
+          </w:p>
+        </w:tc>
+      </w:tr>
+      <w:tr>
+        <w:trPr>
+          <w:cnfStyle w:val="000000100000" w:firstRow="0" w:lastRow="0" w:firstColumn="0" w:lastColumn="0" w:oddVBand="0" w:evenVBand="0" w:oddHBand="1" w:evenHBand="0" w:firstRowFirstColumn="0" w:firstRowLastColumn="0" w:lastRowFirstColumn="0" w:lastRowLastColumn="0"/>
+          <w:trHeight w:val="580"/>
+          <w:jc w:val="center"/>
+        </w:trPr>
+        <w:tc>
+          <w:tcPr>
+            <w:cnfStyle w:val="001000000000" w:firstRow="0" w:lastRow="0" w:firstColumn="1" w:lastColumn="0" w:oddVBand="0" w:evenVBand="0" w:oddHBand="0" w:evenHBand="0" w:firstRowFirstColumn="0" w:firstRowLastColumn="0" w:lastRowFirstColumn="0" w:lastRowLastColumn="0"/>
+            <w:tcW w:w="2487" w:type="dxa"/>
+            <w:vAlign w:val="center"/>
+          </w:tcPr>
+          <w:p>
+            <w:pPr>
+              <w:spacing w:line="360" w:lineRule="auto"/>
+              <w:jc w:val="center"/>
+              <w:rPr>
+                <w:rFonts w:ascii="Times New Roman" w:hAnsi="Times New Roman" w:cs="Times New Roman"/>
+                <w:b w:val="0"/>
+                <w:bCs w:val="0"/>
+                <w:sz w:val="24"/>
+                <w:szCs w:val="24"/>
+              </w:rPr>
+            </w:pPr>
+            <w:r>
+              <w:rPr>
+                <w:rFonts w:ascii="Times New Roman" w:hAnsi="Times New Roman" w:cs="Times New Roman"/>
+                <w:b w:val="0"/>
+                <w:bCs w:val="0"/>
+                <w:sz w:val="24"/>
+                <w:szCs w:val="24"/>
+              </w:rPr>
+              <w:t>5</w:t>
+            </w:r>
+            <w:r>
+              <w:rPr>
+                <w:rFonts w:ascii="Times New Roman" w:hAnsi="Times New Roman" w:cs="Times New Roman"/>
+                <w:b w:val="0"/>
+                <w:bCs w:val="0"/>
+                <w:sz w:val="24"/>
+                <w:szCs w:val="24"/>
+              </w:rPr>
+              <w:t xml:space="preserve"> </w:t>
+            </w:r>
+            <w:r>
+              <w:rPr>
+                <w:rFonts w:ascii="Times New Roman" w:hAnsi="Times New Roman" w:cs="Times New Roman"/>
+                <w:b w:val="0"/>
+                <w:bCs w:val="0"/>
+                <w:sz w:val="24"/>
+                <w:szCs w:val="24"/>
+              </w:rPr>
+              <w:t>números</w:t>
+            </w:r>
+          </w:p>
+        </w:tc>
+        <w:tc>
+          <w:tcPr>
+            <w:tcW w:w="2487" w:type="dxa"/>
+            <w:vAlign w:val="center"/>
+          </w:tcPr>
+          <w:p>
+            <w:pPr>
+              <w:spacing w:line="360" w:lineRule="auto"/>
+              <w:jc w:val="center"/>
+              <w:cnfStyle w:val="000000100000" w:firstRow="0" w:lastRow="0" w:firstColumn="0" w:lastColumn="0" w:oddVBand="0" w:evenVBand="0" w:oddHBand="1" w:evenHBand="0" w:firstRowFirstColumn="0" w:firstRowLastColumn="0" w:lastRowFirstColumn="0" w:lastRowLastColumn="0"/>
+              <w:rPr>
+                <w:rFonts w:ascii="Times New Roman" w:hAnsi="Times New Roman" w:cs="Times New Roman"/>
+                <w:sz w:val="24"/>
+                <w:szCs w:val="24"/>
+              </w:rPr>
+            </w:pPr>
+            <w:r>
+              <w:rPr>
+                <w:rFonts w:ascii="Times New Roman" w:hAnsi="Times New Roman" w:cs="Times New Roman"/>
+                <w:sz w:val="24"/>
+                <w:szCs w:val="24"/>
+              </w:rPr>
+              <w:t>0,05s</w:t>
+            </w:r>
+          </w:p>
+        </w:tc>
+        <w:tc>
+          <w:tcPr>
+            <w:tcW w:w="2487" w:type="dxa"/>
+            <w:vAlign w:val="center"/>
+          </w:tcPr>
+          <w:p>
+            <w:pPr>
+              <w:spacing w:line="360" w:lineRule="auto"/>
+              <w:jc w:val="center"/>
+              <w:cnfStyle w:val="000000100000" w:firstRow="0" w:lastRow="0" w:firstColumn="0" w:lastColumn="0" w:oddVBand="0" w:evenVBand="0" w:oddHBand="1" w:evenHBand="0" w:firstRowFirstColumn="0" w:firstRowLastColumn="0" w:lastRowFirstColumn="0" w:lastRowLastColumn="0"/>
+              <w:rPr>
+                <w:rFonts w:ascii="Times New Roman" w:hAnsi="Times New Roman" w:cs="Times New Roman"/>
+                <w:i/>
+                <w:iCs/>
+                <w:sz w:val="24"/>
+                <w:szCs w:val="24"/>
+              </w:rPr>
+            </w:pPr>
+            <w:r>
+              <w:rPr>
+                <w:rFonts w:ascii="Times New Roman" w:hAnsi="Times New Roman" w:cs="Times New Roman"/>
+                <w:i/>
+                <w:iCs/>
+                <w:sz w:val="16"/>
+                <w:szCs w:val="16"/>
+              </w:rPr>
+              <w:t>66749, 133499, 266999, 533999, 1067999</w:t>
+            </w:r>
+          </w:p>
+        </w:tc>
+      </w:tr>
+      <w:tr>
+        <w:trPr>
+          <w:trHeight w:val="580"/>
+          <w:jc w:val="center"/>
+        </w:trPr>
+        <w:tc>
+          <w:tcPr>
+            <w:cnfStyle w:val="001000000000" w:firstRow="0" w:lastRow="0" w:firstColumn="1" w:lastColumn="0" w:oddVBand="0" w:evenVBand="0" w:oddHBand="0" w:evenHBand="0" w:firstRowFirstColumn="0" w:firstRowLastColumn="0" w:lastRowFirstColumn="0" w:lastRowLastColumn="0"/>
+            <w:tcW w:w="2487" w:type="dxa"/>
+            <w:vAlign w:val="center"/>
+          </w:tcPr>
+          <w:p>
+            <w:pPr>
+              <w:spacing w:line="360" w:lineRule="auto"/>
+              <w:jc w:val="center"/>
+              <w:rPr>
+                <w:rFonts w:ascii="Times New Roman" w:hAnsi="Times New Roman" w:cs="Times New Roman"/>
+                <w:b w:val="0"/>
+                <w:bCs w:val="0"/>
+                <w:sz w:val="24"/>
+                <w:szCs w:val="24"/>
+              </w:rPr>
+            </w:pPr>
+            <w:r>
+              <w:rPr>
+                <w:rFonts w:ascii="Times New Roman" w:hAnsi="Times New Roman" w:cs="Times New Roman"/>
+                <w:b w:val="0"/>
+                <w:bCs w:val="0"/>
+                <w:sz w:val="24"/>
+                <w:szCs w:val="24"/>
+              </w:rPr>
+              <w:t>6 números</w:t>
+            </w:r>
+          </w:p>
+        </w:tc>
+        <w:tc>
+          <w:tcPr>
+            <w:tcW w:w="2487" w:type="dxa"/>
+            <w:vAlign w:val="center"/>
+          </w:tcPr>
+          <w:p>
+            <w:pPr>
+              <w:spacing w:line="360" w:lineRule="auto"/>
+              <w:jc w:val="center"/>
+              <w:cnfStyle w:val="000000000000" w:firstRow="0" w:lastRow="0" w:firstColumn="0" w:lastColumn="0" w:oddVBand="0" w:evenVBand="0" w:oddHBand="0" w:evenHBand="0" w:firstRowFirstColumn="0" w:firstRowLastColumn="0" w:lastRowFirstColumn="0" w:lastRowLastColumn="0"/>
+              <w:rPr>
+                <w:rFonts w:ascii="Times New Roman" w:hAnsi="Times New Roman" w:cs="Times New Roman"/>
+                <w:sz w:val="24"/>
+                <w:szCs w:val="24"/>
+              </w:rPr>
+            </w:pPr>
+            <w:r>
+              <w:rPr>
+                <w:rFonts w:ascii="Times New Roman" w:hAnsi="Times New Roman" w:cs="Times New Roman"/>
+                <w:sz w:val="24"/>
+                <w:szCs w:val="24"/>
+              </w:rPr>
+              <w:t>0,42s</w:t>
+            </w:r>
+          </w:p>
+        </w:tc>
+        <w:tc>
+          <w:tcPr>
+            <w:tcW w:w="2487" w:type="dxa"/>
+            <w:vAlign w:val="center"/>
+          </w:tcPr>
+          <w:p>
+            <w:pPr>
+              <w:spacing w:line="360" w:lineRule="auto"/>
+              <w:jc w:val="center"/>
+              <w:cnfStyle w:val="000000000000" w:firstRow="0" w:lastRow="0" w:firstColumn="0" w:lastColumn="0" w:oddVBand="0" w:evenVBand="0" w:oddHBand="0" w:evenHBand="0" w:firstRowFirstColumn="0" w:firstRowLastColumn="0" w:lastRowFirstColumn="0" w:lastRowLastColumn="0"/>
+              <w:rPr>
+                <w:rFonts w:ascii="Times New Roman" w:hAnsi="Times New Roman" w:cs="Times New Roman"/>
+                <w:i/>
+                <w:iCs/>
+                <w:sz w:val="16"/>
+                <w:szCs w:val="16"/>
+              </w:rPr>
+            </w:pPr>
+            <w:r>
+              <w:rPr>
+                <w:rFonts w:ascii="Times New Roman" w:hAnsi="Times New Roman" w:cs="Times New Roman"/>
+                <w:i/>
+                <w:iCs/>
+                <w:sz w:val="16"/>
+                <w:szCs w:val="16"/>
+              </w:rPr>
+              <w:t>63419, 126839, 253679, 507359, 1014719, 2029439</w:t>
+            </w:r>
+          </w:p>
+        </w:tc>
+      </w:tr>
+    </w:tbl>
+    <w:p>
+      <w:pPr>
+        <w:spacing w:after="0" w:line="360" w:lineRule="auto"/>
+        <w:jc w:val="center"/>
+        <w:rPr>
+          <w:rFonts w:ascii="Times New Roman" w:hAnsi="Times New Roman" w:cs="Times New Roman"/>
+          <w:i/>
+          <w:iCs/>
+          <w:sz w:val="20"/>
+          <w:szCs w:val="20"/>
+        </w:rPr>
+      </w:pPr>
+      <w:r>
+        <w:rPr>
+          <w:rFonts w:ascii="Times New Roman" w:hAnsi="Times New Roman" w:cs="Times New Roman"/>
+          <w:i/>
+          <w:iCs/>
+          <w:sz w:val="20"/>
+          <w:szCs w:val="20"/>
+        </w:rPr>
+        <w:t>Fonte: De autoria própria</w:t>
+      </w:r>
+    </w:p>
+    <w:p>
+      <w:pPr>
+        <w:spacing w:after="0" w:line="360" w:lineRule="auto"/>
+        <w:jc w:val="both"/>
+        <w:rPr>
+          <w:rFonts w:ascii="Times New Roman" w:hAnsi="Times New Roman" w:cs="Times New Roman"/>
+          <w:sz w:val="24"/>
+          <w:szCs w:val="24"/>
+        </w:rPr>
+      </w:pPr>
+    </w:p>
+    <w:p>
+      <w:pPr>
+        <w:spacing w:after="0" w:line="360" w:lineRule="auto"/>
+        <w:jc w:val="both"/>
+        <w:rPr>
+          <w:rFonts w:ascii="Times New Roman" w:hAnsi="Times New Roman" w:cs="Times New Roman"/>
+          <w:sz w:val="24"/>
+          <w:szCs w:val="24"/>
+        </w:rPr>
+      </w:pPr>
+      <w:r>
+        <w:rPr>
+          <w:rFonts w:ascii="Times New Roman" w:hAnsi="Times New Roman" w:cs="Times New Roman"/>
+          <w:sz w:val="24"/>
+          <w:szCs w:val="24"/>
+        </w:rPr>
+        <w:t xml:space="preserve">O tempo de mineração, no </w:t>
+      </w:r>
+      <w:r>
+        <w:rPr>
+          <w:rFonts w:ascii="Times New Roman" w:hAnsi="Times New Roman" w:cs="Times New Roman"/>
+          <w:i/>
+          <w:iCs/>
+          <w:sz w:val="24"/>
+          <w:szCs w:val="24"/>
+        </w:rPr>
+        <w:t xml:space="preserve">hardware </w:t>
+      </w:r>
+      <w:r>
+        <w:rPr>
+          <w:rFonts w:ascii="Times New Roman" w:hAnsi="Times New Roman" w:cs="Times New Roman"/>
+          <w:sz w:val="24"/>
+          <w:szCs w:val="24"/>
+        </w:rPr>
+        <w:t>testado, excede 30 minutos quando a dificuldade é aumentada para 7 números. É difícil para o computador verificar a primalidade de números muito grandes. Obserava-se, então</w:t>
+      </w:r>
+      <w:r>
+        <w:rPr>
+          <w:rFonts w:ascii="Times New Roman" w:hAnsi="Times New Roman" w:cs="Times New Roman"/>
+          <w:sz w:val="24"/>
+          <w:szCs w:val="24"/>
+        </w:rPr>
+        <w:t>,</w:t>
+      </w:r>
+      <w:r>
+        <w:rPr>
+          <w:rFonts w:ascii="Times New Roman" w:hAnsi="Times New Roman" w:cs="Times New Roman"/>
+          <w:sz w:val="24"/>
+          <w:szCs w:val="24"/>
+        </w:rPr>
+        <w:t xml:space="preserve"> que</w:t>
+      </w:r>
+      <w:r>
+        <w:rPr>
+          <w:rFonts w:ascii="Times New Roman" w:hAnsi="Times New Roman" w:cs="Times New Roman"/>
+          <w:sz w:val="24"/>
+          <w:szCs w:val="24"/>
+        </w:rPr>
+        <w:t xml:space="preserve"> apesar da prova de trabalho ter utilidade neste caso, o consumo de energia é tão exacerbado quanto no caso do Bitcoin.</w:t>
       </w:r>
     </w:p>
     <w:p>
@@ -2899,7 +3622,7 @@
         </w:rPr>
         <w:t xml:space="preserve">, 2008. Disponível em: </w:t>
       </w:r>
-      <w:hyperlink r:id="rId8" w:history="1">
+      <w:hyperlink r:id="rId9" w:history="1">
         <w:r>
           <w:rPr>
             <w:rStyle w:val="Hyperlink"/>
@@ -2964,7 +3687,7 @@
         </w:rPr>
         <w:t xml:space="preserve">, São Paulo, 29 de mai. de 2023. Disponível em: </w:t>
       </w:r>
-      <w:hyperlink r:id="rId9" w:history="1">
+      <w:hyperlink r:id="rId10" w:history="1">
         <w:r>
           <w:rPr>
             <w:rStyle w:val="Hyperlink"/>
@@ -3057,7 +3780,7 @@
         </w:rPr>
         <w:t xml:space="preserve">, 2022. Disponível em: </w:t>
       </w:r>
-      <w:hyperlink r:id="rId10" w:history="1">
+      <w:hyperlink r:id="rId11" w:history="1">
         <w:r>
           <w:rPr>
             <w:rStyle w:val="Hyperlink"/>
@@ -3129,7 +3852,7 @@
         </w:rPr>
         <w:t xml:space="preserve">, 2024. Disponível em: </w:t>
       </w:r>
-      <w:hyperlink r:id="rId11" w:history="1">
+      <w:hyperlink r:id="rId12" w:history="1">
         <w:r>
           <w:rPr>
             <w:rStyle w:val="Hyperlink"/>
@@ -3184,7 +3907,7 @@
         </w:rPr>
         <w:t xml:space="preserve">, 2024. Disponível em: </w:t>
       </w:r>
-      <w:hyperlink r:id="rId12" w:history="1">
+      <w:hyperlink r:id="rId13" w:history="1">
         <w:r>
           <w:rPr>
             <w:rStyle w:val="Hyperlink"/>
@@ -3222,6 +3945,7 @@
         <w:rPr>
           <w:rFonts w:ascii="Times New Roman" w:hAnsi="Times New Roman" w:cs="Times New Roman"/>
         </w:rPr>
+        <w:lastRenderedPageBreak/>
         <w:t xml:space="preserve">BACK, Adam. Hashcash - a denial of service counter-measure. </w:t>
       </w:r>
       <w:r>
@@ -3238,7 +3962,7 @@
         </w:rPr>
         <w:t xml:space="preserve">, 2002. Disponível em: </w:t>
       </w:r>
-      <w:hyperlink r:id="rId13" w:history="1">
+      <w:hyperlink r:id="rId14" w:history="1">
         <w:r>
           <w:rPr>
             <w:rStyle w:val="Hyperlink"/>
@@ -3341,7 +4065,7 @@
         </w:rPr>
         <w:t xml:space="preserve">, 29, 79-93, 2022. Disponível em: </w:t>
       </w:r>
-      <w:hyperlink r:id="rId14" w:history="1">
+      <w:hyperlink r:id="rId15" w:history="1">
         <w:r>
           <w:rPr>
             <w:rStyle w:val="Hyperlink"/>
@@ -3406,7 +4130,7 @@
         </w:rPr>
         <w:t xml:space="preserve">, 10 de fev. de 2024. Disponível em: </w:t>
       </w:r>
-      <w:hyperlink r:id="rId15" w:history="1">
+      <w:hyperlink r:id="rId16" w:history="1">
         <w:r>
           <w:rPr>
             <w:rStyle w:val="Hyperlink"/>
@@ -3459,7 +4183,7 @@
         </w:rPr>
         <w:t xml:space="preserve">, 2024. Disponível em: </w:t>
       </w:r>
-      <w:hyperlink r:id="rId16" w:history="1">
+      <w:hyperlink r:id="rId17" w:history="1">
         <w:r>
           <w:rPr>
             <w:rStyle w:val="Hyperlink"/>
@@ -3512,7 +4236,7 @@
         </w:rPr>
         <w:t xml:space="preserve">, 2013. Disponível em: </w:t>
       </w:r>
-      <w:hyperlink r:id="rId17" w:history="1">
+      <w:hyperlink r:id="rId18" w:history="1">
         <w:r>
           <w:rPr>
             <w:rStyle w:val="Hyperlink"/>

</xml_diff>

<commit_message>
finish scrypt's section on report
</commit_message>
<xml_diff>
--- a/relatorio-blockchain.docx
+++ b/relatorio-blockchain.docx
@@ -436,7 +436,15 @@
           <w:sz w:val="24"/>
           <w:szCs w:val="24"/>
         </w:rPr>
-        <w:t>Grupos de transações são guardados</w:t>
+        <w:t>Conjuntos</w:t>
+      </w:r>
+      <w:r>
+        <w:rPr>
+          <w:rFonts w:ascii="Times New Roman" w:hAnsi="Times New Roman" w:cs="Times New Roman"/>
+          <w:sz w:val="24"/>
+          <w:szCs w:val="24"/>
+        </w:rPr>
+        <w:t xml:space="preserve"> de transações são guardados</w:t>
       </w:r>
       <w:r>
         <w:rPr>
@@ -1529,20 +1537,72 @@
     <w:p>
       <w:pPr>
         <w:spacing w:after="0" w:line="360" w:lineRule="auto"/>
-        <w:jc w:val="both"/>
-        <w:rPr>
-          <w:rFonts w:ascii="Times New Roman" w:hAnsi="Times New Roman" w:cs="Times New Roman"/>
-          <w:sz w:val="24"/>
-          <w:szCs w:val="24"/>
-        </w:rPr>
-      </w:pPr>
-      <w:r>
-        <w:rPr>
-          <w:rFonts w:ascii="Times New Roman" w:hAnsi="Times New Roman" w:cs="Times New Roman"/>
-          <w:sz w:val="24"/>
-          <w:szCs w:val="24"/>
-        </w:rPr>
-        <w:tab/>
+        <w:ind w:firstLine="360"/>
+        <w:jc w:val="both"/>
+        <w:rPr>
+          <w:rFonts w:ascii="Times New Roman" w:hAnsi="Times New Roman" w:cs="Times New Roman"/>
+          <w:sz w:val="24"/>
+          <w:szCs w:val="24"/>
+        </w:rPr>
+      </w:pPr>
+      <w:r>
+        <w:rPr>
+          <w:rFonts w:ascii="Times New Roman" w:hAnsi="Times New Roman" w:cs="Times New Roman"/>
+          <w:sz w:val="24"/>
+          <w:szCs w:val="24"/>
+        </w:rPr>
+        <w:t xml:space="preserve">Os métodos </w:t>
+      </w:r>
+      <w:r>
+        <w:rPr>
+          <w:rFonts w:ascii="Consolas" w:hAnsi="Consolas" w:cs="Times New Roman"/>
+          <w:b/>
+          <w:bCs/>
+        </w:rPr>
+        <w:t>proof_of_work</w:t>
+      </w:r>
+      <w:r>
+        <w:rPr>
+          <w:rFonts w:ascii="Times New Roman" w:hAnsi="Times New Roman" w:cs="Times New Roman"/>
+          <w:sz w:val="24"/>
+          <w:szCs w:val="24"/>
+        </w:rPr>
+        <w:t xml:space="preserve"> e </w:t>
+      </w:r>
+      <w:r>
+        <w:rPr>
+          <w:rFonts w:ascii="Consolas" w:hAnsi="Consolas" w:cs="Times New Roman"/>
+          <w:b/>
+          <w:bCs/>
+        </w:rPr>
+        <w:t>valid_proof</w:t>
+      </w:r>
+      <w:r>
+        <w:rPr>
+          <w:rFonts w:ascii="Times New Roman" w:hAnsi="Times New Roman" w:cs="Times New Roman"/>
+          <w:sz w:val="24"/>
+          <w:szCs w:val="24"/>
+        </w:rPr>
+        <w:t xml:space="preserve"> serão modificados de acordo com os testes realizados.</w:t>
+      </w:r>
+    </w:p>
+    <w:p>
+      <w:pPr>
+        <w:spacing w:after="0" w:line="360" w:lineRule="auto"/>
+        <w:ind w:firstLine="360"/>
+        <w:jc w:val="both"/>
+        <w:rPr>
+          <w:rFonts w:ascii="Times New Roman" w:hAnsi="Times New Roman" w:cs="Times New Roman"/>
+          <w:sz w:val="24"/>
+          <w:szCs w:val="24"/>
+        </w:rPr>
+      </w:pPr>
+      <w:r>
+        <w:rPr>
+          <w:rFonts w:ascii="Times New Roman" w:hAnsi="Times New Roman" w:cs="Times New Roman"/>
+          <w:sz w:val="24"/>
+          <w:szCs w:val="24"/>
+        </w:rPr>
         <w:t xml:space="preserve">Em outro arquivo, usando a biblioteca Flask do Python, construiu-se uma </w:t>
       </w:r>
       <w:r>
@@ -1798,7 +1858,16 @@
           <w:sz w:val="24"/>
           <w:szCs w:val="24"/>
         </w:rPr>
-        <w:t xml:space="preserve">incrementado, ou gerado randomicamente, até que o hash de uma string concatenando o próprio </w:t>
+        <w:t xml:space="preserve">incrementado, ou gerado randomicamente, até que o hash de uma string </w:t>
+      </w:r>
+      <w:r>
+        <w:rPr>
+          <w:rFonts w:ascii="Times New Roman" w:hAnsi="Times New Roman" w:cs="Times New Roman"/>
+          <w:sz w:val="24"/>
+          <w:szCs w:val="24"/>
+        </w:rPr>
+        <w:lastRenderedPageBreak/>
+        <w:t xml:space="preserve">concatenando o próprio </w:t>
       </w:r>
       <w:r>
         <w:rPr>
@@ -2129,12 +2198,10 @@
       <w:r>
         <w:rPr>
           <w:rFonts w:ascii="Times New Roman" w:hAnsi="Times New Roman" w:cs="Times New Roman"/>
-          <w:i/>
-          <w:iCs/>
-          <w:sz w:val="24"/>
-          <w:szCs w:val="24"/>
-        </w:rPr>
-        <w:t>notebook</w:t>
+          <w:sz w:val="24"/>
+          <w:szCs w:val="24"/>
+        </w:rPr>
+        <w:t>dispositivo</w:t>
       </w:r>
       <w:r>
         <w:rPr>
@@ -2558,6 +2625,7 @@
           <w:sz w:val="24"/>
           <w:szCs w:val="24"/>
         </w:rPr>
+        <w:lastRenderedPageBreak/>
         <w:t>É importante ressaltar que</w:t>
       </w:r>
       <w:r>
@@ -2605,7 +2673,6 @@
           <w:sz w:val="24"/>
           <w:szCs w:val="24"/>
         </w:rPr>
-        <w:lastRenderedPageBreak/>
         <w:t>Primecoin</w:t>
       </w:r>
     </w:p>
@@ -2956,6 +3023,7 @@
       <w:r>
         <w:rPr>
           <w:rFonts w:ascii="Times New Roman" w:hAnsi="Times New Roman" w:cs="Times New Roman"/>
+          <w:noProof/>
           <w:sz w:val="24"/>
           <w:szCs w:val="24"/>
         </w:rPr>
@@ -3046,7 +3114,24 @@
           <w:sz w:val="24"/>
           <w:szCs w:val="24"/>
         </w:rPr>
-        <w:t>A dificuldade deste algoritmo pode ser ajustada alterando o tamanho da sequência de números primos que deve ser encontrada. O segundo teste realizado, como o anterior, comparou o tempo de mineração de um bloco com diferentes níveis de dificuldade do algoritmo.</w:t>
+        <w:lastRenderedPageBreak/>
+        <w:t xml:space="preserve">A dificuldade deste algoritmo pode ser ajustada alterando o tamanho da sequência de números primos que deve ser encontrada. O segundo teste realizado, como o anterior, comparou o tempo de mineração de um bloco </w:t>
+      </w:r>
+      <w:r>
+        <w:rPr>
+          <w:rFonts w:ascii="Times New Roman" w:hAnsi="Times New Roman" w:cs="Times New Roman"/>
+          <w:sz w:val="24"/>
+          <w:szCs w:val="24"/>
+        </w:rPr>
+        <w:t>nos</w:t>
+      </w:r>
+      <w:r>
+        <w:rPr>
+          <w:rFonts w:ascii="Times New Roman" w:hAnsi="Times New Roman" w:cs="Times New Roman"/>
+          <w:sz w:val="24"/>
+          <w:szCs w:val="24"/>
+        </w:rPr>
+        <w:t xml:space="preserve"> diferentes níveis de dificuldade do algoritmo.</w:t>
       </w:r>
     </w:p>
     <w:p>
@@ -3123,7 +3208,6 @@
                 <w:sz w:val="24"/>
                 <w:szCs w:val="24"/>
               </w:rPr>
-              <w:lastRenderedPageBreak/>
               <w:t>Dificuldade</w:t>
             </w:r>
           </w:p>
@@ -3518,6 +3602,754 @@
           <w:sz w:val="24"/>
           <w:szCs w:val="24"/>
         </w:rPr>
+        <w:t>Scrypt</w:t>
+      </w:r>
+    </w:p>
+    <w:p>
+      <w:pPr>
+        <w:spacing w:after="0" w:line="360" w:lineRule="auto"/>
+        <w:jc w:val="both"/>
+        <w:rPr>
+          <w:rFonts w:ascii="Times New Roman" w:hAnsi="Times New Roman" w:cs="Times New Roman"/>
+          <w:sz w:val="24"/>
+          <w:szCs w:val="24"/>
+        </w:rPr>
+      </w:pPr>
+    </w:p>
+    <w:p>
+      <w:pPr>
+        <w:spacing w:after="0" w:line="360" w:lineRule="auto"/>
+        <w:jc w:val="both"/>
+        <w:rPr>
+          <w:rFonts w:ascii="Times New Roman" w:hAnsi="Times New Roman" w:cs="Times New Roman"/>
+          <w:sz w:val="24"/>
+          <w:szCs w:val="24"/>
+        </w:rPr>
+      </w:pPr>
+      <w:r>
+        <w:rPr>
+          <w:rFonts w:ascii="Times New Roman" w:hAnsi="Times New Roman" w:cs="Times New Roman"/>
+          <w:sz w:val="24"/>
+          <w:szCs w:val="24"/>
+        </w:rPr>
+        <w:t>O scrypt é uma função de derivação de chave baseada em senha (</w:t>
+      </w:r>
+      <w:r>
+        <w:rPr>
+          <w:rFonts w:ascii="Times New Roman" w:hAnsi="Times New Roman" w:cs="Times New Roman"/>
+          <w:i/>
+          <w:iCs/>
+          <w:sz w:val="24"/>
+          <w:szCs w:val="24"/>
+        </w:rPr>
+        <w:t>Password-Based Key Derivation Function</w:t>
+      </w:r>
+      <w:r>
+        <w:rPr>
+          <w:rFonts w:ascii="Times New Roman" w:hAnsi="Times New Roman" w:cs="Times New Roman"/>
+          <w:sz w:val="24"/>
+          <w:szCs w:val="24"/>
+        </w:rPr>
+        <w:t xml:space="preserve">), ou seja, um algoritmo capaz de gerar chaves criptográficas seguras a partir de uma entrada, neste caso, uma senha. </w:t>
+      </w:r>
+      <w:r>
+        <w:rPr>
+          <w:rFonts w:ascii="Times New Roman" w:hAnsi="Times New Roman" w:cs="Times New Roman"/>
+          <w:sz w:val="24"/>
+          <w:szCs w:val="24"/>
+        </w:rPr>
+        <w:t xml:space="preserve">Scrypt foi projetado em 2009 por Colin Percival com o propósito de ser resistente à ataques de força bruta realizados por </w:t>
+      </w:r>
+      <w:r>
+        <w:rPr>
+          <w:rFonts w:ascii="Times New Roman" w:hAnsi="Times New Roman" w:cs="Times New Roman"/>
+          <w:i/>
+          <w:iCs/>
+          <w:sz w:val="24"/>
+          <w:szCs w:val="24"/>
+        </w:rPr>
+        <w:t>hardwares</w:t>
+      </w:r>
+      <w:r>
+        <w:rPr>
+          <w:rFonts w:ascii="Times New Roman" w:hAnsi="Times New Roman" w:cs="Times New Roman"/>
+          <w:sz w:val="24"/>
+          <w:szCs w:val="24"/>
+        </w:rPr>
+        <w:t xml:space="preserve"> especializados, como ASICs (</w:t>
+      </w:r>
+      <w:r>
+        <w:rPr>
+          <w:rFonts w:ascii="Times New Roman" w:hAnsi="Times New Roman" w:cs="Times New Roman"/>
+          <w:i/>
+          <w:iCs/>
+          <w:sz w:val="24"/>
+          <w:szCs w:val="24"/>
+        </w:rPr>
+        <w:t>Application Specific Integrated Circuit</w:t>
+      </w:r>
+      <w:r>
+        <w:rPr>
+          <w:rFonts w:ascii="Times New Roman" w:hAnsi="Times New Roman" w:cs="Times New Roman"/>
+          <w:sz w:val="24"/>
+          <w:szCs w:val="24"/>
+        </w:rPr>
+        <w:t xml:space="preserve"> ou circuito integrado de aplicação específica).</w:t>
+      </w:r>
+      <w:r>
+        <w:rPr>
+          <w:rFonts w:ascii="Times New Roman" w:hAnsi="Times New Roman" w:cs="Times New Roman"/>
+          <w:sz w:val="24"/>
+          <w:szCs w:val="24"/>
+        </w:rPr>
+        <w:t xml:space="preserve"> Sendo assim, o algoritmo consome mais recursos, como memória, para o tornar custoso em operações de grande escala.</w:t>
+      </w:r>
+    </w:p>
+    <w:p>
+      <w:pPr>
+        <w:spacing w:after="0" w:line="360" w:lineRule="auto"/>
+        <w:jc w:val="both"/>
+        <w:rPr>
+          <w:rFonts w:ascii="Times New Roman" w:hAnsi="Times New Roman" w:cs="Times New Roman"/>
+          <w:sz w:val="24"/>
+          <w:szCs w:val="24"/>
+        </w:rPr>
+      </w:pPr>
+      <w:r>
+        <w:rPr>
+          <w:rFonts w:ascii="Times New Roman" w:hAnsi="Times New Roman" w:cs="Times New Roman"/>
+          <w:sz w:val="24"/>
+          <w:szCs w:val="24"/>
+        </w:rPr>
+        <w:tab/>
+      </w:r>
+      <w:r>
+        <w:rPr>
+          <w:rFonts w:ascii="Times New Roman" w:hAnsi="Times New Roman" w:cs="Times New Roman"/>
+          <w:sz w:val="24"/>
+          <w:szCs w:val="24"/>
+        </w:rPr>
+        <w:t>O fato de o scrypt demandar certo esforço computacional e ser resistente a ASICs atraiu a atenção de desenvolvedores de criptomoedas, pois, em meados de 2011, GPUs e ASICs haviam se tornado a maioria dos mineradores da rede Bitcoin.</w:t>
+      </w:r>
+      <w:r>
+        <w:rPr>
+          <w:rFonts w:ascii="Times New Roman" w:hAnsi="Times New Roman" w:cs="Times New Roman"/>
+          <w:sz w:val="24"/>
+          <w:szCs w:val="24"/>
+        </w:rPr>
+        <w:t xml:space="preserve"> Desta forma, scrypt foi adaptado para funcionar como um algoritmo hash alternativo ao SHA-256, podendo ser usado como função de prova de trabalho em blockchains. Algumas criptomoedas, como Litecoin e Dogecoin, utilizam este algoritmo. </w:t>
+      </w:r>
+      <w:r>
+        <w:rPr>
+          <w:rFonts w:ascii="Times New Roman" w:hAnsi="Times New Roman" w:cs="Times New Roman"/>
+          <w:sz w:val="24"/>
+          <w:szCs w:val="24"/>
+        </w:rPr>
+        <w:t>Abaixo encontra-se uma possível implementação em Python.</w:t>
+      </w:r>
+    </w:p>
+    <w:p>
+      <w:pPr>
+        <w:spacing w:after="0" w:line="360" w:lineRule="auto"/>
+        <w:jc w:val="both"/>
+        <w:rPr>
+          <w:rFonts w:ascii="Times New Roman" w:hAnsi="Times New Roman" w:cs="Times New Roman"/>
+          <w:sz w:val="24"/>
+          <w:szCs w:val="24"/>
+        </w:rPr>
+      </w:pPr>
+    </w:p>
+    <w:p>
+      <w:pPr>
+        <w:spacing w:after="0" w:line="360" w:lineRule="auto"/>
+        <w:jc w:val="center"/>
+        <w:rPr>
+          <w:rFonts w:ascii="Times New Roman" w:hAnsi="Times New Roman" w:cs="Times New Roman"/>
+          <w:i/>
+          <w:iCs/>
+          <w:sz w:val="20"/>
+          <w:szCs w:val="20"/>
+        </w:rPr>
+      </w:pPr>
+      <w:r>
+        <w:rPr>
+          <w:rFonts w:ascii="Times New Roman" w:hAnsi="Times New Roman" w:cs="Times New Roman"/>
+          <w:i/>
+          <w:iCs/>
+          <w:sz w:val="20"/>
+          <w:szCs w:val="20"/>
+        </w:rPr>
+        <w:t>Figura 5. Implementação do scrypt em Python</w:t>
+      </w:r>
+    </w:p>
+    <w:p>
+      <w:pPr>
+        <w:spacing w:after="0" w:line="360" w:lineRule="auto"/>
+        <w:jc w:val="center"/>
+        <w:rPr>
+          <w:rFonts w:ascii="Times New Roman" w:hAnsi="Times New Roman" w:cs="Times New Roman"/>
+          <w:sz w:val="24"/>
+          <w:szCs w:val="24"/>
+        </w:rPr>
+      </w:pPr>
+      <w:r>
+        <w:rPr>
+          <w:rFonts w:ascii="Times New Roman" w:hAnsi="Times New Roman" w:cs="Times New Roman"/>
+          <w:noProof/>
+          <w:sz w:val="24"/>
+          <w:szCs w:val="24"/>
+        </w:rPr>
+        <w:lastRenderedPageBreak/>
+        <w:drawing>
+          <wp:inline distT="0" distB="0" distL="0" distR="0" wp14:anchorId="3A5B2140" wp14:editId="440BAD32">
+            <wp:extent cx="3976687" cy="2359706"/>
+            <wp:effectExtent l="0" t="0" r="5080" b="2540"/>
+            <wp:docPr id="731385744" name="Imagem 1" descr="Código"/>
+            <wp:cNvGraphicFramePr>
+              <a:graphicFrameLocks xmlns:a="http://schemas.openxmlformats.org/drawingml/2006/main" noChangeAspect="1"/>
+            </wp:cNvGraphicFramePr>
+            <a:graphic xmlns:a="http://schemas.openxmlformats.org/drawingml/2006/main">
+              <a:graphicData uri="http://schemas.openxmlformats.org/drawingml/2006/picture">
+                <pic:pic xmlns:pic="http://schemas.openxmlformats.org/drawingml/2006/picture">
+                  <pic:nvPicPr>
+                    <pic:cNvPr id="731385744" name="Imagem 1" descr="Código"/>
+                    <pic:cNvPicPr/>
+                  </pic:nvPicPr>
+                  <pic:blipFill>
+                    <a:blip r:embed="rId9"/>
+                    <a:stretch>
+                      <a:fillRect/>
+                    </a:stretch>
+                  </pic:blipFill>
+                  <pic:spPr>
+                    <a:xfrm>
+                      <a:off x="0" y="0"/>
+                      <a:ext cx="3987898" cy="2366358"/>
+                    </a:xfrm>
+                    <a:prstGeom prst="rect">
+                      <a:avLst/>
+                    </a:prstGeom>
+                  </pic:spPr>
+                </pic:pic>
+              </a:graphicData>
+            </a:graphic>
+          </wp:inline>
+        </w:drawing>
+      </w:r>
+    </w:p>
+    <w:p>
+      <w:pPr>
+        <w:spacing w:after="0" w:line="360" w:lineRule="auto"/>
+        <w:jc w:val="center"/>
+        <w:rPr>
+          <w:rFonts w:ascii="Times New Roman" w:hAnsi="Times New Roman" w:cs="Times New Roman"/>
+          <w:i/>
+          <w:iCs/>
+          <w:sz w:val="20"/>
+          <w:szCs w:val="20"/>
+        </w:rPr>
+      </w:pPr>
+      <w:r>
+        <w:rPr>
+          <w:rFonts w:ascii="Times New Roman" w:hAnsi="Times New Roman" w:cs="Times New Roman"/>
+          <w:i/>
+          <w:iCs/>
+          <w:sz w:val="20"/>
+          <w:szCs w:val="20"/>
+        </w:rPr>
+        <w:t>Fonte: Autoria própria</w:t>
+      </w:r>
+    </w:p>
+    <w:p>
+      <w:pPr>
+        <w:spacing w:after="0" w:line="360" w:lineRule="auto"/>
+        <w:jc w:val="both"/>
+        <w:rPr>
+          <w:rFonts w:ascii="Times New Roman" w:hAnsi="Times New Roman" w:cs="Times New Roman"/>
+          <w:sz w:val="24"/>
+          <w:szCs w:val="24"/>
+        </w:rPr>
+      </w:pPr>
+    </w:p>
+    <w:p>
+      <w:pPr>
+        <w:spacing w:after="0" w:line="360" w:lineRule="auto"/>
+        <w:jc w:val="both"/>
+        <w:rPr>
+          <w:rFonts w:ascii="Times New Roman" w:hAnsi="Times New Roman" w:cs="Times New Roman"/>
+          <w:sz w:val="24"/>
+          <w:szCs w:val="24"/>
+        </w:rPr>
+      </w:pPr>
+      <w:r>
+        <w:rPr>
+          <w:rFonts w:ascii="Times New Roman" w:hAnsi="Times New Roman" w:cs="Times New Roman"/>
+          <w:sz w:val="24"/>
+          <w:szCs w:val="24"/>
+        </w:rPr>
+        <w:t xml:space="preserve">Como no hashcash, a quantidade de zeros exigida no hash controla a dificuldade de mineração neste algoritmo. No entanto, </w:t>
+      </w:r>
+      <w:r>
+        <w:rPr>
+          <w:rFonts w:ascii="Times New Roman" w:hAnsi="Times New Roman" w:cs="Times New Roman"/>
+          <w:sz w:val="24"/>
+          <w:szCs w:val="24"/>
+        </w:rPr>
+        <w:t>neste caso também podemos controlar os parâmetros da função scrypt, que estão associados ao uso de memória.</w:t>
+      </w:r>
+      <w:r>
+        <w:rPr>
+          <w:rFonts w:ascii="Times New Roman" w:hAnsi="Times New Roman" w:cs="Times New Roman"/>
+          <w:sz w:val="24"/>
+          <w:szCs w:val="24"/>
+        </w:rPr>
+        <w:t xml:space="preserve"> Em seguida são apresentados os resultados do terceiro teste.</w:t>
+      </w:r>
+    </w:p>
+    <w:p>
+      <w:pPr>
+        <w:spacing w:after="0" w:line="360" w:lineRule="auto"/>
+        <w:jc w:val="both"/>
+        <w:rPr>
+          <w:rFonts w:ascii="Times New Roman" w:hAnsi="Times New Roman" w:cs="Times New Roman"/>
+          <w:sz w:val="24"/>
+          <w:szCs w:val="24"/>
+        </w:rPr>
+      </w:pPr>
+    </w:p>
+    <w:p>
+      <w:pPr>
+        <w:spacing w:after="0" w:line="360" w:lineRule="auto"/>
+        <w:jc w:val="center"/>
+        <w:rPr>
+          <w:rFonts w:ascii="Times New Roman" w:hAnsi="Times New Roman" w:cs="Times New Roman"/>
+          <w:i/>
+          <w:iCs/>
+          <w:sz w:val="20"/>
+          <w:szCs w:val="20"/>
+        </w:rPr>
+      </w:pPr>
+      <w:r>
+        <w:rPr>
+          <w:rFonts w:ascii="Times New Roman" w:hAnsi="Times New Roman" w:cs="Times New Roman"/>
+          <w:i/>
+          <w:iCs/>
+          <w:sz w:val="20"/>
+          <w:szCs w:val="20"/>
+        </w:rPr>
+        <w:t>Tabela 3. Teste de dificuldades do scrypt</w:t>
+      </w:r>
+    </w:p>
+    <w:tbl>
+      <w:tblPr>
+        <w:tblStyle w:val="SimplesTabela2"/>
+        <w:tblW w:w="0" w:type="auto"/>
+        <w:jc w:val="center"/>
+        <w:tblLook w:val="04A0" w:firstRow="1" w:lastRow="0" w:firstColumn="1" w:lastColumn="0" w:noHBand="0" w:noVBand="1"/>
+      </w:tblPr>
+      <w:tblGrid>
+        <w:gridCol w:w="2487"/>
+        <w:gridCol w:w="2487"/>
+      </w:tblGrid>
+      <w:tr>
+        <w:trPr>
+          <w:cnfStyle w:val="100000000000" w:firstRow="1" w:lastRow="0" w:firstColumn="0" w:lastColumn="0" w:oddVBand="0" w:evenVBand="0" w:oddHBand="0" w:evenHBand="0" w:firstRowFirstColumn="0" w:firstRowLastColumn="0" w:lastRowFirstColumn="0" w:lastRowLastColumn="0"/>
+          <w:trHeight w:val="580"/>
+          <w:jc w:val="center"/>
+        </w:trPr>
+        <w:tc>
+          <w:tcPr>
+            <w:cnfStyle w:val="001000000000" w:firstRow="0" w:lastRow="0" w:firstColumn="1" w:lastColumn="0" w:oddVBand="0" w:evenVBand="0" w:oddHBand="0" w:evenHBand="0" w:firstRowFirstColumn="0" w:firstRowLastColumn="0" w:lastRowFirstColumn="0" w:lastRowLastColumn="0"/>
+            <w:tcW w:w="2487" w:type="dxa"/>
+            <w:vAlign w:val="center"/>
+          </w:tcPr>
+          <w:p>
+            <w:pPr>
+              <w:spacing w:line="360" w:lineRule="auto"/>
+              <w:jc w:val="center"/>
+              <w:rPr>
+                <w:rFonts w:ascii="Times New Roman" w:hAnsi="Times New Roman" w:cs="Times New Roman"/>
+                <w:sz w:val="24"/>
+                <w:szCs w:val="24"/>
+              </w:rPr>
+            </w:pPr>
+            <w:r>
+              <w:rPr>
+                <w:rFonts w:ascii="Times New Roman" w:hAnsi="Times New Roman" w:cs="Times New Roman"/>
+                <w:sz w:val="24"/>
+                <w:szCs w:val="24"/>
+              </w:rPr>
+              <w:t>Dificuldade</w:t>
+            </w:r>
+          </w:p>
+        </w:tc>
+        <w:tc>
+          <w:tcPr>
+            <w:tcW w:w="2487" w:type="dxa"/>
+            <w:vAlign w:val="center"/>
+          </w:tcPr>
+          <w:p>
+            <w:pPr>
+              <w:spacing w:line="360" w:lineRule="auto"/>
+              <w:jc w:val="center"/>
+              <w:cnfStyle w:val="100000000000" w:firstRow="1" w:lastRow="0" w:firstColumn="0" w:lastColumn="0" w:oddVBand="0" w:evenVBand="0" w:oddHBand="0" w:evenHBand="0" w:firstRowFirstColumn="0" w:firstRowLastColumn="0" w:lastRowFirstColumn="0" w:lastRowLastColumn="0"/>
+              <w:rPr>
+                <w:rFonts w:ascii="Times New Roman" w:hAnsi="Times New Roman" w:cs="Times New Roman"/>
+                <w:sz w:val="24"/>
+                <w:szCs w:val="24"/>
+              </w:rPr>
+            </w:pPr>
+            <w:r>
+              <w:rPr>
+                <w:rFonts w:ascii="Times New Roman" w:hAnsi="Times New Roman" w:cs="Times New Roman"/>
+                <w:sz w:val="24"/>
+                <w:szCs w:val="24"/>
+              </w:rPr>
+              <w:t>Tempo de mineração</w:t>
+            </w:r>
+          </w:p>
+        </w:tc>
+      </w:tr>
+      <w:tr>
+        <w:trPr>
+          <w:cnfStyle w:val="000000100000" w:firstRow="0" w:lastRow="0" w:firstColumn="0" w:lastColumn="0" w:oddVBand="0" w:evenVBand="0" w:oddHBand="1" w:evenHBand="0" w:firstRowFirstColumn="0" w:firstRowLastColumn="0" w:lastRowFirstColumn="0" w:lastRowLastColumn="0"/>
+          <w:trHeight w:val="580"/>
+          <w:jc w:val="center"/>
+        </w:trPr>
+        <w:tc>
+          <w:tcPr>
+            <w:cnfStyle w:val="001000000000" w:firstRow="0" w:lastRow="0" w:firstColumn="1" w:lastColumn="0" w:oddVBand="0" w:evenVBand="0" w:oddHBand="0" w:evenHBand="0" w:firstRowFirstColumn="0" w:firstRowLastColumn="0" w:lastRowFirstColumn="0" w:lastRowLastColumn="0"/>
+            <w:tcW w:w="2487" w:type="dxa"/>
+            <w:vAlign w:val="center"/>
+          </w:tcPr>
+          <w:p>
+            <w:pPr>
+              <w:spacing w:line="360" w:lineRule="auto"/>
+              <w:jc w:val="center"/>
+              <w:rPr>
+                <w:rFonts w:ascii="Times New Roman" w:hAnsi="Times New Roman" w:cs="Times New Roman"/>
+                <w:b w:val="0"/>
+                <w:bCs w:val="0"/>
+                <w:sz w:val="24"/>
+                <w:szCs w:val="24"/>
+              </w:rPr>
+            </w:pPr>
+            <w:r>
+              <w:rPr>
+                <w:rFonts w:ascii="Times New Roman" w:hAnsi="Times New Roman" w:cs="Times New Roman"/>
+                <w:b w:val="0"/>
+                <w:bCs w:val="0"/>
+                <w:sz w:val="24"/>
+                <w:szCs w:val="24"/>
+              </w:rPr>
+              <w:t>2 zeros</w:t>
+            </w:r>
+          </w:p>
+        </w:tc>
+        <w:tc>
+          <w:tcPr>
+            <w:tcW w:w="2487" w:type="dxa"/>
+            <w:vAlign w:val="center"/>
+          </w:tcPr>
+          <w:p>
+            <w:pPr>
+              <w:spacing w:line="360" w:lineRule="auto"/>
+              <w:jc w:val="center"/>
+              <w:cnfStyle w:val="000000100000" w:firstRow="0" w:lastRow="0" w:firstColumn="0" w:lastColumn="0" w:oddVBand="0" w:evenVBand="0" w:oddHBand="1" w:evenHBand="0" w:firstRowFirstColumn="0" w:firstRowLastColumn="0" w:lastRowFirstColumn="0" w:lastRowLastColumn="0"/>
+              <w:rPr>
+                <w:rFonts w:ascii="Times New Roman" w:hAnsi="Times New Roman" w:cs="Times New Roman"/>
+                <w:sz w:val="24"/>
+                <w:szCs w:val="24"/>
+              </w:rPr>
+            </w:pPr>
+            <w:r>
+              <w:rPr>
+                <w:rFonts w:ascii="Times New Roman" w:hAnsi="Times New Roman" w:cs="Times New Roman"/>
+                <w:sz w:val="24"/>
+                <w:szCs w:val="24"/>
+              </w:rPr>
+              <w:t>30</w:t>
+            </w:r>
+            <w:r>
+              <w:rPr>
+                <w:rFonts w:ascii="Times New Roman" w:hAnsi="Times New Roman" w:cs="Times New Roman"/>
+                <w:sz w:val="24"/>
+                <w:szCs w:val="24"/>
+              </w:rPr>
+              <w:t>s</w:t>
+            </w:r>
+          </w:p>
+        </w:tc>
+      </w:tr>
+      <w:tr>
+        <w:trPr>
+          <w:trHeight w:val="580"/>
+          <w:jc w:val="center"/>
+        </w:trPr>
+        <w:tc>
+          <w:tcPr>
+            <w:cnfStyle w:val="001000000000" w:firstRow="0" w:lastRow="0" w:firstColumn="1" w:lastColumn="0" w:oddVBand="0" w:evenVBand="0" w:oddHBand="0" w:evenHBand="0" w:firstRowFirstColumn="0" w:firstRowLastColumn="0" w:lastRowFirstColumn="0" w:lastRowLastColumn="0"/>
+            <w:tcW w:w="2487" w:type="dxa"/>
+            <w:vAlign w:val="center"/>
+          </w:tcPr>
+          <w:p>
+            <w:pPr>
+              <w:spacing w:line="360" w:lineRule="auto"/>
+              <w:jc w:val="center"/>
+              <w:rPr>
+                <w:rFonts w:ascii="Times New Roman" w:hAnsi="Times New Roman" w:cs="Times New Roman"/>
+                <w:b w:val="0"/>
+                <w:bCs w:val="0"/>
+                <w:sz w:val="24"/>
+                <w:szCs w:val="24"/>
+              </w:rPr>
+            </w:pPr>
+            <w:r>
+              <w:rPr>
+                <w:rFonts w:ascii="Times New Roman" w:hAnsi="Times New Roman" w:cs="Times New Roman"/>
+                <w:b w:val="0"/>
+                <w:bCs w:val="0"/>
+                <w:sz w:val="24"/>
+                <w:szCs w:val="24"/>
+              </w:rPr>
+              <w:t>3</w:t>
+            </w:r>
+            <w:r>
+              <w:rPr>
+                <w:rFonts w:ascii="Times New Roman" w:hAnsi="Times New Roman" w:cs="Times New Roman"/>
+                <w:b w:val="0"/>
+                <w:bCs w:val="0"/>
+                <w:sz w:val="24"/>
+                <w:szCs w:val="24"/>
+              </w:rPr>
+              <w:t xml:space="preserve"> zeros</w:t>
+            </w:r>
+          </w:p>
+        </w:tc>
+        <w:tc>
+          <w:tcPr>
+            <w:tcW w:w="2487" w:type="dxa"/>
+            <w:vAlign w:val="center"/>
+          </w:tcPr>
+          <w:p>
+            <w:pPr>
+              <w:spacing w:line="360" w:lineRule="auto"/>
+              <w:jc w:val="center"/>
+              <w:cnfStyle w:val="000000000000" w:firstRow="0" w:lastRow="0" w:firstColumn="0" w:lastColumn="0" w:oddVBand="0" w:evenVBand="0" w:oddHBand="0" w:evenHBand="0" w:firstRowFirstColumn="0" w:firstRowLastColumn="0" w:lastRowFirstColumn="0" w:lastRowLastColumn="0"/>
+              <w:rPr>
+                <w:rFonts w:ascii="Times New Roman" w:hAnsi="Times New Roman" w:cs="Times New Roman"/>
+                <w:sz w:val="24"/>
+                <w:szCs w:val="24"/>
+              </w:rPr>
+            </w:pPr>
+            <w:r>
+              <w:rPr>
+                <w:rFonts w:ascii="Times New Roman" w:hAnsi="Times New Roman" w:cs="Times New Roman"/>
+                <w:sz w:val="24"/>
+                <w:szCs w:val="24"/>
+              </w:rPr>
+              <w:t>285,1</w:t>
+            </w:r>
+            <w:r>
+              <w:rPr>
+                <w:rFonts w:ascii="Times New Roman" w:hAnsi="Times New Roman" w:cs="Times New Roman"/>
+                <w:sz w:val="24"/>
+                <w:szCs w:val="24"/>
+              </w:rPr>
+              <w:t>s</w:t>
+            </w:r>
+            <w:r>
+              <w:rPr>
+                <w:rFonts w:ascii="Times New Roman" w:hAnsi="Times New Roman" w:cs="Times New Roman"/>
+                <w:sz w:val="24"/>
+                <w:szCs w:val="24"/>
+              </w:rPr>
+              <w:t xml:space="preserve"> ≈ 4,75 min</w:t>
+            </w:r>
+          </w:p>
+        </w:tc>
+      </w:tr>
+      <w:tr>
+        <w:trPr>
+          <w:cnfStyle w:val="000000100000" w:firstRow="0" w:lastRow="0" w:firstColumn="0" w:lastColumn="0" w:oddVBand="0" w:evenVBand="0" w:oddHBand="1" w:evenHBand="0" w:firstRowFirstColumn="0" w:firstRowLastColumn="0" w:lastRowFirstColumn="0" w:lastRowLastColumn="0"/>
+          <w:trHeight w:val="580"/>
+          <w:jc w:val="center"/>
+        </w:trPr>
+        <w:tc>
+          <w:tcPr>
+            <w:cnfStyle w:val="001000000000" w:firstRow="0" w:lastRow="0" w:firstColumn="1" w:lastColumn="0" w:oddVBand="0" w:evenVBand="0" w:oddHBand="0" w:evenHBand="0" w:firstRowFirstColumn="0" w:firstRowLastColumn="0" w:lastRowFirstColumn="0" w:lastRowLastColumn="0"/>
+            <w:tcW w:w="2487" w:type="dxa"/>
+            <w:vAlign w:val="center"/>
+          </w:tcPr>
+          <w:p>
+            <w:pPr>
+              <w:spacing w:line="360" w:lineRule="auto"/>
+              <w:jc w:val="center"/>
+              <w:rPr>
+                <w:rFonts w:ascii="Times New Roman" w:hAnsi="Times New Roman" w:cs="Times New Roman"/>
+                <w:b w:val="0"/>
+                <w:bCs w:val="0"/>
+                <w:sz w:val="24"/>
+                <w:szCs w:val="24"/>
+              </w:rPr>
+            </w:pPr>
+            <w:r>
+              <w:rPr>
+                <w:rFonts w:ascii="Times New Roman" w:hAnsi="Times New Roman" w:cs="Times New Roman"/>
+                <w:b w:val="0"/>
+                <w:bCs w:val="0"/>
+                <w:sz w:val="24"/>
+                <w:szCs w:val="24"/>
+              </w:rPr>
+              <w:t>4</w:t>
+            </w:r>
+            <w:r>
+              <w:rPr>
+                <w:rFonts w:ascii="Times New Roman" w:hAnsi="Times New Roman" w:cs="Times New Roman"/>
+                <w:b w:val="0"/>
+                <w:bCs w:val="0"/>
+                <w:sz w:val="24"/>
+                <w:szCs w:val="24"/>
+              </w:rPr>
+              <w:t xml:space="preserve"> zeros</w:t>
+            </w:r>
+          </w:p>
+        </w:tc>
+        <w:tc>
+          <w:tcPr>
+            <w:tcW w:w="2487" w:type="dxa"/>
+            <w:vAlign w:val="center"/>
+          </w:tcPr>
+          <w:p>
+            <w:pPr>
+              <w:spacing w:line="360" w:lineRule="auto"/>
+              <w:jc w:val="center"/>
+              <w:cnfStyle w:val="000000100000" w:firstRow="0" w:lastRow="0" w:firstColumn="0" w:lastColumn="0" w:oddVBand="0" w:evenVBand="0" w:oddHBand="1" w:evenHBand="0" w:firstRowFirstColumn="0" w:firstRowLastColumn="0" w:lastRowFirstColumn="0" w:lastRowLastColumn="0"/>
+              <w:rPr>
+                <w:rFonts w:ascii="Times New Roman" w:hAnsi="Times New Roman" w:cs="Times New Roman"/>
+                <w:sz w:val="24"/>
+                <w:szCs w:val="24"/>
+              </w:rPr>
+            </w:pPr>
+            <w:r>
+              <w:rPr>
+                <w:rFonts w:ascii="Times New Roman" w:hAnsi="Times New Roman" w:cs="Times New Roman"/>
+                <w:sz w:val="24"/>
+                <w:szCs w:val="24"/>
+              </w:rPr>
+              <w:t>excedeu 30 min</w:t>
+            </w:r>
+          </w:p>
+        </w:tc>
+      </w:tr>
+    </w:tbl>
+    <w:p>
+      <w:pPr>
+        <w:spacing w:after="0" w:line="360" w:lineRule="auto"/>
+        <w:jc w:val="center"/>
+        <w:rPr>
+          <w:rFonts w:ascii="Times New Roman" w:hAnsi="Times New Roman" w:cs="Times New Roman"/>
+          <w:i/>
+          <w:iCs/>
+          <w:sz w:val="20"/>
+          <w:szCs w:val="20"/>
+        </w:rPr>
+      </w:pPr>
+      <w:r>
+        <w:rPr>
+          <w:rFonts w:ascii="Times New Roman" w:hAnsi="Times New Roman" w:cs="Times New Roman"/>
+          <w:i/>
+          <w:iCs/>
+          <w:sz w:val="20"/>
+          <w:szCs w:val="20"/>
+        </w:rPr>
+        <w:t>Fonte: Autoria própria</w:t>
+      </w:r>
+    </w:p>
+    <w:p>
+      <w:pPr>
+        <w:spacing w:after="0" w:line="360" w:lineRule="auto"/>
+        <w:jc w:val="both"/>
+        <w:rPr>
+          <w:rFonts w:ascii="Times New Roman" w:hAnsi="Times New Roman" w:cs="Times New Roman"/>
+          <w:sz w:val="24"/>
+          <w:szCs w:val="24"/>
+        </w:rPr>
+      </w:pPr>
+    </w:p>
+    <w:p>
+      <w:pPr>
+        <w:spacing w:after="0" w:line="360" w:lineRule="auto"/>
+        <w:jc w:val="both"/>
+        <w:rPr>
+          <w:rFonts w:ascii="Times New Roman" w:hAnsi="Times New Roman" w:cs="Times New Roman"/>
+          <w:sz w:val="24"/>
+          <w:szCs w:val="24"/>
+        </w:rPr>
+      </w:pPr>
+      <w:r>
+        <w:rPr>
+          <w:rFonts w:ascii="Times New Roman" w:hAnsi="Times New Roman" w:cs="Times New Roman"/>
+          <w:sz w:val="24"/>
+          <w:szCs w:val="24"/>
+        </w:rPr>
+        <w:t xml:space="preserve">Apesar da proposta original, atualmente existem </w:t>
+      </w:r>
+      <w:r>
+        <w:rPr>
+          <w:rFonts w:ascii="Times New Roman" w:hAnsi="Times New Roman" w:cs="Times New Roman"/>
+          <w:i/>
+          <w:iCs/>
+          <w:sz w:val="24"/>
+          <w:szCs w:val="24"/>
+        </w:rPr>
+        <w:t>hardwares</w:t>
+      </w:r>
+      <w:r>
+        <w:rPr>
+          <w:rFonts w:ascii="Times New Roman" w:hAnsi="Times New Roman" w:cs="Times New Roman"/>
+          <w:sz w:val="24"/>
+          <w:szCs w:val="24"/>
+        </w:rPr>
+        <w:t xml:space="preserve"> especializados em minerar criptomoedas baseadas em scrypt. Além disso, como nos outros testes realizados, é possível verificar que esta função de prova de trabalho também consome muita energia.</w:t>
+      </w:r>
+    </w:p>
+    <w:p>
+      <w:pPr>
+        <w:spacing w:after="0" w:line="360" w:lineRule="auto"/>
+        <w:jc w:val="both"/>
+        <w:rPr>
+          <w:rFonts w:ascii="Times New Roman" w:hAnsi="Times New Roman" w:cs="Times New Roman"/>
+          <w:sz w:val="24"/>
+          <w:szCs w:val="24"/>
+        </w:rPr>
+      </w:pPr>
+    </w:p>
+    <w:p>
+      <w:pPr>
+        <w:pStyle w:val="PargrafodaLista"/>
+        <w:numPr>
+          <w:ilvl w:val="0"/>
+          <w:numId w:val="1"/>
+        </w:numPr>
+        <w:spacing w:after="0" w:line="360" w:lineRule="auto"/>
+        <w:jc w:val="both"/>
+        <w:rPr>
+          <w:rFonts w:ascii="Times New Roman" w:hAnsi="Times New Roman" w:cs="Times New Roman"/>
+          <w:b/>
+          <w:bCs/>
+          <w:sz w:val="24"/>
+          <w:szCs w:val="24"/>
+        </w:rPr>
+      </w:pPr>
+      <w:r>
+        <w:rPr>
+          <w:rFonts w:ascii="Times New Roman" w:hAnsi="Times New Roman" w:cs="Times New Roman"/>
+          <w:b/>
+          <w:bCs/>
+          <w:sz w:val="24"/>
+          <w:szCs w:val="24"/>
+        </w:rPr>
         <w:t>Conclusão</w:t>
       </w:r>
     </w:p>
@@ -3548,7 +4380,32 @@
           <w:sz w:val="24"/>
           <w:szCs w:val="24"/>
         </w:rPr>
-        <w:t>*Algumas funções de prova de trabalho para pesquisar: scrypt (usado no litecoin); equihash (usado no zcash); ethash (ethereum); cuckoo cycle (eficiência energética); blake2b (menor consumo de energia do que o hashcash); primecoin; verifiable delay functions (reduz a vantagem de hardware, mas ainda está sendo desenvolvido).</w:t>
+        <w:t xml:space="preserve">*Algumas funções de prova de trabalho para pesquisar: equihash (usado no zcash); ethash (ethereum); cuckoo cycle (eficiência energética); blake2b (menor consumo de energia do que </w:t>
+      </w:r>
+      <w:r>
+        <w:rPr>
+          <w:rFonts w:ascii="Times New Roman" w:hAnsi="Times New Roman" w:cs="Times New Roman"/>
+          <w:sz w:val="24"/>
+          <w:szCs w:val="24"/>
+        </w:rPr>
+        <w:lastRenderedPageBreak/>
+        <w:t>o hashcash);</w:t>
+      </w:r>
+      <w:r>
+        <w:rPr>
+          <w:rFonts w:ascii="Times New Roman" w:hAnsi="Times New Roman" w:cs="Times New Roman"/>
+          <w:sz w:val="24"/>
+          <w:szCs w:val="24"/>
+        </w:rPr>
+        <w:t xml:space="preserve"> </w:t>
+      </w:r>
+      <w:r>
+        <w:rPr>
+          <w:rFonts w:ascii="Times New Roman" w:hAnsi="Times New Roman" w:cs="Times New Roman"/>
+          <w:sz w:val="24"/>
+          <w:szCs w:val="24"/>
+        </w:rPr>
+        <w:t>verifiable delay functions (reduz a vantagem de hardware, mas ainda está sendo desenvolvido).</w:t>
       </w:r>
     </w:p>
     <w:p>
@@ -3596,7 +4453,7 @@
     </w:p>
     <w:p>
       <w:pPr>
-        <w:spacing w:after="0" w:line="276" w:lineRule="auto"/>
+        <w:spacing w:after="0" w:line="240" w:lineRule="auto"/>
         <w:jc w:val="both"/>
         <w:rPr>
           <w:rFonts w:ascii="Times New Roman" w:hAnsi="Times New Roman" w:cs="Times New Roman"/>
@@ -3622,7 +4479,7 @@
         </w:rPr>
         <w:t xml:space="preserve">, 2008. Disponível em: </w:t>
       </w:r>
-      <w:hyperlink r:id="rId9" w:history="1">
+      <w:hyperlink r:id="rId10" w:history="1">
         <w:r>
           <w:rPr>
             <w:rStyle w:val="Hyperlink"/>
@@ -3652,16 +4509,16 @@
     </w:p>
     <w:p>
       <w:pPr>
-        <w:spacing w:after="0" w:line="276" w:lineRule="auto"/>
-        <w:jc w:val="both"/>
-        <w:rPr>
-          <w:rFonts w:ascii="Times New Roman" w:hAnsi="Times New Roman" w:cs="Times New Roman"/>
-        </w:rPr>
-      </w:pPr>
-    </w:p>
-    <w:p>
-      <w:pPr>
-        <w:spacing w:after="0" w:line="276" w:lineRule="auto"/>
+        <w:spacing w:after="0" w:line="240" w:lineRule="auto"/>
+        <w:jc w:val="both"/>
+        <w:rPr>
+          <w:rFonts w:ascii="Times New Roman" w:hAnsi="Times New Roman" w:cs="Times New Roman"/>
+        </w:rPr>
+      </w:pPr>
+    </w:p>
+    <w:p>
+      <w:pPr>
+        <w:spacing w:after="0" w:line="240" w:lineRule="auto"/>
         <w:jc w:val="both"/>
         <w:rPr>
           <w:rFonts w:ascii="Times New Roman" w:hAnsi="Times New Roman" w:cs="Times New Roman"/>
@@ -3687,7 +4544,7 @@
         </w:rPr>
         <w:t xml:space="preserve">, São Paulo, 29 de mai. de 2023. Disponível em: </w:t>
       </w:r>
-      <w:hyperlink r:id="rId10" w:history="1">
+      <w:hyperlink r:id="rId11" w:history="1">
         <w:r>
           <w:rPr>
             <w:rStyle w:val="Hyperlink"/>
@@ -3705,16 +4562,16 @@
     </w:p>
     <w:p>
       <w:pPr>
-        <w:spacing w:after="0" w:line="276" w:lineRule="auto"/>
-        <w:jc w:val="both"/>
-        <w:rPr>
-          <w:rFonts w:ascii="Times New Roman" w:hAnsi="Times New Roman" w:cs="Times New Roman"/>
-        </w:rPr>
-      </w:pPr>
-    </w:p>
-    <w:p>
-      <w:pPr>
-        <w:spacing w:after="0" w:line="276" w:lineRule="auto"/>
+        <w:spacing w:after="0" w:line="240" w:lineRule="auto"/>
+        <w:jc w:val="both"/>
+        <w:rPr>
+          <w:rFonts w:ascii="Times New Roman" w:hAnsi="Times New Roman" w:cs="Times New Roman"/>
+        </w:rPr>
+      </w:pPr>
+    </w:p>
+    <w:p>
+      <w:pPr>
+        <w:spacing w:after="0" w:line="240" w:lineRule="auto"/>
         <w:jc w:val="both"/>
         <w:rPr>
           <w:rFonts w:ascii="Times New Roman" w:hAnsi="Times New Roman" w:cs="Times New Roman"/>
@@ -3743,7 +4600,7 @@
     </w:p>
     <w:p>
       <w:pPr>
-        <w:spacing w:after="0" w:line="276" w:lineRule="auto"/>
+        <w:spacing w:after="0" w:line="240" w:lineRule="auto"/>
         <w:jc w:val="both"/>
         <w:rPr>
           <w:rFonts w:ascii="Times New Roman" w:hAnsi="Times New Roman" w:cs="Times New Roman"/>
@@ -3753,7 +4610,7 @@
     </w:p>
     <w:p>
       <w:pPr>
-        <w:spacing w:after="0" w:line="276" w:lineRule="auto"/>
+        <w:spacing w:after="0" w:line="240" w:lineRule="auto"/>
         <w:jc w:val="both"/>
         <w:rPr>
           <w:rFonts w:ascii="Times New Roman" w:hAnsi="Times New Roman" w:cs="Times New Roman"/>
@@ -3780,7 +4637,7 @@
         </w:rPr>
         <w:t xml:space="preserve">, 2022. Disponível em: </w:t>
       </w:r>
-      <w:hyperlink r:id="rId11" w:history="1">
+      <w:hyperlink r:id="rId12" w:history="1">
         <w:r>
           <w:rPr>
             <w:rStyle w:val="Hyperlink"/>
@@ -3816,16 +4673,16 @@
     </w:p>
     <w:p>
       <w:pPr>
-        <w:spacing w:after="0" w:line="276" w:lineRule="auto"/>
-        <w:jc w:val="both"/>
-        <w:rPr>
-          <w:rFonts w:ascii="Times New Roman" w:hAnsi="Times New Roman" w:cs="Times New Roman"/>
-        </w:rPr>
-      </w:pPr>
-    </w:p>
-    <w:p>
-      <w:pPr>
-        <w:spacing w:after="0" w:line="276" w:lineRule="auto"/>
+        <w:spacing w:after="0" w:line="240" w:lineRule="auto"/>
+        <w:jc w:val="both"/>
+        <w:rPr>
+          <w:rFonts w:ascii="Times New Roman" w:hAnsi="Times New Roman" w:cs="Times New Roman"/>
+        </w:rPr>
+      </w:pPr>
+    </w:p>
+    <w:p>
+      <w:pPr>
+        <w:spacing w:after="0" w:line="240" w:lineRule="auto"/>
         <w:jc w:val="both"/>
         <w:rPr>
           <w:rFonts w:ascii="Times New Roman" w:hAnsi="Times New Roman" w:cs="Times New Roman"/>
@@ -3852,7 +4709,7 @@
         </w:rPr>
         <w:t xml:space="preserve">, 2024. Disponível em: </w:t>
       </w:r>
-      <w:hyperlink r:id="rId12" w:history="1">
+      <w:hyperlink r:id="rId13" w:history="1">
         <w:r>
           <w:rPr>
             <w:rStyle w:val="Hyperlink"/>
@@ -3872,16 +4729,16 @@
     </w:p>
     <w:p>
       <w:pPr>
-        <w:spacing w:after="0" w:line="276" w:lineRule="auto"/>
-        <w:jc w:val="both"/>
-        <w:rPr>
-          <w:rFonts w:ascii="Times New Roman" w:hAnsi="Times New Roman" w:cs="Times New Roman"/>
-        </w:rPr>
-      </w:pPr>
-    </w:p>
-    <w:p>
-      <w:pPr>
-        <w:spacing w:after="0" w:line="276" w:lineRule="auto"/>
+        <w:spacing w:after="0" w:line="240" w:lineRule="auto"/>
+        <w:jc w:val="both"/>
+        <w:rPr>
+          <w:rFonts w:ascii="Times New Roman" w:hAnsi="Times New Roman" w:cs="Times New Roman"/>
+        </w:rPr>
+      </w:pPr>
+    </w:p>
+    <w:p>
+      <w:pPr>
+        <w:spacing w:after="0" w:line="240" w:lineRule="auto"/>
         <w:jc w:val="both"/>
         <w:rPr>
           <w:rFonts w:ascii="Times New Roman" w:hAnsi="Times New Roman" w:cs="Times New Roman"/>
@@ -3907,7 +4764,7 @@
         </w:rPr>
         <w:t xml:space="preserve">, 2024. Disponível em: </w:t>
       </w:r>
-      <w:hyperlink r:id="rId13" w:history="1">
+      <w:hyperlink r:id="rId14" w:history="1">
         <w:r>
           <w:rPr>
             <w:rStyle w:val="Hyperlink"/>
@@ -3925,16 +4782,16 @@
     </w:p>
     <w:p>
       <w:pPr>
-        <w:spacing w:after="0" w:line="276" w:lineRule="auto"/>
-        <w:jc w:val="both"/>
-        <w:rPr>
-          <w:rFonts w:ascii="Times New Roman" w:hAnsi="Times New Roman" w:cs="Times New Roman"/>
-        </w:rPr>
-      </w:pPr>
-    </w:p>
-    <w:p>
-      <w:pPr>
-        <w:spacing w:after="0" w:line="276" w:lineRule="auto"/>
+        <w:spacing w:after="0" w:line="240" w:lineRule="auto"/>
+        <w:jc w:val="both"/>
+        <w:rPr>
+          <w:rFonts w:ascii="Times New Roman" w:hAnsi="Times New Roman" w:cs="Times New Roman"/>
+        </w:rPr>
+      </w:pPr>
+    </w:p>
+    <w:p>
+      <w:pPr>
+        <w:spacing w:after="0" w:line="240" w:lineRule="auto"/>
         <w:jc w:val="both"/>
         <w:rPr>
           <w:rFonts w:ascii="Times New Roman" w:hAnsi="Times New Roman" w:cs="Times New Roman"/>
@@ -3945,7 +4802,6 @@
         <w:rPr>
           <w:rFonts w:ascii="Times New Roman" w:hAnsi="Times New Roman" w:cs="Times New Roman"/>
         </w:rPr>
-        <w:lastRenderedPageBreak/>
         <w:t xml:space="preserve">BACK, Adam. Hashcash - a denial of service counter-measure. </w:t>
       </w:r>
       <w:r>
@@ -3962,7 +4818,7 @@
         </w:rPr>
         <w:t xml:space="preserve">, 2002. Disponível em: </w:t>
       </w:r>
-      <w:hyperlink r:id="rId14" w:history="1">
+      <w:hyperlink r:id="rId15" w:history="1">
         <w:r>
           <w:rPr>
             <w:rStyle w:val="Hyperlink"/>
@@ -3982,16 +4838,16 @@
     </w:p>
     <w:p>
       <w:pPr>
-        <w:spacing w:after="0" w:line="276" w:lineRule="auto"/>
-        <w:jc w:val="both"/>
-        <w:rPr>
-          <w:rFonts w:ascii="Times New Roman" w:hAnsi="Times New Roman" w:cs="Times New Roman"/>
-        </w:rPr>
-      </w:pPr>
-    </w:p>
-    <w:p>
-      <w:pPr>
-        <w:spacing w:after="0" w:line="276" w:lineRule="auto"/>
+        <w:spacing w:after="0" w:line="240" w:lineRule="auto"/>
+        <w:jc w:val="both"/>
+        <w:rPr>
+          <w:rFonts w:ascii="Times New Roman" w:hAnsi="Times New Roman" w:cs="Times New Roman"/>
+        </w:rPr>
+      </w:pPr>
+    </w:p>
+    <w:p>
+      <w:pPr>
+        <w:spacing w:after="0" w:line="240" w:lineRule="auto"/>
         <w:jc w:val="both"/>
         <w:rPr>
           <w:rFonts w:ascii="Times New Roman" w:hAnsi="Times New Roman" w:cs="Times New Roman"/>
@@ -4065,7 +4921,7 @@
         </w:rPr>
         <w:t xml:space="preserve">, 29, 79-93, 2022. Disponível em: </w:t>
       </w:r>
-      <w:hyperlink r:id="rId15" w:history="1">
+      <w:hyperlink r:id="rId16" w:history="1">
         <w:r>
           <w:rPr>
             <w:rStyle w:val="Hyperlink"/>
@@ -4083,16 +4939,16 @@
     </w:p>
     <w:p>
       <w:pPr>
-        <w:spacing w:after="0" w:line="276" w:lineRule="auto"/>
-        <w:jc w:val="both"/>
-        <w:rPr>
-          <w:rFonts w:ascii="Times New Roman" w:hAnsi="Times New Roman" w:cs="Times New Roman"/>
-        </w:rPr>
-      </w:pPr>
-    </w:p>
-    <w:p>
-      <w:pPr>
-        <w:spacing w:after="0" w:line="276" w:lineRule="auto"/>
+        <w:spacing w:after="0" w:line="240" w:lineRule="auto"/>
+        <w:jc w:val="both"/>
+        <w:rPr>
+          <w:rFonts w:ascii="Times New Roman" w:hAnsi="Times New Roman" w:cs="Times New Roman"/>
+        </w:rPr>
+      </w:pPr>
+    </w:p>
+    <w:p>
+      <w:pPr>
+        <w:spacing w:after="0" w:line="240" w:lineRule="auto"/>
         <w:jc w:val="both"/>
         <w:rPr>
           <w:rFonts w:ascii="Times New Roman" w:hAnsi="Times New Roman" w:cs="Times New Roman"/>
@@ -4130,7 +4986,7 @@
         </w:rPr>
         <w:t xml:space="preserve">, 10 de fev. de 2024. Disponível em: </w:t>
       </w:r>
-      <w:hyperlink r:id="rId16" w:history="1">
+      <w:hyperlink r:id="rId17" w:history="1">
         <w:r>
           <w:rPr>
             <w:rStyle w:val="Hyperlink"/>
@@ -4148,16 +5004,16 @@
     </w:p>
     <w:p>
       <w:pPr>
-        <w:spacing w:after="0" w:line="276" w:lineRule="auto"/>
-        <w:jc w:val="both"/>
-        <w:rPr>
-          <w:rFonts w:ascii="Times New Roman" w:hAnsi="Times New Roman" w:cs="Times New Roman"/>
-        </w:rPr>
-      </w:pPr>
-    </w:p>
-    <w:p>
-      <w:pPr>
-        <w:spacing w:after="0" w:line="276" w:lineRule="auto"/>
+        <w:spacing w:after="0" w:line="240" w:lineRule="auto"/>
+        <w:jc w:val="both"/>
+        <w:rPr>
+          <w:rFonts w:ascii="Times New Roman" w:hAnsi="Times New Roman" w:cs="Times New Roman"/>
+        </w:rPr>
+      </w:pPr>
+    </w:p>
+    <w:p>
+      <w:pPr>
+        <w:spacing w:after="0" w:line="240" w:lineRule="auto"/>
         <w:jc w:val="both"/>
         <w:rPr>
           <w:rFonts w:ascii="Times New Roman" w:hAnsi="Times New Roman" w:cs="Times New Roman"/>
@@ -4183,7 +5039,7 @@
         </w:rPr>
         <w:t xml:space="preserve">, 2024. Disponível em: </w:t>
       </w:r>
-      <w:hyperlink r:id="rId17" w:history="1">
+      <w:hyperlink r:id="rId18" w:history="1">
         <w:r>
           <w:rPr>
             <w:rStyle w:val="Hyperlink"/>
@@ -4201,16 +5057,16 @@
     </w:p>
     <w:p>
       <w:pPr>
-        <w:spacing w:after="0" w:line="276" w:lineRule="auto"/>
-        <w:jc w:val="both"/>
-        <w:rPr>
-          <w:rFonts w:ascii="Times New Roman" w:hAnsi="Times New Roman" w:cs="Times New Roman"/>
-        </w:rPr>
-      </w:pPr>
-    </w:p>
-    <w:p>
-      <w:pPr>
-        <w:spacing w:after="0" w:line="276" w:lineRule="auto"/>
+        <w:spacing w:after="0" w:line="240" w:lineRule="auto"/>
+        <w:jc w:val="both"/>
+        <w:rPr>
+          <w:rFonts w:ascii="Times New Roman" w:hAnsi="Times New Roman" w:cs="Times New Roman"/>
+        </w:rPr>
+      </w:pPr>
+    </w:p>
+    <w:p>
+      <w:pPr>
+        <w:spacing w:after="0" w:line="240" w:lineRule="auto"/>
         <w:jc w:val="both"/>
         <w:rPr>
           <w:rFonts w:ascii="Times New Roman" w:hAnsi="Times New Roman" w:cs="Times New Roman"/>
@@ -4236,7 +5092,7 @@
         </w:rPr>
         <w:t xml:space="preserve">, 2013. Disponível em: </w:t>
       </w:r>
-      <w:hyperlink r:id="rId18" w:history="1">
+      <w:hyperlink r:id="rId19" w:history="1">
         <w:r>
           <w:rPr>
             <w:rStyle w:val="Hyperlink"/>
@@ -4250,6 +5106,112 @@
           <w:rFonts w:ascii="Times New Roman" w:hAnsi="Times New Roman" w:cs="Times New Roman"/>
         </w:rPr>
         <w:t>. Acesso em: 13 de dez. de 2024.</w:t>
+      </w:r>
+    </w:p>
+    <w:p>
+      <w:pPr>
+        <w:spacing w:after="0" w:line="240" w:lineRule="auto"/>
+        <w:jc w:val="both"/>
+        <w:rPr>
+          <w:rFonts w:ascii="Times New Roman" w:hAnsi="Times New Roman" w:cs="Times New Roman"/>
+        </w:rPr>
+      </w:pPr>
+    </w:p>
+    <w:p>
+      <w:pPr>
+        <w:spacing w:after="0" w:line="240" w:lineRule="auto"/>
+        <w:jc w:val="both"/>
+        <w:rPr>
+          <w:rFonts w:ascii="Times New Roman" w:hAnsi="Times New Roman" w:cs="Times New Roman"/>
+        </w:rPr>
+      </w:pPr>
+      <w:r>
+        <w:rPr>
+          <w:rFonts w:ascii="Times New Roman" w:hAnsi="Times New Roman" w:cs="Times New Roman"/>
+        </w:rPr>
+        <w:t xml:space="preserve">Scrypt. </w:t>
+      </w:r>
+      <w:r>
+        <w:rPr>
+          <w:rFonts w:ascii="Times New Roman" w:hAnsi="Times New Roman" w:cs="Times New Roman"/>
+          <w:b/>
+          <w:bCs/>
+        </w:rPr>
+        <w:t>Wikipedia</w:t>
+      </w:r>
+      <w:r>
+        <w:rPr>
+          <w:rFonts w:ascii="Times New Roman" w:hAnsi="Times New Roman" w:cs="Times New Roman"/>
+        </w:rPr>
+        <w:t xml:space="preserve">, 2024. Disponível em: </w:t>
+      </w:r>
+      <w:hyperlink r:id="rId20" w:history="1">
+        <w:r>
+          <w:rPr>
+            <w:rStyle w:val="Hyperlink"/>
+            <w:rFonts w:ascii="Times New Roman" w:hAnsi="Times New Roman" w:cs="Times New Roman"/>
+          </w:rPr>
+          <w:t>https://pt.wikipedia.org/wiki/Scrypt</w:t>
+        </w:r>
+      </w:hyperlink>
+      <w:r>
+        <w:rPr>
+          <w:rFonts w:ascii="Times New Roman" w:hAnsi="Times New Roman" w:cs="Times New Roman"/>
+        </w:rPr>
+        <w:t>. Acesso em: 14 de dez. de 2024.</w:t>
+      </w:r>
+    </w:p>
+    <w:p>
+      <w:pPr>
+        <w:spacing w:after="0" w:line="240" w:lineRule="auto"/>
+        <w:jc w:val="both"/>
+        <w:rPr>
+          <w:rFonts w:ascii="Times New Roman" w:hAnsi="Times New Roman" w:cs="Times New Roman"/>
+        </w:rPr>
+      </w:pPr>
+    </w:p>
+    <w:p>
+      <w:pPr>
+        <w:spacing w:after="0" w:line="240" w:lineRule="auto"/>
+        <w:jc w:val="both"/>
+        <w:rPr>
+          <w:rFonts w:ascii="Times New Roman" w:hAnsi="Times New Roman" w:cs="Times New Roman"/>
+        </w:rPr>
+      </w:pPr>
+      <w:r>
+        <w:rPr>
+          <w:rFonts w:ascii="Times New Roman" w:hAnsi="Times New Roman" w:cs="Times New Roman"/>
+        </w:rPr>
+        <w:t xml:space="preserve">PERCIVAL, Colin. Stronger key derivation via sequential memory-hard functions. </w:t>
+      </w:r>
+      <w:r>
+        <w:rPr>
+          <w:rFonts w:ascii="Times New Roman" w:hAnsi="Times New Roman" w:cs="Times New Roman"/>
+          <w:b/>
+          <w:bCs/>
+        </w:rPr>
+        <w:t>Tarsnap</w:t>
+      </w:r>
+      <w:r>
+        <w:rPr>
+          <w:rFonts w:ascii="Times New Roman" w:hAnsi="Times New Roman" w:cs="Times New Roman"/>
+        </w:rPr>
+        <w:t xml:space="preserve">, 2009. Disponível em: </w:t>
+      </w:r>
+      <w:hyperlink r:id="rId21" w:history="1">
+        <w:r>
+          <w:rPr>
+            <w:rStyle w:val="Hyperlink"/>
+            <w:rFonts w:ascii="Times New Roman" w:hAnsi="Times New Roman" w:cs="Times New Roman"/>
+          </w:rPr>
+          <w:t>https://www.tarsnap.com/scrypt/scrypt.pdf</w:t>
+        </w:r>
+      </w:hyperlink>
+      <w:r>
+        <w:rPr>
+          <w:rFonts w:ascii="Times New Roman" w:hAnsi="Times New Roman" w:cs="Times New Roman"/>
+        </w:rPr>
+        <w:t>. Acesso em: 14 de dez. de 2024.</w:t>
       </w:r>
     </w:p>
     <w:sectPr>

</xml_diff>